<commit_message>
Ergänzung PSP in den PIMP
</commit_message>
<xml_diff>
--- a/00_Dokumentation/i SoDa Projektmanagement Plan.docx
+++ b/00_Dokumentation/i SoDa Projektmanagement Plan.docx
@@ -1,6 +1,6 @@
 
 <file path=word/document.xml><?xml version="1.0" encoding="utf-8"?>
-<w:document xmlns:wpc="http://schemas.microsoft.com/office/word/2010/wordprocessingCanvas" xmlns:mo="http://schemas.microsoft.com/office/mac/office/2008/main" xmlns:mc="http://schemas.openxmlformats.org/markup-compatibility/2006" xmlns:mv="urn:schemas-microsoft-com:mac:vml" xmlns:o="urn:schemas-microsoft-com:office:office" xmlns:r="http://schemas.openxmlformats.org/officeDocument/2006/relationships" xmlns:m="http://schemas.openxmlformats.org/officeDocument/2006/math" xmlns:v="urn:schemas-microsoft-com:vml" xmlns:wp14="http://schemas.microsoft.com/office/word/2010/wordprocessingDrawing" xmlns:wp="http://schemas.openxmlformats.org/drawingml/2006/wordprocessingDrawing" xmlns:w10="urn:schemas-microsoft-com:office:word" xmlns:w="http://schemas.openxmlformats.org/wordprocessingml/2006/main" xmlns:w14="http://schemas.microsoft.com/office/word/2010/wordml" xmlns:w15="http://schemas.microsoft.com/office/word/2012/wordml" xmlns:wpg="http://schemas.microsoft.com/office/word/2010/wordprocessingGroup" xmlns:wpi="http://schemas.microsoft.com/office/word/2010/wordprocessingInk" xmlns:wne="http://schemas.microsoft.com/office/word/2006/wordml" xmlns:wps="http://schemas.microsoft.com/office/word/2010/wordprocessingShape" mc:Ignorable="w14 w15 wp14">
+<w:document xmlns:wpc="http://schemas.microsoft.com/office/word/2010/wordprocessingCanvas" xmlns:cx="http://schemas.microsoft.com/office/drawing/2014/chartex" xmlns:cx1="http://schemas.microsoft.com/office/drawing/2015/9/8/chartex" xmlns:cx2="http://schemas.microsoft.com/office/drawing/2015/10/21/chartex" xmlns:cx3="http://schemas.microsoft.com/office/drawing/2016/5/9/chartex" xmlns:cx4="http://schemas.microsoft.com/office/drawing/2016/5/10/chartex" xmlns:cx5="http://schemas.microsoft.com/office/drawing/2016/5/11/chartex" xmlns:cx6="http://schemas.microsoft.com/office/drawing/2016/5/12/chartex" xmlns:cx7="http://schemas.microsoft.com/office/drawing/2016/5/13/chartex" xmlns:cx8="http://schemas.microsoft.com/office/drawing/2016/5/14/chartex" xmlns:mc="http://schemas.openxmlformats.org/markup-compatibility/2006" xmlns:aink="http://schemas.microsoft.com/office/drawing/2016/ink" xmlns:am3d="http://schemas.microsoft.com/office/drawing/2017/model3d" xmlns:o="urn:schemas-microsoft-com:office:office" xmlns:r="http://schemas.openxmlformats.org/officeDocument/2006/relationships" xmlns:m="http://schemas.openxmlformats.org/officeDocument/2006/math" xmlns:v="urn:schemas-microsoft-com:vml" xmlns:wp14="http://schemas.microsoft.com/office/word/2010/wordprocessingDrawing" xmlns:wp="http://schemas.openxmlformats.org/drawingml/2006/wordprocessingDrawing" xmlns:w10="urn:schemas-microsoft-com:office:word" xmlns:w="http://schemas.openxmlformats.org/wordprocessingml/2006/main" xmlns:w14="http://schemas.microsoft.com/office/word/2010/wordml" xmlns:w15="http://schemas.microsoft.com/office/word/2012/wordml" xmlns:w16cid="http://schemas.microsoft.com/office/word/2016/wordml/cid" xmlns:w16se="http://schemas.microsoft.com/office/word/2015/wordml/symex" xmlns:wpg="http://schemas.microsoft.com/office/word/2010/wordprocessingGroup" xmlns:wpi="http://schemas.microsoft.com/office/word/2010/wordprocessingInk" xmlns:wne="http://schemas.microsoft.com/office/word/2006/wordml" xmlns:wps="http://schemas.microsoft.com/office/word/2010/wordprocessingShape" mc:Ignorable="w14 w15 w16se w16cid wp14">
   <w:body>
     <w:p>
       <w:pPr>
@@ -104,7 +104,7 @@
     </w:p>
     <w:p>
       <w:pPr>
-        <w:pStyle w:val="TOC1"/>
+        <w:pStyle w:val="Verzeichnis1"/>
         <w:tabs>
           <w:tab w:val="right" w:leader="dot" w:pos="7513"/>
         </w:tabs>
@@ -212,7 +212,7 @@
     </w:p>
     <w:p>
       <w:pPr>
-        <w:pStyle w:val="TOC2"/>
+        <w:pStyle w:val="Verzeichnis2"/>
         <w:tabs>
           <w:tab w:val="right" w:leader="dot" w:pos="7513"/>
         </w:tabs>
@@ -302,7 +302,7 @@
     </w:p>
     <w:p>
       <w:pPr>
-        <w:pStyle w:val="TOC2"/>
+        <w:pStyle w:val="Verzeichnis2"/>
         <w:tabs>
           <w:tab w:val="right" w:leader="dot" w:pos="7513"/>
         </w:tabs>
@@ -392,7 +392,7 @@
     </w:p>
     <w:p>
       <w:pPr>
-        <w:pStyle w:val="TOC1"/>
+        <w:pStyle w:val="Verzeichnis1"/>
         <w:tabs>
           <w:tab w:val="right" w:leader="dot" w:pos="7513"/>
         </w:tabs>
@@ -482,7 +482,7 @@
     </w:p>
     <w:p>
       <w:pPr>
-        <w:pStyle w:val="TOC2"/>
+        <w:pStyle w:val="Verzeichnis2"/>
         <w:tabs>
           <w:tab w:val="right" w:leader="dot" w:pos="7513"/>
         </w:tabs>
@@ -572,7 +572,7 @@
     </w:p>
     <w:p>
       <w:pPr>
-        <w:pStyle w:val="TOC2"/>
+        <w:pStyle w:val="Verzeichnis2"/>
         <w:tabs>
           <w:tab w:val="right" w:leader="dot" w:pos="7513"/>
         </w:tabs>
@@ -662,7 +662,7 @@
     </w:p>
     <w:p>
       <w:pPr>
-        <w:pStyle w:val="TOC2"/>
+        <w:pStyle w:val="Verzeichnis2"/>
         <w:tabs>
           <w:tab w:val="right" w:leader="dot" w:pos="7513"/>
         </w:tabs>
@@ -752,7 +752,7 @@
     </w:p>
     <w:p>
       <w:pPr>
-        <w:pStyle w:val="TOC2"/>
+        <w:pStyle w:val="Verzeichnis2"/>
         <w:tabs>
           <w:tab w:val="right" w:leader="dot" w:pos="7513"/>
         </w:tabs>
@@ -842,7 +842,7 @@
     </w:p>
     <w:p>
       <w:pPr>
-        <w:pStyle w:val="TOC1"/>
+        <w:pStyle w:val="Verzeichnis1"/>
         <w:tabs>
           <w:tab w:val="right" w:leader="dot" w:pos="7513"/>
         </w:tabs>
@@ -932,7 +932,7 @@
     </w:p>
     <w:p>
       <w:pPr>
-        <w:pStyle w:val="TOC2"/>
+        <w:pStyle w:val="Verzeichnis2"/>
         <w:tabs>
           <w:tab w:val="right" w:leader="dot" w:pos="7513"/>
         </w:tabs>
@@ -1022,7 +1022,7 @@
     </w:p>
     <w:p>
       <w:pPr>
-        <w:pStyle w:val="TOC2"/>
+        <w:pStyle w:val="Verzeichnis2"/>
         <w:tabs>
           <w:tab w:val="right" w:leader="dot" w:pos="7513"/>
         </w:tabs>
@@ -1112,7 +1112,7 @@
     </w:p>
     <w:p>
       <w:pPr>
-        <w:pStyle w:val="TOC1"/>
+        <w:pStyle w:val="Verzeichnis1"/>
         <w:tabs>
           <w:tab w:val="right" w:leader="dot" w:pos="7513"/>
         </w:tabs>
@@ -1202,7 +1202,7 @@
     </w:p>
     <w:p>
       <w:pPr>
-        <w:pStyle w:val="TOC2"/>
+        <w:pStyle w:val="Verzeichnis2"/>
         <w:tabs>
           <w:tab w:val="right" w:leader="dot" w:pos="7513"/>
         </w:tabs>
@@ -1293,7 +1293,7 @@
     </w:p>
     <w:p>
       <w:pPr>
-        <w:pStyle w:val="TOC2"/>
+        <w:pStyle w:val="Verzeichnis2"/>
         <w:tabs>
           <w:tab w:val="right" w:leader="dot" w:pos="7513"/>
         </w:tabs>
@@ -1383,7 +1383,7 @@
     </w:p>
     <w:p>
       <w:pPr>
-        <w:pStyle w:val="TOC1"/>
+        <w:pStyle w:val="Verzeichnis1"/>
         <w:tabs>
           <w:tab w:val="right" w:leader="dot" w:pos="7513"/>
         </w:tabs>
@@ -1531,7 +1531,7 @@
     </w:p>
     <w:tbl>
       <w:tblPr>
-        <w:tblStyle w:val="TableGrid"/>
+        <w:tblStyle w:val="Tabellenraster"/>
         <w:tblW w:w="0" w:type="auto"/>
         <w:tblLook w:val="01E0" w:firstRow="1" w:lastRow="1" w:firstColumn="1" w:lastColumn="1" w:noHBand="0" w:noVBand="0"/>
       </w:tblPr>
@@ -1760,14 +1760,13 @@
       </w:pPr>
       <w:bookmarkStart w:id="1" w:name="_Toc362011663"/>
       <w:r>
-        <w:lastRenderedPageBreak/>
         <w:t>Projektorganisation</w:t>
       </w:r>
       <w:bookmarkEnd w:id="1"/>
     </w:p>
     <w:p>
       <w:pPr>
-        <w:pStyle w:val="Heading2"/>
+        <w:pStyle w:val="berschrift2"/>
         <w:tabs>
           <w:tab w:val="clear" w:pos="1701"/>
         </w:tabs>
@@ -1787,7 +1786,7 @@
     </w:p>
     <w:tbl>
       <w:tblPr>
-        <w:tblStyle w:val="TableGrid"/>
+        <w:tblStyle w:val="Tabellenraster"/>
         <w:tblW w:w="0" w:type="auto"/>
         <w:tblLook w:val="04A0" w:firstRow="1" w:lastRow="0" w:firstColumn="1" w:lastColumn="0" w:noHBand="0" w:noVBand="1"/>
       </w:tblPr>
@@ -1937,7 +1936,7 @@
     <w:p/>
     <w:p>
       <w:pPr>
-        <w:pStyle w:val="Heading2"/>
+        <w:pStyle w:val="berschrift2"/>
         <w:tabs>
           <w:tab w:val="clear" w:pos="1701"/>
         </w:tabs>
@@ -1951,10 +1950,56 @@
         <w:rPr>
           <w:szCs w:val="22"/>
         </w:rPr>
-        <w:lastRenderedPageBreak/>
         <w:t>Projektstrukturplan</w:t>
       </w:r>
+      <w:bookmarkStart w:id="4" w:name="_GoBack"/>
       <w:bookmarkEnd w:id="3"/>
+      <w:bookmarkEnd w:id="4"/>
+      <w:r>
+        <w:rPr>
+          <w:rFonts w:ascii="Times" w:hAnsi="Times" w:cs="Times"/>
+          <w:color w:val="000000"/>
+          <w:spacing w:val="0"/>
+          <w:sz w:val="24"/>
+          <w:lang w:val="en-GB"/>
+        </w:rPr>
+        <w:t xml:space="preserve"> </w:t>
+      </w:r>
+    </w:p>
+    <w:p>
+      <w:pPr>
+        <w:widowControl w:val="0"/>
+        <w:autoSpaceDE w:val="0"/>
+        <w:autoSpaceDN w:val="0"/>
+        <w:snapToGrid/>
+        <w:spacing w:line="280" w:lineRule="atLeast"/>
+      </w:pPr>
+      <w:r>
+        <w:rPr>
+          <w:color w:val="4B4B4B"/>
+          <w:szCs w:val="21"/>
+          <w:shd w:val="clear" w:color="auto" w:fill="FFFFFF"/>
+        </w:rPr>
+        <w:t>Der Projektstrukturplan ist o</w:t>
+      </w:r>
+      <w:r>
+        <w:t>bjektorientiert gegliedert in die folgenden Arbeitspakete:</w:t>
+      </w:r>
+    </w:p>
+    <w:p>
+      <w:pPr>
+        <w:widowControl w:val="0"/>
+        <w:autoSpaceDE w:val="0"/>
+        <w:autoSpaceDN w:val="0"/>
+        <w:snapToGrid/>
+        <w:spacing w:line="280" w:lineRule="atLeast"/>
+        <w:rPr>
+          <w:rFonts w:ascii="Times" w:hAnsi="Times" w:cs="Times"/>
+          <w:color w:val="000000"/>
+          <w:spacing w:val="0"/>
+          <w:sz w:val="24"/>
+        </w:rPr>
+      </w:pPr>
     </w:p>
     <w:p>
       <w:pPr>
@@ -1973,118 +2018,19 @@
       </w:pPr>
       <w:r>
         <w:rPr>
-          <w:rFonts w:ascii="Times" w:hAnsi="Times" w:cs="Times"/>
-          <w:noProof/>
-          <w:color w:val="000000"/>
-          <w:spacing w:val="0"/>
-          <w:sz w:val="24"/>
-          <w:lang w:val="en-GB" w:eastAsia="en-GB"/>
-        </w:rPr>
-        <w:drawing>
-          <wp:inline distT="0" distB="0" distL="0" distR="0" wp14:anchorId="32FC3F68" wp14:editId="798A2D08">
-            <wp:extent cx="3948430" cy="2616200"/>
-            <wp:effectExtent l="0" t="0" r="0" b="0"/>
-            <wp:docPr id="4" name="Picture 4"/>
-            <wp:cNvGraphicFramePr>
-              <a:graphicFrameLocks xmlns:a="http://schemas.openxmlformats.org/drawingml/2006/main" noChangeAspect="1"/>
-            </wp:cNvGraphicFramePr>
-            <a:graphic xmlns:a="http://schemas.openxmlformats.org/drawingml/2006/main">
-              <a:graphicData uri="http://schemas.openxmlformats.org/drawingml/2006/picture">
-                <pic:pic xmlns:pic="http://schemas.openxmlformats.org/drawingml/2006/picture">
-                  <pic:nvPicPr>
-                    <pic:cNvPr id="0" name="Picture 1"/>
-                    <pic:cNvPicPr>
-                      <a:picLocks noChangeAspect="1" noChangeArrowheads="1"/>
-                    </pic:cNvPicPr>
-                  </pic:nvPicPr>
-                  <pic:blipFill>
-                    <a:blip r:embed="rId11">
-                      <a:extLst>
-                        <a:ext uri="{28A0092B-C50C-407E-A947-70E740481C1C}">
-                          <a14:useLocalDpi xmlns:a14="http://schemas.microsoft.com/office/drawing/2010/main" val="0"/>
-                        </a:ext>
-                      </a:extLst>
-                    </a:blip>
-                    <a:srcRect/>
-                    <a:stretch>
-                      <a:fillRect/>
-                    </a:stretch>
-                  </pic:blipFill>
-                  <pic:spPr bwMode="auto">
-                    <a:xfrm>
-                      <a:off x="0" y="0"/>
-                      <a:ext cx="3948430" cy="2616200"/>
-                    </a:xfrm>
-                    <a:prstGeom prst="rect">
-                      <a:avLst/>
-                    </a:prstGeom>
-                    <a:noFill/>
-                    <a:ln>
-                      <a:noFill/>
-                    </a:ln>
-                  </pic:spPr>
-                </pic:pic>
-              </a:graphicData>
-            </a:graphic>
-          </wp:inline>
-        </w:drawing>
-      </w:r>
-      <w:r>
-        <w:rPr>
-          <w:rFonts w:ascii="Times" w:hAnsi="Times" w:cs="Times"/>
-          <w:color w:val="000000"/>
-          <w:spacing w:val="0"/>
-          <w:sz w:val="24"/>
-          <w:lang w:val="en-GB"/>
-        </w:rPr>
-        <w:t xml:space="preserve"> </w:t>
-      </w:r>
-    </w:p>
-    <w:p>
-      <w:pPr>
-        <w:widowControl w:val="0"/>
-        <w:autoSpaceDE w:val="0"/>
-        <w:autoSpaceDN w:val="0"/>
-        <w:snapToGrid/>
-        <w:spacing w:line="280" w:lineRule="atLeast"/>
-        <w:rPr>
-          <w:rFonts w:ascii="Times" w:hAnsi="Times" w:cs="Times"/>
-          <w:color w:val="000000"/>
-          <w:spacing w:val="0"/>
-          <w:sz w:val="24"/>
-          <w:lang w:val="en-GB"/>
-        </w:rPr>
-      </w:pPr>
-    </w:p>
-    <w:p>
-      <w:pPr>
-        <w:widowControl w:val="0"/>
-        <w:autoSpaceDE w:val="0"/>
-        <w:autoSpaceDN w:val="0"/>
-        <w:snapToGrid/>
-        <w:spacing w:line="280" w:lineRule="atLeast"/>
-        <w:rPr>
-          <w:rFonts w:ascii="Times" w:hAnsi="Times" w:cs="Times"/>
-          <w:color w:val="000000"/>
-          <w:spacing w:val="0"/>
-          <w:sz w:val="24"/>
-          <w:lang w:val="en-GB"/>
-        </w:rPr>
-      </w:pPr>
-      <w:r>
-        <w:rPr>
           <w:noProof/>
           <w:lang w:val="en-GB" w:eastAsia="en-GB"/>
         </w:rPr>
+        <w:lastRenderedPageBreak/>
         <w:drawing>
           <wp:inline distT="0" distB="0" distL="0" distR="0" wp14:anchorId="506BD108" wp14:editId="1D9BF857">
             <wp:extent cx="2389665" cy="3279775"/>
-            <wp:effectExtent l="0" t="0" r="99695" b="0"/>
+            <wp:effectExtent l="0" t="0" r="86995" b="0"/>
             <wp:docPr id="5" name="Diagramm 1"/>
             <wp:cNvGraphicFramePr/>
             <a:graphic xmlns:a="http://schemas.openxmlformats.org/drawingml/2006/main">
               <a:graphicData uri="http://schemas.openxmlformats.org/drawingml/2006/diagram">
-                <dgm:relIds xmlns:dgm="http://schemas.openxmlformats.org/drawingml/2006/diagram" xmlns:r="http://schemas.openxmlformats.org/officeDocument/2006/relationships" r:dm="rId12" r:lo="rId13" r:qs="rId14" r:cs="rId15"/>
+                <dgm:relIds xmlns:dgm="http://schemas.openxmlformats.org/drawingml/2006/diagram" xmlns:r="http://schemas.openxmlformats.org/officeDocument/2006/relationships" r:dm="rId11" r:lo="rId12" r:qs="rId13" r:cs="rId14"/>
               </a:graphicData>
             </a:graphic>
           </wp:inline>
@@ -2099,15 +2045,15 @@
           <w:numId w:val="11"/>
         </w:numPr>
       </w:pPr>
-      <w:bookmarkStart w:id="4" w:name="_Toc362011666"/>
+      <w:bookmarkStart w:id="5" w:name="_Toc362011666"/>
       <w:r>
         <w:t>Projektführung</w:t>
       </w:r>
-      <w:bookmarkEnd w:id="4"/>
+      <w:bookmarkEnd w:id="5"/>
     </w:p>
     <w:p>
       <w:pPr>
-        <w:pStyle w:val="Heading2"/>
+        <w:pStyle w:val="berschrift2"/>
         <w:tabs>
           <w:tab w:val="clear" w:pos="1701"/>
         </w:tabs>
@@ -2116,18 +2062,18 @@
           <w:szCs w:val="22"/>
         </w:rPr>
       </w:pPr>
-      <w:bookmarkStart w:id="5" w:name="_Toc362011667"/>
+      <w:bookmarkStart w:id="6" w:name="_Toc362011667"/>
       <w:r>
         <w:rPr>
           <w:szCs w:val="22"/>
         </w:rPr>
         <w:t>Rahmenplan</w:t>
       </w:r>
-      <w:bookmarkEnd w:id="5"/>
+      <w:bookmarkEnd w:id="6"/>
     </w:p>
     <w:tbl>
       <w:tblPr>
-        <w:tblStyle w:val="TableGrid"/>
+        <w:tblStyle w:val="Tabellenraster"/>
         <w:tblW w:w="0" w:type="auto"/>
         <w:tblLook w:val="04A0" w:firstRow="1" w:lastRow="0" w:firstColumn="1" w:lastColumn="0" w:noHBand="0" w:noVBand="1"/>
       </w:tblPr>
@@ -2220,11 +2166,7 @@
           </w:tcPr>
           <w:p>
             <w:r>
-              <w:t xml:space="preserve">Dokumentationsplan. Liste der Konfigurations-Items. </w:t>
-            </w:r>
-            <w:r>
-              <w:lastRenderedPageBreak/>
-              <w:t xml:space="preserve">Spezifikation der drei Elemente für das </w:t>
+              <w:t xml:space="preserve">Dokumentationsplan. Liste der Konfigurations-Items. Spezifikation der drei Elemente für das </w:t>
             </w:r>
           </w:p>
           <w:p>
@@ -2261,7 +2203,6 @@
           </w:tcPr>
           <w:p>
             <w:r>
-              <w:lastRenderedPageBreak/>
               <w:t>SW 05</w:t>
             </w:r>
           </w:p>
@@ -2277,7 +2218,6 @@
           </w:tcPr>
           <w:p>
             <w:r>
-              <w:lastRenderedPageBreak/>
               <w:t>3</w:t>
             </w:r>
           </w:p>
@@ -2355,7 +2295,11 @@
 </w:t>
             </w:r>
             <w:r>
-              <w:t xml:space="preserve">Demonstration / Präsentation (Schlussabgabe Di. 12. Dez. 2017) </w:t>
+              <w:t xml:space="preserve">Demonstration / Präsentation (Schlussabgabe Di. 12. </w:t>
+            </w:r>
+            <w:r>
+              <w:lastRenderedPageBreak/>
+              <w:t xml:space="preserve">Dez. 2017) </w:t>
             </w:r>
           </w:p>
           <w:p>
@@ -2389,6 +2333,7 @@
           </w:tcPr>
           <w:p>
             <w:r>
+              <w:lastRenderedPageBreak/>
               <w:t>SW 13</w:t>
             </w:r>
           </w:p>
@@ -2398,7 +2343,7 @@
     <w:p/>
     <w:p>
       <w:pPr>
-        <w:pStyle w:val="Heading2"/>
+        <w:pStyle w:val="berschrift2"/>
         <w:tabs>
           <w:tab w:val="clear" w:pos="1701"/>
         </w:tabs>
@@ -2407,14 +2352,14 @@
           <w:szCs w:val="22"/>
         </w:rPr>
       </w:pPr>
-      <w:bookmarkStart w:id="6" w:name="_Toc362011668"/>
+      <w:bookmarkStart w:id="7" w:name="_Toc362011668"/>
       <w:r>
         <w:rPr>
           <w:szCs w:val="22"/>
         </w:rPr>
         <w:t>Projektkontrolle</w:t>
       </w:r>
-      <w:bookmarkEnd w:id="6"/>
+      <w:bookmarkEnd w:id="7"/>
     </w:p>
     <w:p>
       <w:r>
@@ -2468,7 +2413,7 @@
     </w:p>
     <w:p>
       <w:pPr>
-        <w:pStyle w:val="Heading2"/>
+        <w:pStyle w:val="berschrift2"/>
         <w:tabs>
           <w:tab w:val="clear" w:pos="1701"/>
         </w:tabs>
@@ -2477,14 +2422,14 @@
           <w:szCs w:val="22"/>
         </w:rPr>
       </w:pPr>
-      <w:bookmarkStart w:id="7" w:name="_Toc362011669"/>
+      <w:bookmarkStart w:id="8" w:name="_Toc362011669"/>
       <w:r>
         <w:rPr>
           <w:szCs w:val="22"/>
         </w:rPr>
         <w:t>Risikomanagement</w:t>
       </w:r>
-      <w:bookmarkEnd w:id="7"/>
+      <w:bookmarkEnd w:id="8"/>
     </w:p>
     <w:p>
       <w:r>
@@ -2506,7 +2451,7 @@
     <w:p/>
     <w:tbl>
       <w:tblPr>
-        <w:tblStyle w:val="TableGrid"/>
+        <w:tblStyle w:val="Tabellenraster"/>
         <w:tblW w:w="0" w:type="auto"/>
         <w:tblLook w:val="04A0" w:firstRow="1" w:lastRow="0" w:firstColumn="1" w:lastColumn="0" w:noHBand="0" w:noVBand="1"/>
       </w:tblPr>
@@ -2957,7 +2902,7 @@
     <w:p/>
     <w:tbl>
       <w:tblPr>
-        <w:tblStyle w:val="TableGrid"/>
+        <w:tblStyle w:val="Tabellenraster"/>
         <w:tblW w:w="0" w:type="auto"/>
         <w:tblLook w:val="04A0" w:firstRow="1" w:lastRow="0" w:firstColumn="1" w:lastColumn="0" w:noHBand="0" w:noVBand="1"/>
       </w:tblPr>
@@ -3010,7 +2955,6 @@
           </w:tcPr>
           <w:p>
             <w:r>
-              <w:lastRenderedPageBreak/>
               <w:t>2</w:t>
             </w:r>
           </w:p>
@@ -3052,7 +2996,7 @@
     <w:p/>
     <w:p>
       <w:pPr>
-        <w:pStyle w:val="Heading2"/>
+        <w:pStyle w:val="berschrift2"/>
         <w:tabs>
           <w:tab w:val="clear" w:pos="1701"/>
         </w:tabs>
@@ -3061,14 +3005,14 @@
           <w:szCs w:val="22"/>
         </w:rPr>
       </w:pPr>
-      <w:bookmarkStart w:id="8" w:name="_Toc362011670"/>
+      <w:bookmarkStart w:id="9" w:name="_Toc362011670"/>
       <w:r>
         <w:rPr>
           <w:szCs w:val="22"/>
         </w:rPr>
         <w:t>Projektabschluss</w:t>
       </w:r>
-      <w:bookmarkEnd w:id="8"/>
+      <w:bookmarkEnd w:id="9"/>
     </w:p>
     <w:p>
       <w:r>
@@ -3098,16 +3042,16 @@
       <w:r>
         <w:br w:type="page"/>
       </w:r>
-      <w:bookmarkStart w:id="9" w:name="_Toc362011671"/>
+      <w:bookmarkStart w:id="10" w:name="_Toc362011671"/>
       <w:r>
         <w:lastRenderedPageBreak/>
         <w:t>Projektunterstützung</w:t>
       </w:r>
-      <w:bookmarkEnd w:id="9"/>
+      <w:bookmarkEnd w:id="10"/>
     </w:p>
     <w:p>
       <w:pPr>
-        <w:pStyle w:val="Heading2"/>
+        <w:pStyle w:val="berschrift2"/>
         <w:tabs>
           <w:tab w:val="clear" w:pos="1701"/>
         </w:tabs>
@@ -3116,14 +3060,14 @@
           <w:szCs w:val="22"/>
         </w:rPr>
       </w:pPr>
-      <w:bookmarkStart w:id="10" w:name="_Toc362011672"/>
+      <w:bookmarkStart w:id="11" w:name="_Toc362011672"/>
       <w:r>
         <w:rPr>
           <w:szCs w:val="22"/>
         </w:rPr>
         <w:t>Tools für Entwicklung, Test &amp; Abnahme</w:t>
       </w:r>
-      <w:bookmarkEnd w:id="10"/>
+      <w:bookmarkEnd w:id="11"/>
     </w:p>
     <w:p>
       <w:r>
@@ -3152,7 +3096,7 @@
     </w:p>
     <w:p>
       <w:pPr>
-        <w:pStyle w:val="Heading2"/>
+        <w:pStyle w:val="berschrift2"/>
         <w:tabs>
           <w:tab w:val="clear" w:pos="1701"/>
         </w:tabs>
@@ -3161,14 +3105,14 @@
           <w:szCs w:val="22"/>
         </w:rPr>
       </w:pPr>
-      <w:bookmarkStart w:id="11" w:name="_Toc362011673"/>
+      <w:bookmarkStart w:id="12" w:name="_Toc362011673"/>
       <w:r>
         <w:rPr>
           <w:szCs w:val="22"/>
         </w:rPr>
         <w:t>Konfigurationsmanagement</w:t>
       </w:r>
-      <w:bookmarkEnd w:id="11"/>
+      <w:bookmarkEnd w:id="12"/>
     </w:p>
     <w:p>
       <w:r>
@@ -3186,16 +3130,16 @@
       <w:r>
         <w:br w:type="page"/>
       </w:r>
-      <w:bookmarkStart w:id="12" w:name="_Toc362011674"/>
+      <w:bookmarkStart w:id="13" w:name="_Toc362011674"/>
       <w:r>
         <w:lastRenderedPageBreak/>
         <w:t>Testplan</w:t>
       </w:r>
-      <w:bookmarkEnd w:id="12"/>
+      <w:bookmarkEnd w:id="13"/>
     </w:p>
     <w:p>
       <w:pPr>
-        <w:pStyle w:val="Heading2"/>
+        <w:pStyle w:val="berschrift2"/>
         <w:tabs>
           <w:tab w:val="clear" w:pos="1701"/>
         </w:tabs>
@@ -3204,34 +3148,29 @@
           <w:szCs w:val="22"/>
         </w:rPr>
       </w:pPr>
-      <w:bookmarkStart w:id="13" w:name="_Toc362011675"/>
+      <w:bookmarkStart w:id="14" w:name="_Toc362011675"/>
       <w:r>
         <w:rPr>
           <w:rFonts w:ascii="Tahoma" w:hAnsi="Tahoma" w:cs="Tahoma"/>
         </w:rPr>
         <w:t>Testdesign &amp; Abläufe</w:t>
       </w:r>
-      <w:bookmarkEnd w:id="13"/>
+      <w:bookmarkEnd w:id="14"/>
     </w:p>
     <w:p>
       <w:r>
-        <w:t>Um die Funktionalität des Systems zu überprüfen werden die 4 folgend</w:t>
-      </w:r>
-      <w:r>
-        <w:t xml:space="preserve">en Tests manuell durchgeführt. </w:t>
+        <w:t xml:space="preserve">Um die Funktionalität des Systems zu überprüfen werden die 4 folgenden Tests manuell durchgeführt. </w:t>
       </w:r>
       <w:r>
         <w:t>s</w:t>
       </w:r>
-      <w:bookmarkStart w:id="14" w:name="_GoBack"/>
-      <w:bookmarkEnd w:id="14"/>
       <w:r>
         <w:t>Zur Überprüfung der einzelnen Komponenten werden JUnit-Tests verwendet.</w:t>
       </w:r>
     </w:p>
     <w:p>
       <w:pPr>
-        <w:pStyle w:val="Heading2"/>
+        <w:pStyle w:val="berschrift2"/>
         <w:tabs>
           <w:tab w:val="clear" w:pos="1701"/>
         </w:tabs>
@@ -3465,8 +3404,8 @@
     <w:p/>
     <w:p/>
     <w:sectPr>
-      <w:headerReference w:type="default" r:id="rId17"/>
-      <w:footerReference w:type="default" r:id="rId18"/>
+      <w:headerReference w:type="default" r:id="rId16"/>
+      <w:footerReference w:type="default" r:id="rId17"/>
       <w:type w:val="continuous"/>
       <w:pgSz w:w="11906" w:h="16838" w:code="9"/>
       <w:pgMar w:top="2296" w:right="1202" w:bottom="1633" w:left="1899" w:header="567" w:footer="567" w:gutter="0"/>
@@ -3478,7 +3417,7 @@
 </file>
 
 <file path=word/endnotes.xml><?xml version="1.0" encoding="utf-8"?>
-<w:endnotes xmlns:wpc="http://schemas.microsoft.com/office/word/2010/wordprocessingCanvas" xmlns:mo="http://schemas.microsoft.com/office/mac/office/2008/main" xmlns:mc="http://schemas.openxmlformats.org/markup-compatibility/2006" xmlns:mv="urn:schemas-microsoft-com:mac:vml" xmlns:o="urn:schemas-microsoft-com:office:office" xmlns:r="http://schemas.openxmlformats.org/officeDocument/2006/relationships" xmlns:m="http://schemas.openxmlformats.org/officeDocument/2006/math" xmlns:v="urn:schemas-microsoft-com:vml" xmlns:wp14="http://schemas.microsoft.com/office/word/2010/wordprocessingDrawing" xmlns:wp="http://schemas.openxmlformats.org/drawingml/2006/wordprocessingDrawing" xmlns:w10="urn:schemas-microsoft-com:office:word" xmlns:w="http://schemas.openxmlformats.org/wordprocessingml/2006/main" xmlns:w14="http://schemas.microsoft.com/office/word/2010/wordml" xmlns:w15="http://schemas.microsoft.com/office/word/2012/wordml" xmlns:wpg="http://schemas.microsoft.com/office/word/2010/wordprocessingGroup" xmlns:wpi="http://schemas.microsoft.com/office/word/2010/wordprocessingInk" xmlns:wne="http://schemas.microsoft.com/office/word/2006/wordml" xmlns:wps="http://schemas.microsoft.com/office/word/2010/wordprocessingShape" mc:Ignorable="w14 w15 wp14">
+<w:endnotes xmlns:wpc="http://schemas.microsoft.com/office/word/2010/wordprocessingCanvas" xmlns:cx="http://schemas.microsoft.com/office/drawing/2014/chartex" xmlns:cx1="http://schemas.microsoft.com/office/drawing/2015/9/8/chartex" xmlns:cx2="http://schemas.microsoft.com/office/drawing/2015/10/21/chartex" xmlns:cx3="http://schemas.microsoft.com/office/drawing/2016/5/9/chartex" xmlns:cx4="http://schemas.microsoft.com/office/drawing/2016/5/10/chartex" xmlns:cx5="http://schemas.microsoft.com/office/drawing/2016/5/11/chartex" xmlns:cx6="http://schemas.microsoft.com/office/drawing/2016/5/12/chartex" xmlns:cx7="http://schemas.microsoft.com/office/drawing/2016/5/13/chartex" xmlns:cx8="http://schemas.microsoft.com/office/drawing/2016/5/14/chartex" xmlns:mc="http://schemas.openxmlformats.org/markup-compatibility/2006" xmlns:aink="http://schemas.microsoft.com/office/drawing/2016/ink" xmlns:am3d="http://schemas.microsoft.com/office/drawing/2017/model3d" xmlns:o="urn:schemas-microsoft-com:office:office" xmlns:r="http://schemas.openxmlformats.org/officeDocument/2006/relationships" xmlns:m="http://schemas.openxmlformats.org/officeDocument/2006/math" xmlns:v="urn:schemas-microsoft-com:vml" xmlns:wp14="http://schemas.microsoft.com/office/word/2010/wordprocessingDrawing" xmlns:wp="http://schemas.openxmlformats.org/drawingml/2006/wordprocessingDrawing" xmlns:w10="urn:schemas-microsoft-com:office:word" xmlns:w="http://schemas.openxmlformats.org/wordprocessingml/2006/main" xmlns:w14="http://schemas.microsoft.com/office/word/2010/wordml" xmlns:w15="http://schemas.microsoft.com/office/word/2012/wordml" xmlns:w16cid="http://schemas.microsoft.com/office/word/2016/wordml/cid" xmlns:w16se="http://schemas.microsoft.com/office/word/2015/wordml/symex" xmlns:wpg="http://schemas.microsoft.com/office/word/2010/wordprocessingGroup" xmlns:wpi="http://schemas.microsoft.com/office/word/2010/wordprocessingInk" xmlns:wne="http://schemas.microsoft.com/office/word/2006/wordml" xmlns:wps="http://schemas.microsoft.com/office/word/2010/wordprocessingShape" mc:Ignorable="w14 w15 w16se w16cid wp14">
   <w:endnote w:type="separator" w:id="-1">
     <w:p>
       <w:r>
@@ -3497,10 +3436,10 @@
 </file>
 
 <file path=word/footer1.xml><?xml version="1.0" encoding="utf-8"?>
-<w:ftr xmlns:wpc="http://schemas.microsoft.com/office/word/2010/wordprocessingCanvas" xmlns:mo="http://schemas.microsoft.com/office/mac/office/2008/main" xmlns:mc="http://schemas.openxmlformats.org/markup-compatibility/2006" xmlns:mv="urn:schemas-microsoft-com:mac:vml" xmlns:o="urn:schemas-microsoft-com:office:office" xmlns:r="http://schemas.openxmlformats.org/officeDocument/2006/relationships" xmlns:m="http://schemas.openxmlformats.org/officeDocument/2006/math" xmlns:v="urn:schemas-microsoft-com:vml" xmlns:wp14="http://schemas.microsoft.com/office/word/2010/wordprocessingDrawing" xmlns:wp="http://schemas.openxmlformats.org/drawingml/2006/wordprocessingDrawing" xmlns:w10="urn:schemas-microsoft-com:office:word" xmlns:w="http://schemas.openxmlformats.org/wordprocessingml/2006/main" xmlns:w14="http://schemas.microsoft.com/office/word/2010/wordml" xmlns:w15="http://schemas.microsoft.com/office/word/2012/wordml" xmlns:wpg="http://schemas.microsoft.com/office/word/2010/wordprocessingGroup" xmlns:wpi="http://schemas.microsoft.com/office/word/2010/wordprocessingInk" xmlns:wne="http://schemas.microsoft.com/office/word/2006/wordml" xmlns:wps="http://schemas.microsoft.com/office/word/2010/wordprocessingShape" mc:Ignorable="w14 w15 wp14">
+<w:ftr xmlns:wpc="http://schemas.microsoft.com/office/word/2010/wordprocessingCanvas" xmlns:cx="http://schemas.microsoft.com/office/drawing/2014/chartex" xmlns:cx1="http://schemas.microsoft.com/office/drawing/2015/9/8/chartex" xmlns:cx2="http://schemas.microsoft.com/office/drawing/2015/10/21/chartex" xmlns:cx3="http://schemas.microsoft.com/office/drawing/2016/5/9/chartex" xmlns:cx4="http://schemas.microsoft.com/office/drawing/2016/5/10/chartex" xmlns:cx5="http://schemas.microsoft.com/office/drawing/2016/5/11/chartex" xmlns:cx6="http://schemas.microsoft.com/office/drawing/2016/5/12/chartex" xmlns:cx7="http://schemas.microsoft.com/office/drawing/2016/5/13/chartex" xmlns:cx8="http://schemas.microsoft.com/office/drawing/2016/5/14/chartex" xmlns:mc="http://schemas.openxmlformats.org/markup-compatibility/2006" xmlns:aink="http://schemas.microsoft.com/office/drawing/2016/ink" xmlns:am3d="http://schemas.microsoft.com/office/drawing/2017/model3d" xmlns:o="urn:schemas-microsoft-com:office:office" xmlns:r="http://schemas.openxmlformats.org/officeDocument/2006/relationships" xmlns:m="http://schemas.openxmlformats.org/officeDocument/2006/math" xmlns:v="urn:schemas-microsoft-com:vml" xmlns:wp14="http://schemas.microsoft.com/office/word/2010/wordprocessingDrawing" xmlns:wp="http://schemas.openxmlformats.org/drawingml/2006/wordprocessingDrawing" xmlns:w10="urn:schemas-microsoft-com:office:word" xmlns:w="http://schemas.openxmlformats.org/wordprocessingml/2006/main" xmlns:w14="http://schemas.microsoft.com/office/word/2010/wordml" xmlns:w15="http://schemas.microsoft.com/office/word/2012/wordml" xmlns:w16cid="http://schemas.microsoft.com/office/word/2016/wordml/cid" xmlns:w16se="http://schemas.microsoft.com/office/word/2015/wordml/symex" xmlns:wpg="http://schemas.microsoft.com/office/word/2010/wordprocessingGroup" xmlns:wpi="http://schemas.microsoft.com/office/word/2010/wordprocessingInk" xmlns:wne="http://schemas.microsoft.com/office/word/2006/wordml" xmlns:wps="http://schemas.microsoft.com/office/word/2010/wordprocessingShape" mc:Ignorable="w14 w15 w16se w16cid wp14">
   <w:p>
     <w:pPr>
-      <w:pStyle w:val="Footer"/>
+      <w:pStyle w:val="Fuzeile"/>
       <w:pBdr>
         <w:top w:val="single" w:sz="4" w:space="1" w:color="auto"/>
       </w:pBdr>
@@ -3534,7 +3473,7 @@
     </w:r>
     <w:r>
       <w:rPr>
-        <w:rStyle w:val="PageNumber"/>
+        <w:rStyle w:val="Seitenzahl"/>
         <w:sz w:val="22"/>
         <w:szCs w:val="22"/>
       </w:rPr>
@@ -3542,7 +3481,7 @@
     </w:r>
     <w:r>
       <w:rPr>
-        <w:rStyle w:val="PageNumber"/>
+        <w:rStyle w:val="Seitenzahl"/>
         <w:sz w:val="22"/>
         <w:szCs w:val="22"/>
         <w:lang w:val="en-US"/>
@@ -3551,7 +3490,7 @@
     </w:r>
     <w:r>
       <w:rPr>
-        <w:rStyle w:val="PageNumber"/>
+        <w:rStyle w:val="Seitenzahl"/>
         <w:sz w:val="22"/>
         <w:szCs w:val="22"/>
       </w:rPr>
@@ -3559,17 +3498,17 @@
     </w:r>
     <w:r>
       <w:rPr>
-        <w:rStyle w:val="PageNumber"/>
+        <w:rStyle w:val="Seitenzahl"/>
         <w:noProof/>
         <w:sz w:val="22"/>
         <w:szCs w:val="22"/>
         <w:lang w:val="en-US"/>
       </w:rPr>
-      <w:t>4</w:t>
+      <w:t>6</w:t>
     </w:r>
     <w:r>
       <w:rPr>
-        <w:rStyle w:val="PageNumber"/>
+        <w:rStyle w:val="Seitenzahl"/>
         <w:sz w:val="22"/>
         <w:szCs w:val="22"/>
       </w:rPr>
@@ -3577,7 +3516,7 @@
     </w:r>
     <w:r>
       <w:rPr>
-        <w:rStyle w:val="PageNumber"/>
+        <w:rStyle w:val="Seitenzahl"/>
         <w:sz w:val="22"/>
         <w:szCs w:val="22"/>
         <w:lang w:val="en-US"/>
@@ -3586,7 +3525,7 @@
     </w:r>
     <w:r>
       <w:rPr>
-        <w:rStyle w:val="PageNumber"/>
+        <w:rStyle w:val="Seitenzahl"/>
         <w:sz w:val="22"/>
         <w:szCs w:val="22"/>
       </w:rPr>
@@ -3594,7 +3533,7 @@
     </w:r>
     <w:r>
       <w:rPr>
-        <w:rStyle w:val="PageNumber"/>
+        <w:rStyle w:val="Seitenzahl"/>
         <w:sz w:val="22"/>
         <w:szCs w:val="22"/>
         <w:lang w:val="en-US"/>
@@ -3603,7 +3542,7 @@
     </w:r>
     <w:r>
       <w:rPr>
-        <w:rStyle w:val="PageNumber"/>
+        <w:rStyle w:val="Seitenzahl"/>
         <w:sz w:val="22"/>
         <w:szCs w:val="22"/>
       </w:rPr>
@@ -3611,17 +3550,17 @@
     </w:r>
     <w:r>
       <w:rPr>
-        <w:rStyle w:val="PageNumber"/>
+        <w:rStyle w:val="Seitenzahl"/>
         <w:noProof/>
         <w:sz w:val="22"/>
         <w:szCs w:val="22"/>
         <w:lang w:val="en-US"/>
       </w:rPr>
-      <w:t>7</w:t>
+      <w:t>6</w:t>
     </w:r>
     <w:r>
       <w:rPr>
-        <w:rStyle w:val="PageNumber"/>
+        <w:rStyle w:val="Seitenzahl"/>
         <w:sz w:val="22"/>
         <w:szCs w:val="22"/>
       </w:rPr>
@@ -4230,7 +4169,7 @@
 </file>
 
 <file path=word/footnotes.xml><?xml version="1.0" encoding="utf-8"?>
-<w:footnotes xmlns:wpc="http://schemas.microsoft.com/office/word/2010/wordprocessingCanvas" xmlns:mo="http://schemas.microsoft.com/office/mac/office/2008/main" xmlns:mc="http://schemas.openxmlformats.org/markup-compatibility/2006" xmlns:mv="urn:schemas-microsoft-com:mac:vml" xmlns:o="urn:schemas-microsoft-com:office:office" xmlns:r="http://schemas.openxmlformats.org/officeDocument/2006/relationships" xmlns:m="http://schemas.openxmlformats.org/officeDocument/2006/math" xmlns:v="urn:schemas-microsoft-com:vml" xmlns:wp14="http://schemas.microsoft.com/office/word/2010/wordprocessingDrawing" xmlns:wp="http://schemas.openxmlformats.org/drawingml/2006/wordprocessingDrawing" xmlns:w10="urn:schemas-microsoft-com:office:word" xmlns:w="http://schemas.openxmlformats.org/wordprocessingml/2006/main" xmlns:w14="http://schemas.microsoft.com/office/word/2010/wordml" xmlns:w15="http://schemas.microsoft.com/office/word/2012/wordml" xmlns:wpg="http://schemas.microsoft.com/office/word/2010/wordprocessingGroup" xmlns:wpi="http://schemas.microsoft.com/office/word/2010/wordprocessingInk" xmlns:wne="http://schemas.microsoft.com/office/word/2006/wordml" xmlns:wps="http://schemas.microsoft.com/office/word/2010/wordprocessingShape" mc:Ignorable="w14 w15 wp14">
+<w:footnotes xmlns:wpc="http://schemas.microsoft.com/office/word/2010/wordprocessingCanvas" xmlns:cx="http://schemas.microsoft.com/office/drawing/2014/chartex" xmlns:cx1="http://schemas.microsoft.com/office/drawing/2015/9/8/chartex" xmlns:cx2="http://schemas.microsoft.com/office/drawing/2015/10/21/chartex" xmlns:cx3="http://schemas.microsoft.com/office/drawing/2016/5/9/chartex" xmlns:cx4="http://schemas.microsoft.com/office/drawing/2016/5/10/chartex" xmlns:cx5="http://schemas.microsoft.com/office/drawing/2016/5/11/chartex" xmlns:cx6="http://schemas.microsoft.com/office/drawing/2016/5/12/chartex" xmlns:cx7="http://schemas.microsoft.com/office/drawing/2016/5/13/chartex" xmlns:cx8="http://schemas.microsoft.com/office/drawing/2016/5/14/chartex" xmlns:mc="http://schemas.openxmlformats.org/markup-compatibility/2006" xmlns:aink="http://schemas.microsoft.com/office/drawing/2016/ink" xmlns:am3d="http://schemas.microsoft.com/office/drawing/2017/model3d" xmlns:o="urn:schemas-microsoft-com:office:office" xmlns:r="http://schemas.openxmlformats.org/officeDocument/2006/relationships" xmlns:m="http://schemas.openxmlformats.org/officeDocument/2006/math" xmlns:v="urn:schemas-microsoft-com:vml" xmlns:wp14="http://schemas.microsoft.com/office/word/2010/wordprocessingDrawing" xmlns:wp="http://schemas.openxmlformats.org/drawingml/2006/wordprocessingDrawing" xmlns:w10="urn:schemas-microsoft-com:office:word" xmlns:w="http://schemas.openxmlformats.org/wordprocessingml/2006/main" xmlns:w14="http://schemas.microsoft.com/office/word/2010/wordml" xmlns:w15="http://schemas.microsoft.com/office/word/2012/wordml" xmlns:w16cid="http://schemas.microsoft.com/office/word/2016/wordml/cid" xmlns:w16se="http://schemas.microsoft.com/office/word/2015/wordml/symex" xmlns:wpg="http://schemas.microsoft.com/office/word/2010/wordprocessingGroup" xmlns:wpi="http://schemas.microsoft.com/office/word/2010/wordprocessingInk" xmlns:wne="http://schemas.microsoft.com/office/word/2006/wordml" xmlns:wps="http://schemas.microsoft.com/office/word/2010/wordprocessingShape" mc:Ignorable="w14 w15 w16se w16cid wp14">
   <w:footnote w:type="separator" w:id="-1">
     <w:p>
       <w:r>
@@ -4249,10 +4188,10 @@
 </file>
 
 <file path=word/header1.xml><?xml version="1.0" encoding="utf-8"?>
-<w:hdr xmlns:wpc="http://schemas.microsoft.com/office/word/2010/wordprocessingCanvas" xmlns:mo="http://schemas.microsoft.com/office/mac/office/2008/main" xmlns:mc="http://schemas.openxmlformats.org/markup-compatibility/2006" xmlns:mv="urn:schemas-microsoft-com:mac:vml" xmlns:o="urn:schemas-microsoft-com:office:office" xmlns:r="http://schemas.openxmlformats.org/officeDocument/2006/relationships" xmlns:m="http://schemas.openxmlformats.org/officeDocument/2006/math" xmlns:v="urn:schemas-microsoft-com:vml" xmlns:wp14="http://schemas.microsoft.com/office/word/2010/wordprocessingDrawing" xmlns:wp="http://schemas.openxmlformats.org/drawingml/2006/wordprocessingDrawing" xmlns:w10="urn:schemas-microsoft-com:office:word" xmlns:w="http://schemas.openxmlformats.org/wordprocessingml/2006/main" xmlns:w14="http://schemas.microsoft.com/office/word/2010/wordml" xmlns:w15="http://schemas.microsoft.com/office/word/2012/wordml" xmlns:wpg="http://schemas.microsoft.com/office/word/2010/wordprocessingGroup" xmlns:wpi="http://schemas.microsoft.com/office/word/2010/wordprocessingInk" xmlns:wne="http://schemas.microsoft.com/office/word/2006/wordml" xmlns:wps="http://schemas.microsoft.com/office/word/2010/wordprocessingShape" mc:Ignorable="w14 w15 wp14">
+<w:hdr xmlns:wpc="http://schemas.microsoft.com/office/word/2010/wordprocessingCanvas" xmlns:cx="http://schemas.microsoft.com/office/drawing/2014/chartex" xmlns:cx1="http://schemas.microsoft.com/office/drawing/2015/9/8/chartex" xmlns:cx2="http://schemas.microsoft.com/office/drawing/2015/10/21/chartex" xmlns:cx3="http://schemas.microsoft.com/office/drawing/2016/5/9/chartex" xmlns:cx4="http://schemas.microsoft.com/office/drawing/2016/5/10/chartex" xmlns:cx5="http://schemas.microsoft.com/office/drawing/2016/5/11/chartex" xmlns:cx6="http://schemas.microsoft.com/office/drawing/2016/5/12/chartex" xmlns:cx7="http://schemas.microsoft.com/office/drawing/2016/5/13/chartex" xmlns:cx8="http://schemas.microsoft.com/office/drawing/2016/5/14/chartex" xmlns:mc="http://schemas.openxmlformats.org/markup-compatibility/2006" xmlns:aink="http://schemas.microsoft.com/office/drawing/2016/ink" xmlns:am3d="http://schemas.microsoft.com/office/drawing/2017/model3d" xmlns:o="urn:schemas-microsoft-com:office:office" xmlns:r="http://schemas.openxmlformats.org/officeDocument/2006/relationships" xmlns:m="http://schemas.openxmlformats.org/officeDocument/2006/math" xmlns:v="urn:schemas-microsoft-com:vml" xmlns:wp14="http://schemas.microsoft.com/office/word/2010/wordprocessingDrawing" xmlns:wp="http://schemas.openxmlformats.org/drawingml/2006/wordprocessingDrawing" xmlns:w10="urn:schemas-microsoft-com:office:word" xmlns:w="http://schemas.openxmlformats.org/wordprocessingml/2006/main" xmlns:w14="http://schemas.microsoft.com/office/word/2010/wordml" xmlns:w15="http://schemas.microsoft.com/office/word/2012/wordml" xmlns:w16cid="http://schemas.microsoft.com/office/word/2016/wordml/cid" xmlns:w16se="http://schemas.microsoft.com/office/word/2015/wordml/symex" xmlns:wpg="http://schemas.microsoft.com/office/word/2010/wordprocessingGroup" xmlns:wpi="http://schemas.microsoft.com/office/word/2010/wordprocessingInk" xmlns:wne="http://schemas.microsoft.com/office/word/2006/wordml" xmlns:wps="http://schemas.microsoft.com/office/word/2010/wordprocessingShape" mc:Ignorable="w14 w15 w16se w16cid wp14">
   <w:p>
     <w:pPr>
-      <w:pStyle w:val="Header"/>
+      <w:pStyle w:val="Kopfzeile"/>
       <w:tabs>
         <w:tab w:val="right" w:pos="9360"/>
       </w:tabs>
@@ -4267,7 +4206,7 @@
   </w:p>
   <w:p>
     <w:pPr>
-      <w:pStyle w:val="Header"/>
+      <w:pStyle w:val="Kopfzeile"/>
       <w:tabs>
         <w:tab w:val="right" w:pos="9360"/>
       </w:tabs>
@@ -4320,7 +4259,7 @@
   </w:p>
   <w:p>
     <w:pPr>
-      <w:pStyle w:val="Header"/>
+      <w:pStyle w:val="Kopfzeile"/>
       <w:pBdr>
         <w:bottom w:val="single" w:sz="4" w:space="1" w:color="auto"/>
       </w:pBdr>
@@ -4337,7 +4276,7 @@
   </w:p>
   <w:p>
     <w:pPr>
-      <w:pStyle w:val="Header"/>
+      <w:pStyle w:val="Kopfzeile"/>
       <w:pBdr>
         <w:bottom w:val="single" w:sz="4" w:space="1" w:color="auto"/>
       </w:pBdr>
@@ -4568,10 +4507,10 @@
 </file>
 
 <file path=word/header2.xml><?xml version="1.0" encoding="utf-8"?>
-<w:hdr xmlns:wpc="http://schemas.microsoft.com/office/word/2010/wordprocessingCanvas" xmlns:mo="http://schemas.microsoft.com/office/mac/office/2008/main" xmlns:mc="http://schemas.openxmlformats.org/markup-compatibility/2006" xmlns:mv="urn:schemas-microsoft-com:mac:vml" xmlns:o="urn:schemas-microsoft-com:office:office" xmlns:r="http://schemas.openxmlformats.org/officeDocument/2006/relationships" xmlns:m="http://schemas.openxmlformats.org/officeDocument/2006/math" xmlns:v="urn:schemas-microsoft-com:vml" xmlns:wp14="http://schemas.microsoft.com/office/word/2010/wordprocessingDrawing" xmlns:wp="http://schemas.openxmlformats.org/drawingml/2006/wordprocessingDrawing" xmlns:w10="urn:schemas-microsoft-com:office:word" xmlns:w="http://schemas.openxmlformats.org/wordprocessingml/2006/main" xmlns:w14="http://schemas.microsoft.com/office/word/2010/wordml" xmlns:w15="http://schemas.microsoft.com/office/word/2012/wordml" xmlns:wpg="http://schemas.microsoft.com/office/word/2010/wordprocessingGroup" xmlns:wpi="http://schemas.microsoft.com/office/word/2010/wordprocessingInk" xmlns:wne="http://schemas.microsoft.com/office/word/2006/wordml" xmlns:wps="http://schemas.microsoft.com/office/word/2010/wordprocessingShape" mc:Ignorable="w14 w15 wp14">
+<w:hdr xmlns:wpc="http://schemas.microsoft.com/office/word/2010/wordprocessingCanvas" xmlns:cx="http://schemas.microsoft.com/office/drawing/2014/chartex" xmlns:cx1="http://schemas.microsoft.com/office/drawing/2015/9/8/chartex" xmlns:cx2="http://schemas.microsoft.com/office/drawing/2015/10/21/chartex" xmlns:cx3="http://schemas.microsoft.com/office/drawing/2016/5/9/chartex" xmlns:cx4="http://schemas.microsoft.com/office/drawing/2016/5/10/chartex" xmlns:cx5="http://schemas.microsoft.com/office/drawing/2016/5/11/chartex" xmlns:cx6="http://schemas.microsoft.com/office/drawing/2016/5/12/chartex" xmlns:cx7="http://schemas.microsoft.com/office/drawing/2016/5/13/chartex" xmlns:cx8="http://schemas.microsoft.com/office/drawing/2016/5/14/chartex" xmlns:mc="http://schemas.openxmlformats.org/markup-compatibility/2006" xmlns:aink="http://schemas.microsoft.com/office/drawing/2016/ink" xmlns:am3d="http://schemas.microsoft.com/office/drawing/2017/model3d" xmlns:o="urn:schemas-microsoft-com:office:office" xmlns:r="http://schemas.openxmlformats.org/officeDocument/2006/relationships" xmlns:m="http://schemas.openxmlformats.org/officeDocument/2006/math" xmlns:v="urn:schemas-microsoft-com:vml" xmlns:wp14="http://schemas.microsoft.com/office/word/2010/wordprocessingDrawing" xmlns:wp="http://schemas.openxmlformats.org/drawingml/2006/wordprocessingDrawing" xmlns:w10="urn:schemas-microsoft-com:office:word" xmlns:w="http://schemas.openxmlformats.org/wordprocessingml/2006/main" xmlns:w14="http://schemas.microsoft.com/office/word/2010/wordml" xmlns:w15="http://schemas.microsoft.com/office/word/2012/wordml" xmlns:w16cid="http://schemas.microsoft.com/office/word/2016/wordml/cid" xmlns:w16se="http://schemas.microsoft.com/office/word/2015/wordml/symex" xmlns:wpg="http://schemas.microsoft.com/office/word/2010/wordprocessingGroup" xmlns:wpi="http://schemas.microsoft.com/office/word/2010/wordprocessingInk" xmlns:wne="http://schemas.microsoft.com/office/word/2006/wordml" xmlns:wps="http://schemas.microsoft.com/office/word/2010/wordprocessingShape" mc:Ignorable="w14 w15 w16se w16cid wp14">
   <w:p>
     <w:pPr>
-      <w:pStyle w:val="Header"/>
+      <w:pStyle w:val="Kopfzeile"/>
       <w:tabs>
         <w:tab w:val="right" w:pos="9360"/>
       </w:tabs>
@@ -4585,7 +4524,7 @@
   </w:p>
   <w:p>
     <w:pPr>
-      <w:pStyle w:val="Header"/>
+      <w:pStyle w:val="Kopfzeile"/>
       <w:tabs>
         <w:tab w:val="right" w:pos="9360"/>
       </w:tabs>
@@ -4635,7 +4574,7 @@
   </w:p>
   <w:p>
     <w:pPr>
-      <w:pStyle w:val="Header"/>
+      <w:pStyle w:val="Kopfzeile"/>
       <w:pBdr>
         <w:bottom w:val="single" w:sz="4" w:space="1" w:color="auto"/>
       </w:pBdr>
@@ -4651,7 +4590,7 @@
   </w:p>
   <w:p>
     <w:pPr>
-      <w:pStyle w:val="Header"/>
+      <w:pStyle w:val="Kopfzeile"/>
       <w:pBdr>
         <w:bottom w:val="single" w:sz="4" w:space="1" w:color="auto"/>
       </w:pBdr>
@@ -4780,10 +4719,10 @@
 </file>
 
 <file path=word/header3.xml><?xml version="1.0" encoding="utf-8"?>
-<w:hdr xmlns:wpc="http://schemas.microsoft.com/office/word/2010/wordprocessingCanvas" xmlns:mo="http://schemas.microsoft.com/office/mac/office/2008/main" xmlns:mc="http://schemas.openxmlformats.org/markup-compatibility/2006" xmlns:mv="urn:schemas-microsoft-com:mac:vml" xmlns:o="urn:schemas-microsoft-com:office:office" xmlns:r="http://schemas.openxmlformats.org/officeDocument/2006/relationships" xmlns:m="http://schemas.openxmlformats.org/officeDocument/2006/math" xmlns:v="urn:schemas-microsoft-com:vml" xmlns:wp14="http://schemas.microsoft.com/office/word/2010/wordprocessingDrawing" xmlns:wp="http://schemas.openxmlformats.org/drawingml/2006/wordprocessingDrawing" xmlns:w10="urn:schemas-microsoft-com:office:word" xmlns:w="http://schemas.openxmlformats.org/wordprocessingml/2006/main" xmlns:w14="http://schemas.microsoft.com/office/word/2010/wordml" xmlns:w15="http://schemas.microsoft.com/office/word/2012/wordml" xmlns:wpg="http://schemas.microsoft.com/office/word/2010/wordprocessingGroup" xmlns:wpi="http://schemas.microsoft.com/office/word/2010/wordprocessingInk" xmlns:wne="http://schemas.microsoft.com/office/word/2006/wordml" xmlns:wps="http://schemas.microsoft.com/office/word/2010/wordprocessingShape" mc:Ignorable="w14 w15 wp14">
+<w:hdr xmlns:wpc="http://schemas.microsoft.com/office/word/2010/wordprocessingCanvas" xmlns:cx="http://schemas.microsoft.com/office/drawing/2014/chartex" xmlns:cx1="http://schemas.microsoft.com/office/drawing/2015/9/8/chartex" xmlns:cx2="http://schemas.microsoft.com/office/drawing/2015/10/21/chartex" xmlns:cx3="http://schemas.microsoft.com/office/drawing/2016/5/9/chartex" xmlns:cx4="http://schemas.microsoft.com/office/drawing/2016/5/10/chartex" xmlns:cx5="http://schemas.microsoft.com/office/drawing/2016/5/11/chartex" xmlns:cx6="http://schemas.microsoft.com/office/drawing/2016/5/12/chartex" xmlns:cx7="http://schemas.microsoft.com/office/drawing/2016/5/13/chartex" xmlns:cx8="http://schemas.microsoft.com/office/drawing/2016/5/14/chartex" xmlns:mc="http://schemas.openxmlformats.org/markup-compatibility/2006" xmlns:aink="http://schemas.microsoft.com/office/drawing/2016/ink" xmlns:am3d="http://schemas.microsoft.com/office/drawing/2017/model3d" xmlns:o="urn:schemas-microsoft-com:office:office" xmlns:r="http://schemas.openxmlformats.org/officeDocument/2006/relationships" xmlns:m="http://schemas.openxmlformats.org/officeDocument/2006/math" xmlns:v="urn:schemas-microsoft-com:vml" xmlns:wp14="http://schemas.microsoft.com/office/word/2010/wordprocessingDrawing" xmlns:wp="http://schemas.openxmlformats.org/drawingml/2006/wordprocessingDrawing" xmlns:w10="urn:schemas-microsoft-com:office:word" xmlns:w="http://schemas.openxmlformats.org/wordprocessingml/2006/main" xmlns:w14="http://schemas.microsoft.com/office/word/2010/wordml" xmlns:w15="http://schemas.microsoft.com/office/word/2012/wordml" xmlns:w16cid="http://schemas.microsoft.com/office/word/2016/wordml/cid" xmlns:w16se="http://schemas.microsoft.com/office/word/2015/wordml/symex" xmlns:wpg="http://schemas.microsoft.com/office/word/2010/wordprocessingGroup" xmlns:wpi="http://schemas.microsoft.com/office/word/2010/wordprocessingInk" xmlns:wne="http://schemas.microsoft.com/office/word/2006/wordml" xmlns:wps="http://schemas.microsoft.com/office/word/2010/wordprocessingShape" mc:Ignorable="w14 w15 w16se w16cid wp14">
   <w:p>
     <w:pPr>
-      <w:pStyle w:val="Header"/>
+      <w:pStyle w:val="Kopfzeile"/>
       <w:pBdr>
         <w:bottom w:val="single" w:sz="4" w:space="1" w:color="auto"/>
       </w:pBdr>
@@ -4802,7 +4741,7 @@
   </w:p>
   <w:p>
     <w:pPr>
-      <w:pStyle w:val="Header"/>
+      <w:pStyle w:val="Kopfzeile"/>
       <w:pBdr>
         <w:bottom w:val="single" w:sz="4" w:space="1" w:color="auto"/>
       </w:pBdr>
@@ -4820,7 +4759,7 @@
   </w:p>
   <w:p>
     <w:pPr>
-      <w:pStyle w:val="Header"/>
+      <w:pStyle w:val="Kopfzeile"/>
       <w:pBdr>
         <w:bottom w:val="single" w:sz="4" w:space="1" w:color="auto"/>
       </w:pBdr>
@@ -4838,7 +4777,7 @@
   </w:p>
   <w:p>
     <w:pPr>
-      <w:pStyle w:val="Header"/>
+      <w:pStyle w:val="Kopfzeile"/>
       <w:pBdr>
         <w:bottom w:val="single" w:sz="4" w:space="1" w:color="auto"/>
       </w:pBdr>
@@ -4856,7 +4795,7 @@
   </w:p>
   <w:p>
     <w:pPr>
-      <w:pStyle w:val="Header"/>
+      <w:pStyle w:val="Kopfzeile"/>
       <w:pBdr>
         <w:bottom w:val="single" w:sz="4" w:space="1" w:color="auto"/>
       </w:pBdr>
@@ -5001,15 +4940,15 @@
 </file>
 
 <file path=word/numbering.xml><?xml version="1.0" encoding="utf-8"?>
-<w:numbering xmlns:wpc="http://schemas.microsoft.com/office/word/2010/wordprocessingCanvas" xmlns:mo="http://schemas.microsoft.com/office/mac/office/2008/main" xmlns:mc="http://schemas.openxmlformats.org/markup-compatibility/2006" xmlns:mv="urn:schemas-microsoft-com:mac:vml" xmlns:o="urn:schemas-microsoft-com:office:office" xmlns:r="http://schemas.openxmlformats.org/officeDocument/2006/relationships" xmlns:m="http://schemas.openxmlformats.org/officeDocument/2006/math" xmlns:v="urn:schemas-microsoft-com:vml" xmlns:wp14="http://schemas.microsoft.com/office/word/2010/wordprocessingDrawing" xmlns:wp="http://schemas.openxmlformats.org/drawingml/2006/wordprocessingDrawing" xmlns:w10="urn:schemas-microsoft-com:office:word" xmlns:w="http://schemas.openxmlformats.org/wordprocessingml/2006/main" xmlns:w14="http://schemas.microsoft.com/office/word/2010/wordml" xmlns:w15="http://schemas.microsoft.com/office/word/2012/wordml" xmlns:wpg="http://schemas.microsoft.com/office/word/2010/wordprocessingGroup" xmlns:wpi="http://schemas.microsoft.com/office/word/2010/wordprocessingInk" xmlns:wne="http://schemas.microsoft.com/office/word/2006/wordml" xmlns:wps="http://schemas.microsoft.com/office/word/2010/wordprocessingShape" mc:Ignorable="w14 w15 wp14">
-  <w:abstractNum w:abstractNumId="0">
+<w:numbering xmlns:wpc="http://schemas.microsoft.com/office/word/2010/wordprocessingCanvas" xmlns:cx="http://schemas.microsoft.com/office/drawing/2014/chartex" xmlns:cx1="http://schemas.microsoft.com/office/drawing/2015/9/8/chartex" xmlns:cx2="http://schemas.microsoft.com/office/drawing/2015/10/21/chartex" xmlns:cx3="http://schemas.microsoft.com/office/drawing/2016/5/9/chartex" xmlns:cx4="http://schemas.microsoft.com/office/drawing/2016/5/10/chartex" xmlns:cx5="http://schemas.microsoft.com/office/drawing/2016/5/11/chartex" xmlns:cx6="http://schemas.microsoft.com/office/drawing/2016/5/12/chartex" xmlns:cx7="http://schemas.microsoft.com/office/drawing/2016/5/13/chartex" xmlns:cx8="http://schemas.microsoft.com/office/drawing/2016/5/14/chartex" xmlns:mc="http://schemas.openxmlformats.org/markup-compatibility/2006" xmlns:aink="http://schemas.microsoft.com/office/drawing/2016/ink" xmlns:am3d="http://schemas.microsoft.com/office/drawing/2017/model3d" xmlns:o="urn:schemas-microsoft-com:office:office" xmlns:r="http://schemas.openxmlformats.org/officeDocument/2006/relationships" xmlns:m="http://schemas.openxmlformats.org/officeDocument/2006/math" xmlns:v="urn:schemas-microsoft-com:vml" xmlns:wp14="http://schemas.microsoft.com/office/word/2010/wordprocessingDrawing" xmlns:wp="http://schemas.openxmlformats.org/drawingml/2006/wordprocessingDrawing" xmlns:w10="urn:schemas-microsoft-com:office:word" xmlns:w="http://schemas.openxmlformats.org/wordprocessingml/2006/main" xmlns:w14="http://schemas.microsoft.com/office/word/2010/wordml" xmlns:w15="http://schemas.microsoft.com/office/word/2012/wordml" xmlns:w16cid="http://schemas.microsoft.com/office/word/2016/wordml/cid" xmlns:w16se="http://schemas.microsoft.com/office/word/2015/wordml/symex" xmlns:wpg="http://schemas.microsoft.com/office/word/2010/wordprocessingGroup" xmlns:wpi="http://schemas.microsoft.com/office/word/2010/wordprocessingInk" xmlns:wne="http://schemas.microsoft.com/office/word/2006/wordml" xmlns:wps="http://schemas.microsoft.com/office/word/2010/wordprocessingShape" mc:Ignorable="w14 w15 w16se w16cid wp14">
+  <w:abstractNum w:abstractNumId="0" w15:restartNumberingAfterBreak="0">
     <w:nsid w:val="FFFFFF7C"/>
     <w:multiLevelType w:val="singleLevel"/>
     <w:tmpl w:val="7E3E9876"/>
     <w:lvl w:ilvl="0">
       <w:start w:val="1"/>
       <w:numFmt w:val="decimal"/>
-      <w:pStyle w:val="ListNumber5"/>
+      <w:pStyle w:val="Listennummer5"/>
       <w:lvlText w:val="%1."/>
       <w:lvlJc w:val="left"/>
       <w:pPr>
@@ -5020,14 +4959,14 @@
       </w:pPr>
     </w:lvl>
   </w:abstractNum>
-  <w:abstractNum w:abstractNumId="1">
+  <w:abstractNum w:abstractNumId="1" w15:restartNumberingAfterBreak="0">
     <w:nsid w:val="FFFFFF7D"/>
     <w:multiLevelType w:val="singleLevel"/>
     <w:tmpl w:val="425C2106"/>
     <w:lvl w:ilvl="0">
       <w:start w:val="1"/>
       <w:numFmt w:val="decimal"/>
-      <w:pStyle w:val="ListNumber4"/>
+      <w:pStyle w:val="Listennummer4"/>
       <w:lvlText w:val="%1."/>
       <w:lvlJc w:val="left"/>
       <w:pPr>
@@ -5038,14 +4977,14 @@
       </w:pPr>
     </w:lvl>
   </w:abstractNum>
-  <w:abstractNum w:abstractNumId="2">
+  <w:abstractNum w:abstractNumId="2" w15:restartNumberingAfterBreak="0">
     <w:nsid w:val="FFFFFF7E"/>
     <w:multiLevelType w:val="singleLevel"/>
     <w:tmpl w:val="E8E08D5A"/>
     <w:lvl w:ilvl="0">
       <w:start w:val="1"/>
       <w:numFmt w:val="decimal"/>
-      <w:pStyle w:val="ListNumber3"/>
+      <w:pStyle w:val="Listennummer3"/>
       <w:lvlText w:val="%1."/>
       <w:lvlJc w:val="left"/>
       <w:pPr>
@@ -5056,14 +4995,14 @@
       </w:pPr>
     </w:lvl>
   </w:abstractNum>
-  <w:abstractNum w:abstractNumId="3">
+  <w:abstractNum w:abstractNumId="3" w15:restartNumberingAfterBreak="0">
     <w:nsid w:val="FFFFFF7F"/>
     <w:multiLevelType w:val="singleLevel"/>
     <w:tmpl w:val="E3AA7C62"/>
     <w:lvl w:ilvl="0">
       <w:start w:val="1"/>
       <w:numFmt w:val="decimal"/>
-      <w:pStyle w:val="ListNumber2"/>
+      <w:pStyle w:val="Listennummer2"/>
       <w:lvlText w:val="%1."/>
       <w:lvlJc w:val="left"/>
       <w:pPr>
@@ -5074,14 +5013,14 @@
       </w:pPr>
     </w:lvl>
   </w:abstractNum>
-  <w:abstractNum w:abstractNumId="4">
+  <w:abstractNum w:abstractNumId="4" w15:restartNumberingAfterBreak="0">
     <w:nsid w:val="FFFFFF80"/>
     <w:multiLevelType w:val="singleLevel"/>
     <w:tmpl w:val="51D26E26"/>
     <w:lvl w:ilvl="0">
       <w:start w:val="1"/>
       <w:numFmt w:val="bullet"/>
-      <w:pStyle w:val="ListBullet5"/>
+      <w:pStyle w:val="Aufzhlungszeichen5"/>
       <w:lvlText w:val=""/>
       <w:lvlJc w:val="left"/>
       <w:pPr>
@@ -5095,14 +5034,14 @@
       </w:rPr>
     </w:lvl>
   </w:abstractNum>
-  <w:abstractNum w:abstractNumId="5">
+  <w:abstractNum w:abstractNumId="5" w15:restartNumberingAfterBreak="0">
     <w:nsid w:val="FFFFFF81"/>
     <w:multiLevelType w:val="singleLevel"/>
     <w:tmpl w:val="BA3E5E08"/>
     <w:lvl w:ilvl="0">
       <w:start w:val="1"/>
       <w:numFmt w:val="bullet"/>
-      <w:pStyle w:val="ListBullet4"/>
+      <w:pStyle w:val="Aufzhlungszeichen4"/>
       <w:lvlText w:val=""/>
       <w:lvlJc w:val="left"/>
       <w:pPr>
@@ -5116,14 +5055,14 @@
       </w:rPr>
     </w:lvl>
   </w:abstractNum>
-  <w:abstractNum w:abstractNumId="6">
+  <w:abstractNum w:abstractNumId="6" w15:restartNumberingAfterBreak="0">
     <w:nsid w:val="FFFFFF82"/>
     <w:multiLevelType w:val="singleLevel"/>
     <w:tmpl w:val="2B8C01B6"/>
     <w:lvl w:ilvl="0">
       <w:start w:val="1"/>
       <w:numFmt w:val="bullet"/>
-      <w:pStyle w:val="ListBullet3"/>
+      <w:pStyle w:val="Aufzhlungszeichen3"/>
       <w:lvlText w:val=""/>
       <w:lvlJc w:val="left"/>
       <w:pPr>
@@ -5137,14 +5076,14 @@
       </w:rPr>
     </w:lvl>
   </w:abstractNum>
-  <w:abstractNum w:abstractNumId="7">
+  <w:abstractNum w:abstractNumId="7" w15:restartNumberingAfterBreak="0">
     <w:nsid w:val="FFFFFF83"/>
     <w:multiLevelType w:val="singleLevel"/>
     <w:tmpl w:val="463CE1C8"/>
     <w:lvl w:ilvl="0">
       <w:start w:val="1"/>
       <w:numFmt w:val="bullet"/>
-      <w:pStyle w:val="ListBullet2"/>
+      <w:pStyle w:val="Aufzhlungszeichen2"/>
       <w:lvlText w:val=""/>
       <w:lvlJc w:val="left"/>
       <w:pPr>
@@ -5158,14 +5097,14 @@
       </w:rPr>
     </w:lvl>
   </w:abstractNum>
-  <w:abstractNum w:abstractNumId="8">
+  <w:abstractNum w:abstractNumId="8" w15:restartNumberingAfterBreak="0">
     <w:nsid w:val="FFFFFF88"/>
     <w:multiLevelType w:val="singleLevel"/>
     <w:tmpl w:val="AB88EEA4"/>
     <w:lvl w:ilvl="0">
       <w:start w:val="1"/>
       <w:numFmt w:val="decimal"/>
-      <w:pStyle w:val="ListNumber"/>
+      <w:pStyle w:val="Listennummer"/>
       <w:lvlText w:val="%1."/>
       <w:lvlJc w:val="left"/>
       <w:pPr>
@@ -5179,14 +5118,14 @@
       </w:rPr>
     </w:lvl>
   </w:abstractNum>
-  <w:abstractNum w:abstractNumId="9">
+  <w:abstractNum w:abstractNumId="9" w15:restartNumberingAfterBreak="0">
     <w:nsid w:val="FFFFFF89"/>
     <w:multiLevelType w:val="singleLevel"/>
     <w:tmpl w:val="AAEEEC6A"/>
     <w:lvl w:ilvl="0">
       <w:start w:val="1"/>
       <w:numFmt w:val="bullet"/>
-      <w:pStyle w:val="ListBullet"/>
+      <w:pStyle w:val="Aufzhlungszeichen"/>
       <w:lvlText w:val=""/>
       <w:lvlJc w:val="left"/>
       <w:pPr>
@@ -5200,14 +5139,14 @@
       </w:rPr>
     </w:lvl>
   </w:abstractNum>
-  <w:abstractNum w:abstractNumId="10">
+  <w:abstractNum w:abstractNumId="10" w15:restartNumberingAfterBreak="0">
     <w:nsid w:val="00A44778"/>
     <w:multiLevelType w:val="multilevel"/>
     <w:tmpl w:val="B4908DB2"/>
     <w:lvl w:ilvl="0">
       <w:start w:val="1"/>
       <w:numFmt w:val="decimal"/>
-      <w:pStyle w:val="Heading1"/>
+      <w:pStyle w:val="berschrift1"/>
       <w:lvlText w:val="%1."/>
       <w:lvlJc w:val="left"/>
       <w:pPr>
@@ -5237,7 +5176,7 @@
     <w:lvl w:ilvl="1">
       <w:start w:val="1"/>
       <w:numFmt w:val="decimal"/>
-      <w:pStyle w:val="Heading2"/>
+      <w:pStyle w:val="berschrift2"/>
       <w:lvlText w:val="%1.%2."/>
       <w:lvlJc w:val="left"/>
       <w:pPr>
@@ -5267,7 +5206,7 @@
     <w:lvl w:ilvl="2">
       <w:start w:val="1"/>
       <w:numFmt w:val="decimal"/>
-      <w:pStyle w:val="Heading3"/>
+      <w:pStyle w:val="berschrift3"/>
       <w:lvlText w:val="%1.%2.%3."/>
       <w:lvlJc w:val="left"/>
       <w:pPr>
@@ -5297,7 +5236,7 @@
     <w:lvl w:ilvl="3">
       <w:start w:val="1"/>
       <w:numFmt w:val="decimal"/>
-      <w:pStyle w:val="Heading4"/>
+      <w:pStyle w:val="berschrift4"/>
       <w:lvlText w:val="%1.%2.%3.%4."/>
       <w:lvlJc w:val="left"/>
       <w:pPr>
@@ -5327,7 +5266,7 @@
     <w:lvl w:ilvl="4">
       <w:start w:val="1"/>
       <w:numFmt w:val="decimal"/>
-      <w:pStyle w:val="Heading5"/>
+      <w:pStyle w:val="berschrift5"/>
       <w:lvlText w:val="%1.%2.%3.%4.%5."/>
       <w:lvlJc w:val="left"/>
       <w:pPr>
@@ -5360,7 +5299,7 @@
     <w:lvl w:ilvl="5">
       <w:start w:val="1"/>
       <w:numFmt w:val="decimal"/>
-      <w:pStyle w:val="Heading6"/>
+      <w:pStyle w:val="berschrift6"/>
       <w:lvlText w:val="%1.%2.%3.%4.%5.%6."/>
       <w:lvlJc w:val="left"/>
       <w:pPr>
@@ -5379,7 +5318,7 @@
     <w:lvl w:ilvl="6">
       <w:start w:val="1"/>
       <w:numFmt w:val="decimal"/>
-      <w:pStyle w:val="Heading7"/>
+      <w:pStyle w:val="berschrift7"/>
       <w:lvlText w:val="%1.%2.%3.%4.%5.%6.%7."/>
       <w:lvlJc w:val="left"/>
       <w:pPr>
@@ -5398,7 +5337,7 @@
     <w:lvl w:ilvl="7">
       <w:start w:val="1"/>
       <w:numFmt w:val="decimal"/>
-      <w:pStyle w:val="Heading8"/>
+      <w:pStyle w:val="berschrift8"/>
       <w:lvlText w:val="%1.%2.%3.%4.%5.%6.%7.%8."/>
       <w:lvlJc w:val="left"/>
       <w:pPr>
@@ -5417,7 +5356,7 @@
     <w:lvl w:ilvl="8">
       <w:start w:val="1"/>
       <w:numFmt w:val="decimal"/>
-      <w:pStyle w:val="Heading9"/>
+      <w:pStyle w:val="berschrift9"/>
       <w:lvlText w:val="%1.%2.%3.%4.%5.%6.%7.%8.%9."/>
       <w:lvlJc w:val="left"/>
       <w:pPr>
@@ -5434,11 +5373,11 @@
       </w:rPr>
     </w:lvl>
   </w:abstractNum>
-  <w:abstractNum w:abstractNumId="11">
+  <w:abstractNum w:abstractNumId="11" w15:restartNumberingAfterBreak="0">
     <w:nsid w:val="0CB656D8"/>
     <w:multiLevelType w:val="multilevel"/>
     <w:tmpl w:val="08070023"/>
-    <w:styleLink w:val="ArticleSection"/>
+    <w:styleLink w:val="ArtikelAbschnitt"/>
     <w:lvl w:ilvl="0">
       <w:start w:val="1"/>
       <w:numFmt w:val="upperRoman"/>
@@ -5552,7 +5491,7 @@
       </w:pPr>
     </w:lvl>
   </w:abstractNum>
-  <w:abstractNum w:abstractNumId="12">
+  <w:abstractNum w:abstractNumId="12" w15:restartNumberingAfterBreak="0">
     <w:nsid w:val="11396B5B"/>
     <w:multiLevelType w:val="multilevel"/>
     <w:tmpl w:val="0807001D"/>
@@ -5665,7 +5604,7 @@
       </w:pPr>
     </w:lvl>
   </w:abstractNum>
-  <w:abstractNum w:abstractNumId="13">
+  <w:abstractNum w:abstractNumId="13" w15:restartNumberingAfterBreak="0">
     <w:nsid w:val="1A706570"/>
     <w:multiLevelType w:val="multilevel"/>
     <w:tmpl w:val="0807001D"/>
@@ -5779,7 +5718,7 @@
       </w:pPr>
     </w:lvl>
   </w:abstractNum>
-  <w:abstractNum w:abstractNumId="14">
+  <w:abstractNum w:abstractNumId="14" w15:restartNumberingAfterBreak="0">
     <w:nsid w:val="2000662A"/>
     <w:multiLevelType w:val="multilevel"/>
     <w:tmpl w:val="0807001D"/>
@@ -5892,7 +5831,7 @@
       </w:pPr>
     </w:lvl>
   </w:abstractNum>
-  <w:abstractNum w:abstractNumId="15">
+  <w:abstractNum w:abstractNumId="15" w15:restartNumberingAfterBreak="0">
     <w:nsid w:val="216138A0"/>
     <w:multiLevelType w:val="multilevel"/>
     <w:tmpl w:val="0807001D"/>
@@ -6009,7 +5948,7 @@
       </w:pPr>
     </w:lvl>
   </w:abstractNum>
-  <w:abstractNum w:abstractNumId="16">
+  <w:abstractNum w:abstractNumId="16" w15:restartNumberingAfterBreak="0">
     <w:nsid w:val="25D7700A"/>
     <w:multiLevelType w:val="multilevel"/>
     <w:tmpl w:val="8FFE975E"/>
@@ -6150,7 +6089,7 @@
       </w:rPr>
     </w:lvl>
   </w:abstractNum>
-  <w:abstractNum w:abstractNumId="17">
+  <w:abstractNum w:abstractNumId="17" w15:restartNumberingAfterBreak="0">
     <w:nsid w:val="2DFF4E09"/>
     <w:multiLevelType w:val="multilevel"/>
     <w:tmpl w:val="0807001D"/>
@@ -6263,7 +6202,7 @@
       </w:pPr>
     </w:lvl>
   </w:abstractNum>
-  <w:abstractNum w:abstractNumId="18">
+  <w:abstractNum w:abstractNumId="18" w15:restartNumberingAfterBreak="0">
     <w:nsid w:val="37060DFC"/>
     <w:multiLevelType w:val="multilevel"/>
     <w:tmpl w:val="0807001D"/>
@@ -6376,7 +6315,7 @@
       </w:pPr>
     </w:lvl>
   </w:abstractNum>
-  <w:abstractNum w:abstractNumId="19">
+  <w:abstractNum w:abstractNumId="19" w15:restartNumberingAfterBreak="0">
     <w:nsid w:val="3CC35759"/>
     <w:multiLevelType w:val="multilevel"/>
     <w:tmpl w:val="0807001D"/>
@@ -6489,7 +6428,7 @@
       </w:pPr>
     </w:lvl>
   </w:abstractNum>
-  <w:abstractNum w:abstractNumId="20">
+  <w:abstractNum w:abstractNumId="20" w15:restartNumberingAfterBreak="0">
     <w:nsid w:val="3CDB6CD0"/>
     <w:multiLevelType w:val="multilevel"/>
     <w:tmpl w:val="F334A92A"/>
@@ -6659,7 +6598,7 @@
       </w:rPr>
     </w:lvl>
   </w:abstractNum>
-  <w:abstractNum w:abstractNumId="21">
+  <w:abstractNum w:abstractNumId="21" w15:restartNumberingAfterBreak="0">
     <w:nsid w:val="4BB65C5F"/>
     <w:multiLevelType w:val="multilevel"/>
     <w:tmpl w:val="0807001D"/>
@@ -6772,7 +6711,7 @@
       </w:pPr>
     </w:lvl>
   </w:abstractNum>
-  <w:abstractNum w:abstractNumId="22">
+  <w:abstractNum w:abstractNumId="22" w15:restartNumberingAfterBreak="0">
     <w:nsid w:val="50EC44F3"/>
     <w:multiLevelType w:val="multilevel"/>
     <w:tmpl w:val="0807001D"/>
@@ -6885,7 +6824,7 @@
       </w:pPr>
     </w:lvl>
   </w:abstractNum>
-  <w:abstractNum w:abstractNumId="23">
+  <w:abstractNum w:abstractNumId="23" w15:restartNumberingAfterBreak="0">
     <w:nsid w:val="5111316C"/>
     <w:multiLevelType w:val="multilevel"/>
     <w:tmpl w:val="0807001F"/>
@@ -7002,7 +6941,7 @@
       </w:pPr>
     </w:lvl>
   </w:abstractNum>
-  <w:abstractNum w:abstractNumId="24">
+  <w:abstractNum w:abstractNumId="24" w15:restartNumberingAfterBreak="0">
     <w:nsid w:val="517C4CC0"/>
     <w:multiLevelType w:val="multilevel"/>
     <w:tmpl w:val="0807001D"/>
@@ -7115,7 +7054,7 @@
       </w:pPr>
     </w:lvl>
   </w:abstractNum>
-  <w:abstractNum w:abstractNumId="25">
+  <w:abstractNum w:abstractNumId="25" w15:restartNumberingAfterBreak="0">
     <w:nsid w:val="589F126B"/>
     <w:multiLevelType w:val="multilevel"/>
     <w:tmpl w:val="0807001D"/>
@@ -7228,7 +7167,7 @@
       </w:pPr>
     </w:lvl>
   </w:abstractNum>
-  <w:abstractNum w:abstractNumId="26">
+  <w:abstractNum w:abstractNumId="26" w15:restartNumberingAfterBreak="0">
     <w:nsid w:val="64CC2D09"/>
     <w:multiLevelType w:val="multilevel"/>
     <w:tmpl w:val="0807001D"/>
@@ -7341,7 +7280,7 @@
       </w:pPr>
     </w:lvl>
   </w:abstractNum>
-  <w:abstractNum w:abstractNumId="27">
+  <w:abstractNum w:abstractNumId="27" w15:restartNumberingAfterBreak="0">
     <w:nsid w:val="6CE14EFA"/>
     <w:multiLevelType w:val="multilevel"/>
     <w:tmpl w:val="CC80008A"/>
@@ -7548,7 +7487,7 @@
       </w:rPr>
     </w:lvl>
   </w:abstractNum>
-  <w:abstractNum w:abstractNumId="28">
+  <w:abstractNum w:abstractNumId="28" w15:restartNumberingAfterBreak="0">
     <w:nsid w:val="7ADC1B1C"/>
     <w:multiLevelType w:val="multilevel"/>
     <w:tmpl w:val="682E2A62"/>
@@ -7690,7 +7629,7 @@
       </w:rPr>
     </w:lvl>
   </w:abstractNum>
-  <w:abstractNum w:abstractNumId="29">
+  <w:abstractNum w:abstractNumId="29" w15:restartNumberingAfterBreak="0">
     <w:nsid w:val="7F326723"/>
     <w:multiLevelType w:val="multilevel"/>
     <w:tmpl w:val="BB7AD2AA"/>
@@ -7930,7 +7869,7 @@
 </file>
 
 <file path=word/styles.xml><?xml version="1.0" encoding="utf-8"?>
-<w:styles xmlns:mc="http://schemas.openxmlformats.org/markup-compatibility/2006" xmlns:r="http://schemas.openxmlformats.org/officeDocument/2006/relationships" xmlns:w="http://schemas.openxmlformats.org/wordprocessingml/2006/main" xmlns:w14="http://schemas.microsoft.com/office/word/2010/wordml" xmlns:w15="http://schemas.microsoft.com/office/word/2012/wordml" mc:Ignorable="w14 w15">
+<w:styles xmlns:mc="http://schemas.openxmlformats.org/markup-compatibility/2006" xmlns:r="http://schemas.openxmlformats.org/officeDocument/2006/relationships" xmlns:w="http://schemas.openxmlformats.org/wordprocessingml/2006/main" xmlns:w14="http://schemas.microsoft.com/office/word/2010/wordml" xmlns:w15="http://schemas.microsoft.com/office/word/2012/wordml" xmlns:w16cid="http://schemas.microsoft.com/office/word/2016/wordml/cid" xmlns:w16se="http://schemas.microsoft.com/office/word/2015/wordml/symex" mc:Ignorable="w14 w15 w16se w16cid">
   <w:docDefaults>
     <w:rPrDefault>
       <w:rPr>
@@ -7940,7 +7879,7 @@
     </w:rPrDefault>
     <w:pPrDefault/>
   </w:docDefaults>
-  <w:latentStyles w:defLockedState="0" w:defUIPriority="0" w:defSemiHidden="0" w:defUnhideWhenUsed="0" w:defQFormat="0" w:count="382">
+  <w:latentStyles w:defLockedState="0" w:defUIPriority="0" w:defSemiHidden="0" w:defUnhideWhenUsed="0" w:defQFormat="0" w:count="375">
     <w:lsdException w:name="Normal" w:qFormat="1"/>
     <w:lsdException w:name="heading 1" w:qFormat="1"/>
     <w:lsdException w:name="heading 2" w:qFormat="1"/>
@@ -8080,13 +8019,6 @@
     <w:lsdException w:name="Table Web 3" w:semiHidden="1" w:unhideWhenUsed="1"/>
     <w:lsdException w:name="Balloon Text" w:semiHidden="1" w:unhideWhenUsed="1"/>
     <w:lsdException w:name="Table Theme" w:semiHidden="1" w:unhideWhenUsed="1"/>
-    <w:lsdException w:name="Note Level 1" w:semiHidden="1" w:unhideWhenUsed="1"/>
-    <w:lsdException w:name="Note Level 2" w:semiHidden="1" w:unhideWhenUsed="1"/>
-    <w:lsdException w:name="Note Level 3" w:semiHidden="1" w:unhideWhenUsed="1"/>
-    <w:lsdException w:name="Note Level 4" w:semiHidden="1" w:unhideWhenUsed="1"/>
-    <w:lsdException w:name="Note Level 5" w:semiHidden="1" w:unhideWhenUsed="1"/>
-    <w:lsdException w:name="Note Level 6" w:semiHidden="1" w:unhideWhenUsed="1"/>
-    <w:lsdException w:name="Note Level 7" w:semiHidden="1" w:unhideWhenUsed="1"/>
     <w:lsdException w:name="Placeholder Text" w:semiHidden="1" w:uiPriority="99"/>
     <w:lsdException w:name="No Spacing" w:uiPriority="1" w:qFormat="1"/>
     <w:lsdException w:name="Light Shading" w:uiPriority="60"/>
@@ -8305,7 +8237,7 @@
     <w:lsdException w:name="Mention" w:semiHidden="1" w:uiPriority="99" w:unhideWhenUsed="1"/>
     <w:lsdException w:name="Smart Hyperlink" w:semiHidden="1" w:uiPriority="99" w:unhideWhenUsed="1"/>
   </w:latentStyles>
-  <w:style w:type="paragraph" w:default="1" w:styleId="Normal">
+  <w:style w:type="paragraph" w:default="1" w:styleId="Standard">
     <w:name w:val="Normal"/>
     <w:qFormat/>
     <w:rsid w:val="00F55F5E"/>
@@ -8320,10 +8252,10 @@
       <w:szCs w:val="24"/>
     </w:rPr>
   </w:style>
-  <w:style w:type="paragraph" w:styleId="Heading1">
+  <w:style w:type="paragraph" w:styleId="berschrift1">
     <w:name w:val="heading 1"/>
-    <w:basedOn w:val="Normal"/>
-    <w:next w:val="Normal"/>
+    <w:basedOn w:val="Standard"/>
+    <w:next w:val="Standard"/>
     <w:autoRedefine/>
     <w:qFormat/>
     <w:rsid w:val="00320D7E"/>
@@ -8347,10 +8279,10 @@
       <w:szCs w:val="32"/>
     </w:rPr>
   </w:style>
-  <w:style w:type="paragraph" w:styleId="Heading2">
+  <w:style w:type="paragraph" w:styleId="berschrift2">
     <w:name w:val="heading 2"/>
-    <w:basedOn w:val="Normal"/>
-    <w:next w:val="Normal"/>
+    <w:basedOn w:val="Standard"/>
+    <w:next w:val="Standard"/>
     <w:qFormat/>
     <w:rsid w:val="00E74B64"/>
     <w:pPr>
@@ -8374,10 +8306,10 @@
       <w:szCs w:val="28"/>
     </w:rPr>
   </w:style>
-  <w:style w:type="paragraph" w:styleId="Heading3">
+  <w:style w:type="paragraph" w:styleId="berschrift3">
     <w:name w:val="heading 3"/>
-    <w:basedOn w:val="Normal"/>
-    <w:next w:val="Normal"/>
+    <w:basedOn w:val="Standard"/>
+    <w:next w:val="Standard"/>
     <w:qFormat/>
     <w:rsid w:val="00E74B64"/>
     <w:pPr>
@@ -8400,10 +8332,10 @@
       <w:szCs w:val="26"/>
     </w:rPr>
   </w:style>
-  <w:style w:type="paragraph" w:styleId="Heading4">
+  <w:style w:type="paragraph" w:styleId="berschrift4">
     <w:name w:val="heading 4"/>
-    <w:basedOn w:val="Normal"/>
-    <w:next w:val="Normal"/>
+    <w:basedOn w:val="Standard"/>
+    <w:next w:val="Standard"/>
     <w:qFormat/>
     <w:rsid w:val="001C1B18"/>
     <w:pPr>
@@ -8425,10 +8357,10 @@
       <w:szCs w:val="28"/>
     </w:rPr>
   </w:style>
-  <w:style w:type="paragraph" w:styleId="Heading5">
+  <w:style w:type="paragraph" w:styleId="berschrift5">
     <w:name w:val="heading 5"/>
-    <w:basedOn w:val="Normal"/>
-    <w:next w:val="Normal"/>
+    <w:basedOn w:val="Standard"/>
+    <w:next w:val="Standard"/>
     <w:qFormat/>
     <w:rsid w:val="008E7213"/>
     <w:pPr>
@@ -8447,10 +8379,10 @@
       <w:szCs w:val="26"/>
     </w:rPr>
   </w:style>
-  <w:style w:type="paragraph" w:styleId="Heading6">
+  <w:style w:type="paragraph" w:styleId="berschrift6">
     <w:name w:val="heading 6"/>
-    <w:basedOn w:val="Normal"/>
-    <w:next w:val="Normal"/>
+    <w:basedOn w:val="Standard"/>
+    <w:next w:val="Standard"/>
     <w:qFormat/>
     <w:rsid w:val="008E7213"/>
     <w:pPr>
@@ -8468,10 +8400,10 @@
       <w:szCs w:val="22"/>
     </w:rPr>
   </w:style>
-  <w:style w:type="paragraph" w:styleId="Heading7">
+  <w:style w:type="paragraph" w:styleId="berschrift7">
     <w:name w:val="heading 7"/>
-    <w:basedOn w:val="Normal"/>
-    <w:next w:val="Normal"/>
+    <w:basedOn w:val="Standard"/>
+    <w:next w:val="Standard"/>
     <w:qFormat/>
     <w:rsid w:val="008E7213"/>
     <w:pPr>
@@ -8487,10 +8419,10 @@
       <w:b/>
     </w:rPr>
   </w:style>
-  <w:style w:type="paragraph" w:styleId="Heading8">
+  <w:style w:type="paragraph" w:styleId="berschrift8">
     <w:name w:val="heading 8"/>
-    <w:basedOn w:val="Normal"/>
-    <w:next w:val="Normal"/>
+    <w:basedOn w:val="Standard"/>
+    <w:next w:val="Standard"/>
     <w:qFormat/>
     <w:rsid w:val="008E7213"/>
     <w:pPr>
@@ -8507,10 +8439,10 @@
       <w:iCs/>
     </w:rPr>
   </w:style>
-  <w:style w:type="paragraph" w:styleId="Heading9">
+  <w:style w:type="paragraph" w:styleId="berschrift9">
     <w:name w:val="heading 9"/>
-    <w:basedOn w:val="Normal"/>
-    <w:next w:val="Normal"/>
+    <w:basedOn w:val="Standard"/>
+    <w:next w:val="Standard"/>
     <w:qFormat/>
     <w:rsid w:val="008E7213"/>
     <w:pPr>
@@ -8528,12 +8460,13 @@
       <w:szCs w:val="22"/>
     </w:rPr>
   </w:style>
-  <w:style w:type="character" w:default="1" w:styleId="DefaultParagraphFont">
+  <w:style w:type="character" w:default="1" w:styleId="Absatz-Standardschriftart">
     <w:name w:val="Default Paragraph Font"/>
     <w:uiPriority w:val="1"/>
+    <w:semiHidden/>
     <w:unhideWhenUsed/>
   </w:style>
-  <w:style w:type="table" w:default="1" w:styleId="TableNormal">
+  <w:style w:type="table" w:default="1" w:styleId="NormaleTabelle">
     <w:name w:val="Normal Table"/>
     <w:uiPriority w:val="99"/>
     <w:semiHidden/>
@@ -8548,21 +8481,20 @@
       </w:tblCellMar>
     </w:tblPr>
   </w:style>
-  <w:style w:type="numbering" w:default="1" w:styleId="NoList">
+  <w:style w:type="numbering" w:default="1" w:styleId="KeineListe">
     <w:name w:val="No List"/>
     <w:uiPriority w:val="99"/>
     <w:semiHidden/>
     <w:unhideWhenUsed/>
   </w:style>
-  <w:style w:type="table" w:styleId="TableGrid">
+  <w:style w:type="table" w:styleId="Tabellenraster">
     <w:name w:val="Table Grid"/>
-    <w:basedOn w:val="TableNormal"/>
+    <w:basedOn w:val="NormaleTabelle"/>
     <w:rsid w:val="00700F29"/>
     <w:rPr>
       <w:sz w:val="22"/>
     </w:rPr>
     <w:tblPr>
-      <w:tblInd w:w="0" w:type="dxa"/>
       <w:tblBorders>
         <w:top w:val="single" w:sz="4" w:space="0" w:color="auto"/>
         <w:left w:val="single" w:sz="4" w:space="0" w:color="auto"/>
@@ -8572,16 +8504,14 @@
         <w:insideV w:val="single" w:sz="4" w:space="0" w:color="auto"/>
       </w:tblBorders>
       <w:tblCellMar>
-        <w:top w:w="0" w:type="dxa"/>
         <w:left w:w="57" w:type="dxa"/>
-        <w:bottom w:w="0" w:type="dxa"/>
         <w:right w:w="57" w:type="dxa"/>
       </w:tblCellMar>
     </w:tblPr>
   </w:style>
-  <w:style w:type="paragraph" w:styleId="Header">
+  <w:style w:type="paragraph" w:styleId="Kopfzeile">
     <w:name w:val="header"/>
-    <w:basedOn w:val="Normal"/>
+    <w:basedOn w:val="Standard"/>
     <w:rsid w:val="00CD1555"/>
     <w:pPr>
       <w:spacing w:line="190" w:lineRule="atLeast"/>
@@ -8590,9 +8520,9 @@
       <w:sz w:val="16"/>
     </w:rPr>
   </w:style>
-  <w:style w:type="paragraph" w:styleId="Footer">
+  <w:style w:type="paragraph" w:styleId="Fuzeile">
     <w:name w:val="footer"/>
-    <w:basedOn w:val="Normal"/>
+    <w:basedOn w:val="Standard"/>
     <w:rsid w:val="00CD1555"/>
     <w:pPr>
       <w:spacing w:line="190" w:lineRule="atLeast"/>
@@ -8601,30 +8531,30 @@
       <w:sz w:val="16"/>
     </w:rPr>
   </w:style>
-  <w:style w:type="paragraph" w:styleId="TOC1">
+  <w:style w:type="paragraph" w:styleId="Verzeichnis1">
     <w:name w:val="toc 1"/>
-    <w:basedOn w:val="Normal"/>
-    <w:next w:val="Normal"/>
+    <w:basedOn w:val="Standard"/>
+    <w:next w:val="Standard"/>
     <w:autoRedefine/>
     <w:rsid w:val="00FF3F51"/>
     <w:pPr>
       <w:ind w:left="397" w:hanging="397"/>
     </w:pPr>
   </w:style>
-  <w:style w:type="paragraph" w:styleId="TOC2">
+  <w:style w:type="paragraph" w:styleId="Verzeichnis2">
     <w:name w:val="toc 2"/>
-    <w:basedOn w:val="Normal"/>
-    <w:next w:val="Normal"/>
+    <w:basedOn w:val="Standard"/>
+    <w:next w:val="Standard"/>
     <w:autoRedefine/>
     <w:rsid w:val="00FF3F51"/>
     <w:pPr>
       <w:ind w:left="567" w:hanging="567"/>
     </w:pPr>
   </w:style>
-  <w:style w:type="paragraph" w:styleId="TOC3">
+  <w:style w:type="paragraph" w:styleId="Verzeichnis3">
     <w:name w:val="toc 3"/>
-    <w:basedOn w:val="Normal"/>
-    <w:next w:val="Normal"/>
+    <w:basedOn w:val="Standard"/>
+    <w:next w:val="Standard"/>
     <w:autoRedefine/>
     <w:rsid w:val="00FF3F51"/>
     <w:pPr>
@@ -8643,9 +8573,9 @@
       <w:vertAlign w:val="baseline"/>
     </w:rPr>
   </w:style>
-  <w:style w:type="paragraph" w:styleId="BalloonText">
+  <w:style w:type="paragraph" w:styleId="Sprechblasentext">
     <w:name w:val="Balloon Text"/>
-    <w:basedOn w:val="Normal"/>
+    <w:basedOn w:val="Standard"/>
     <w:rsid w:val="00CD1555"/>
     <w:pPr>
       <w:keepLines/>
@@ -8657,10 +8587,10 @@
       <w:szCs w:val="16"/>
     </w:rPr>
   </w:style>
-  <w:style w:type="paragraph" w:styleId="Caption">
+  <w:style w:type="paragraph" w:styleId="Beschriftung">
     <w:name w:val="caption"/>
-    <w:basedOn w:val="Normal"/>
-    <w:next w:val="Normal"/>
+    <w:basedOn w:val="Standard"/>
+    <w:next w:val="Standard"/>
     <w:qFormat/>
     <w:rsid w:val="00CD1555"/>
     <w:pPr>
@@ -8673,7 +8603,7 @@
       <w:szCs w:val="20"/>
     </w:rPr>
   </w:style>
-  <w:style w:type="character" w:styleId="CommentReference">
+  <w:style w:type="character" w:styleId="Kommentarzeichen">
     <w:name w:val="annotation reference"/>
     <w:rsid w:val="00700F29"/>
     <w:rPr>
@@ -8682,35 +8612,35 @@
       <w:szCs w:val="16"/>
     </w:rPr>
   </w:style>
-  <w:style w:type="paragraph" w:styleId="CommentText">
+  <w:style w:type="paragraph" w:styleId="Kommentartext">
     <w:name w:val="annotation text"/>
-    <w:basedOn w:val="Normal"/>
+    <w:basedOn w:val="Standard"/>
     <w:rsid w:val="00CD1555"/>
     <w:rPr>
       <w:sz w:val="14"/>
       <w:szCs w:val="20"/>
     </w:rPr>
   </w:style>
-  <w:style w:type="paragraph" w:styleId="CommentSubject">
+  <w:style w:type="paragraph" w:styleId="Kommentarthema">
     <w:name w:val="annotation subject"/>
-    <w:basedOn w:val="CommentText"/>
-    <w:next w:val="CommentText"/>
+    <w:basedOn w:val="Kommentartext"/>
+    <w:next w:val="Kommentartext"/>
     <w:rsid w:val="00CD1555"/>
     <w:rPr>
       <w:b/>
       <w:bCs/>
     </w:rPr>
   </w:style>
-  <w:style w:type="paragraph" w:styleId="DocumentMap">
+  <w:style w:type="paragraph" w:styleId="Dokumentstruktur">
     <w:name w:val="Document Map"/>
-    <w:basedOn w:val="Normal"/>
+    <w:basedOn w:val="Standard"/>
     <w:rsid w:val="00CD1555"/>
     <w:rPr>
       <w:rFonts w:cs="Tahoma"/>
       <w:szCs w:val="20"/>
     </w:rPr>
   </w:style>
-  <w:style w:type="character" w:styleId="EndnoteReference">
+  <w:style w:type="character" w:styleId="Endnotenzeichen">
     <w:name w:val="endnote reference"/>
     <w:rsid w:val="00700F29"/>
     <w:rPr>
@@ -8718,16 +8648,16 @@
       <w:vertAlign w:val="superscript"/>
     </w:rPr>
   </w:style>
-  <w:style w:type="paragraph" w:styleId="EndnoteText">
+  <w:style w:type="paragraph" w:styleId="Endnotentext">
     <w:name w:val="endnote text"/>
-    <w:basedOn w:val="Normal"/>
+    <w:basedOn w:val="Standard"/>
     <w:rsid w:val="009D48A4"/>
     <w:rPr>
       <w:sz w:val="14"/>
       <w:szCs w:val="20"/>
     </w:rPr>
   </w:style>
-  <w:style w:type="character" w:styleId="FootnoteReference">
+  <w:style w:type="character" w:styleId="Funotenzeichen">
     <w:name w:val="footnote reference"/>
     <w:rsid w:val="00700F29"/>
     <w:rPr>
@@ -8735,9 +8665,9 @@
       <w:vertAlign w:val="superscript"/>
     </w:rPr>
   </w:style>
-  <w:style w:type="paragraph" w:styleId="FootnoteText">
+  <w:style w:type="paragraph" w:styleId="Funotentext">
     <w:name w:val="footnote text"/>
-    <w:basedOn w:val="Normal"/>
+    <w:basedOn w:val="Standard"/>
     <w:rsid w:val="00CD1555"/>
     <w:pPr>
       <w:tabs>
@@ -8753,8 +8683,8 @@
   </w:style>
   <w:style w:type="paragraph" w:styleId="Index1">
     <w:name w:val="index 1"/>
-    <w:basedOn w:val="Normal"/>
-    <w:next w:val="Normal"/>
+    <w:basedOn w:val="Standard"/>
+    <w:next w:val="Standard"/>
     <w:autoRedefine/>
     <w:rsid w:val="0032754B"/>
     <w:pPr>
@@ -8763,8 +8693,8 @@
   </w:style>
   <w:style w:type="paragraph" w:styleId="Index2">
     <w:name w:val="index 2"/>
-    <w:basedOn w:val="Normal"/>
-    <w:next w:val="Normal"/>
+    <w:basedOn w:val="Standard"/>
+    <w:next w:val="Standard"/>
     <w:autoRedefine/>
     <w:rsid w:val="0032754B"/>
     <w:pPr>
@@ -8773,8 +8703,8 @@
   </w:style>
   <w:style w:type="paragraph" w:styleId="Index3">
     <w:name w:val="index 3"/>
-    <w:basedOn w:val="Normal"/>
-    <w:next w:val="Normal"/>
+    <w:basedOn w:val="Standard"/>
+    <w:next w:val="Standard"/>
     <w:autoRedefine/>
     <w:rsid w:val="0032754B"/>
     <w:pPr>
@@ -8783,8 +8713,8 @@
   </w:style>
   <w:style w:type="paragraph" w:styleId="Index4">
     <w:name w:val="index 4"/>
-    <w:basedOn w:val="Normal"/>
-    <w:next w:val="Normal"/>
+    <w:basedOn w:val="Standard"/>
+    <w:next w:val="Standard"/>
     <w:autoRedefine/>
     <w:rsid w:val="00730FCB"/>
     <w:pPr>
@@ -8793,8 +8723,8 @@
   </w:style>
   <w:style w:type="paragraph" w:styleId="Index5">
     <w:name w:val="index 5"/>
-    <w:basedOn w:val="Normal"/>
-    <w:next w:val="Normal"/>
+    <w:basedOn w:val="Standard"/>
+    <w:next w:val="Standard"/>
     <w:autoRedefine/>
     <w:rsid w:val="00730FCB"/>
     <w:pPr>
@@ -8803,8 +8733,8 @@
   </w:style>
   <w:style w:type="paragraph" w:styleId="Index6">
     <w:name w:val="index 6"/>
-    <w:basedOn w:val="Normal"/>
-    <w:next w:val="Normal"/>
+    <w:basedOn w:val="Standard"/>
+    <w:next w:val="Standard"/>
     <w:autoRedefine/>
     <w:rsid w:val="00730FCB"/>
     <w:pPr>
@@ -8813,8 +8743,8 @@
   </w:style>
   <w:style w:type="paragraph" w:styleId="Index7">
     <w:name w:val="index 7"/>
-    <w:basedOn w:val="Normal"/>
-    <w:next w:val="Normal"/>
+    <w:basedOn w:val="Standard"/>
+    <w:next w:val="Standard"/>
     <w:autoRedefine/>
     <w:rsid w:val="00730FCB"/>
     <w:pPr>
@@ -8823,8 +8753,8 @@
   </w:style>
   <w:style w:type="paragraph" w:styleId="Index8">
     <w:name w:val="index 8"/>
-    <w:basedOn w:val="Normal"/>
-    <w:next w:val="Normal"/>
+    <w:basedOn w:val="Standard"/>
+    <w:next w:val="Standard"/>
     <w:autoRedefine/>
     <w:rsid w:val="00730FCB"/>
     <w:pPr>
@@ -8833,17 +8763,17 @@
   </w:style>
   <w:style w:type="paragraph" w:styleId="Index9">
     <w:name w:val="index 9"/>
-    <w:basedOn w:val="Normal"/>
-    <w:next w:val="Normal"/>
+    <w:basedOn w:val="Standard"/>
+    <w:next w:val="Standard"/>
     <w:autoRedefine/>
     <w:rsid w:val="00730FCB"/>
     <w:pPr>
       <w:ind w:left="2552" w:hanging="284"/>
     </w:pPr>
   </w:style>
-  <w:style w:type="paragraph" w:styleId="IndexHeading">
+  <w:style w:type="paragraph" w:styleId="Indexberschrift">
     <w:name w:val="index heading"/>
-    <w:basedOn w:val="Normal"/>
+    <w:basedOn w:val="Standard"/>
     <w:next w:val="Index1"/>
     <w:rsid w:val="00730FCB"/>
     <w:pPr>
@@ -8856,7 +8786,7 @@
       <w:bCs/>
     </w:rPr>
   </w:style>
-  <w:style w:type="paragraph" w:styleId="MacroText">
+  <w:style w:type="paragraph" w:styleId="Makrotext">
     <w:name w:val="macro"/>
     <w:rsid w:val="00700F29"/>
     <w:rPr>
@@ -8864,10 +8794,10 @@
       <w:sz w:val="22"/>
     </w:rPr>
   </w:style>
-  <w:style w:type="paragraph" w:styleId="TableofAuthorities">
+  <w:style w:type="paragraph" w:styleId="Rechtsgrundlagenverzeichnis">
     <w:name w:val="table of authorities"/>
-    <w:basedOn w:val="Normal"/>
-    <w:next w:val="Normal"/>
+    <w:basedOn w:val="Standard"/>
+    <w:next w:val="Standard"/>
     <w:rsid w:val="00403213"/>
     <w:pPr>
       <w:tabs>
@@ -8877,16 +8807,16 @@
       <w:ind w:left="709" w:hanging="709"/>
     </w:pPr>
   </w:style>
-  <w:style w:type="paragraph" w:styleId="TableofFigures">
+  <w:style w:type="paragraph" w:styleId="Abbildungsverzeichnis">
     <w:name w:val="table of figures"/>
-    <w:basedOn w:val="Normal"/>
-    <w:next w:val="Normal"/>
+    <w:basedOn w:val="Standard"/>
+    <w:next w:val="Standard"/>
     <w:rsid w:val="00DE409C"/>
   </w:style>
-  <w:style w:type="paragraph" w:styleId="TOAHeading">
+  <w:style w:type="paragraph" w:styleId="RGV-berschrift">
     <w:name w:val="toa heading"/>
-    <w:basedOn w:val="Normal"/>
-    <w:next w:val="Normal"/>
+    <w:basedOn w:val="Standard"/>
+    <w:next w:val="Standard"/>
     <w:rsid w:val="002645DC"/>
     <w:pPr>
       <w:keepNext/>
@@ -8898,55 +8828,55 @@
       <w:bCs/>
     </w:rPr>
   </w:style>
-  <w:style w:type="paragraph" w:styleId="TOC4">
+  <w:style w:type="paragraph" w:styleId="Verzeichnis4">
     <w:name w:val="toc 4"/>
-    <w:basedOn w:val="Normal"/>
-    <w:next w:val="Normal"/>
+    <w:basedOn w:val="Standard"/>
+    <w:next w:val="Standard"/>
     <w:autoRedefine/>
     <w:rsid w:val="001C1B18"/>
     <w:pPr>
       <w:ind w:left="851" w:hanging="851"/>
     </w:pPr>
   </w:style>
-  <w:style w:type="paragraph" w:styleId="TOC5">
+  <w:style w:type="paragraph" w:styleId="Verzeichnis5">
     <w:name w:val="toc 5"/>
-    <w:basedOn w:val="Normal"/>
-    <w:next w:val="Normal"/>
+    <w:basedOn w:val="Standard"/>
+    <w:next w:val="Standard"/>
     <w:autoRedefine/>
     <w:rsid w:val="00DE409C"/>
   </w:style>
-  <w:style w:type="paragraph" w:styleId="TOC6">
+  <w:style w:type="paragraph" w:styleId="Verzeichnis6">
     <w:name w:val="toc 6"/>
-    <w:basedOn w:val="Normal"/>
-    <w:next w:val="Normal"/>
+    <w:basedOn w:val="Standard"/>
+    <w:next w:val="Standard"/>
     <w:autoRedefine/>
     <w:rsid w:val="00DE409C"/>
   </w:style>
-  <w:style w:type="paragraph" w:styleId="TOC7">
+  <w:style w:type="paragraph" w:styleId="Verzeichnis7">
     <w:name w:val="toc 7"/>
-    <w:basedOn w:val="Normal"/>
-    <w:next w:val="Normal"/>
+    <w:basedOn w:val="Standard"/>
+    <w:next w:val="Standard"/>
     <w:autoRedefine/>
     <w:rsid w:val="00DE409C"/>
   </w:style>
-  <w:style w:type="paragraph" w:styleId="TOC8">
+  <w:style w:type="paragraph" w:styleId="Verzeichnis8">
     <w:name w:val="toc 8"/>
-    <w:basedOn w:val="Normal"/>
-    <w:next w:val="Normal"/>
+    <w:basedOn w:val="Standard"/>
+    <w:next w:val="Standard"/>
     <w:autoRedefine/>
     <w:rsid w:val="00DE409C"/>
   </w:style>
-  <w:style w:type="paragraph" w:styleId="TOC9">
+  <w:style w:type="paragraph" w:styleId="Verzeichnis9">
     <w:name w:val="toc 9"/>
-    <w:basedOn w:val="Normal"/>
-    <w:next w:val="Normal"/>
+    <w:basedOn w:val="Standard"/>
+    <w:next w:val="Standard"/>
     <w:autoRedefine/>
     <w:rsid w:val="00DE409C"/>
   </w:style>
-  <w:style w:type="paragraph" w:styleId="Title">
+  <w:style w:type="paragraph" w:styleId="Titel">
     <w:name w:val="Title"/>
-    <w:basedOn w:val="Normal"/>
-    <w:next w:val="Normal"/>
+    <w:basedOn w:val="Standard"/>
+    <w:next w:val="Standard"/>
     <w:qFormat/>
     <w:rsid w:val="005E7E3B"/>
     <w:pPr>
@@ -8962,16 +8892,16 @@
   </w:style>
   <w:style w:type="paragraph" w:customStyle="1" w:styleId="Subject">
     <w:name w:val="Subject"/>
-    <w:basedOn w:val="Normal"/>
+    <w:basedOn w:val="Standard"/>
     <w:rsid w:val="00700F29"/>
     <w:rPr>
       <w:b/>
     </w:rPr>
   </w:style>
-  <w:style w:type="paragraph" w:styleId="Subtitle">
+  <w:style w:type="paragraph" w:styleId="Untertitel">
     <w:name w:val="Subtitle"/>
-    <w:basedOn w:val="Normal"/>
-    <w:next w:val="Normal"/>
+    <w:basedOn w:val="Standard"/>
+    <w:next w:val="Standard"/>
     <w:qFormat/>
     <w:rsid w:val="00E00A1D"/>
     <w:pPr>
@@ -8985,14 +8915,14 @@
   </w:style>
   <w:style w:type="paragraph" w:customStyle="1" w:styleId="TextTogether">
     <w:name w:val="TextTogether"/>
-    <w:basedOn w:val="Normal"/>
+    <w:basedOn w:val="Standard"/>
     <w:rsid w:val="005E7E3B"/>
     <w:pPr>
       <w:keepNext/>
       <w:keepLines/>
     </w:pPr>
   </w:style>
-  <w:style w:type="character" w:styleId="Strong">
+  <w:style w:type="character" w:styleId="Fett">
     <w:name w:val="Strong"/>
     <w:qFormat/>
     <w:rsid w:val="00700F29"/>
@@ -9012,17 +8942,17 @@
   </w:style>
   <w:style w:type="paragraph" w:customStyle="1" w:styleId="Introduction">
     <w:name w:val="Introduction"/>
-    <w:basedOn w:val="Normal"/>
-    <w:next w:val="Normal"/>
+    <w:basedOn w:val="Standard"/>
+    <w:next w:val="Standard"/>
     <w:rsid w:val="00E00A1D"/>
     <w:pPr>
       <w:keepNext/>
       <w:keepLines/>
     </w:pPr>
   </w:style>
-  <w:style w:type="paragraph" w:styleId="Closing">
+  <w:style w:type="paragraph" w:styleId="Gruformel">
     <w:name w:val="Closing"/>
-    <w:basedOn w:val="Normal"/>
+    <w:basedOn w:val="Standard"/>
     <w:rsid w:val="00CD1555"/>
     <w:pPr>
       <w:keepNext/>
@@ -9031,8 +8961,8 @@
   </w:style>
   <w:style w:type="paragraph" w:customStyle="1" w:styleId="Separator">
     <w:name w:val="Separator"/>
-    <w:basedOn w:val="Normal"/>
-    <w:next w:val="Normal"/>
+    <w:basedOn w:val="Standard"/>
+    <w:next w:val="Standard"/>
     <w:rsid w:val="000F79CA"/>
     <w:pPr>
       <w:pBdr>
@@ -9042,7 +8972,7 @@
   </w:style>
   <w:style w:type="paragraph" w:customStyle="1" w:styleId="Topic315">
     <w:name w:val="Topic315"/>
-    <w:basedOn w:val="Normal"/>
+    <w:basedOn w:val="Standard"/>
     <w:rsid w:val="004E5CA9"/>
     <w:pPr>
       <w:keepLines/>
@@ -9051,7 +8981,7 @@
   </w:style>
   <w:style w:type="paragraph" w:customStyle="1" w:styleId="Topic630">
     <w:name w:val="Topic630"/>
-    <w:basedOn w:val="Normal"/>
+    <w:basedOn w:val="Standard"/>
     <w:rsid w:val="004E5CA9"/>
     <w:pPr>
       <w:keepLines/>
@@ -9060,29 +8990,29 @@
   </w:style>
   <w:style w:type="paragraph" w:customStyle="1" w:styleId="Topic945">
     <w:name w:val="Topic945"/>
-    <w:basedOn w:val="Normal"/>
+    <w:basedOn w:val="Standard"/>
     <w:rsid w:val="004E5CA9"/>
     <w:pPr>
       <w:keepLines/>
       <w:ind w:left="5358" w:hanging="5358"/>
     </w:pPr>
   </w:style>
-  <w:style w:type="paragraph" w:styleId="Date">
+  <w:style w:type="paragraph" w:styleId="Datum">
     <w:name w:val="Date"/>
-    <w:basedOn w:val="Normal"/>
-    <w:next w:val="Normal"/>
+    <w:basedOn w:val="Standard"/>
+    <w:next w:val="Standard"/>
     <w:rsid w:val="00CD1555"/>
   </w:style>
-  <w:style w:type="paragraph" w:styleId="Signature">
+  <w:style w:type="paragraph" w:styleId="Unterschrift">
     <w:name w:val="Signature"/>
-    <w:basedOn w:val="Normal"/>
+    <w:basedOn w:val="Standard"/>
     <w:rsid w:val="00486D68"/>
     <w:pPr>
       <w:keepNext/>
       <w:keepLines/>
     </w:pPr>
   </w:style>
-  <w:style w:type="character" w:styleId="Emphasis">
+  <w:style w:type="character" w:styleId="Hervorhebung">
     <w:name w:val="Emphasis"/>
     <w:qFormat/>
     <w:rsid w:val="00943A0A"/>
@@ -9092,7 +9022,7 @@
       <w:iCs/>
     </w:rPr>
   </w:style>
-  <w:style w:type="character" w:styleId="FollowedHyperlink">
+  <w:style w:type="character" w:styleId="BesuchterLink">
     <w:name w:val="FollowedHyperlink"/>
     <w:rsid w:val="00F27CE3"/>
     <w:rPr>
@@ -9105,12 +9035,12 @@
   </w:style>
   <w:style w:type="paragraph" w:customStyle="1" w:styleId="Enclosures">
     <w:name w:val="Enclosures"/>
-    <w:basedOn w:val="Normal"/>
+    <w:basedOn w:val="Standard"/>
     <w:rsid w:val="000A67FE"/>
   </w:style>
   <w:style w:type="paragraph" w:customStyle="1" w:styleId="PositionItem">
     <w:name w:val="PositionItem"/>
-    <w:basedOn w:val="Normal"/>
+    <w:basedOn w:val="Standard"/>
     <w:rsid w:val="00A02515"/>
     <w:pPr>
       <w:keepNext/>
@@ -9124,7 +9054,7 @@
   </w:style>
   <w:style w:type="paragraph" w:customStyle="1" w:styleId="PositionTitle">
     <w:name w:val="PositionTitle"/>
-    <w:basedOn w:val="Normal"/>
+    <w:basedOn w:val="Standard"/>
     <w:rsid w:val="00A02515"/>
     <w:pPr>
       <w:tabs>
@@ -9141,8 +9071,8 @@
   </w:style>
   <w:style w:type="paragraph" w:customStyle="1" w:styleId="MinutesTitle">
     <w:name w:val="MinutesTitle"/>
-    <w:basedOn w:val="Normal"/>
-    <w:next w:val="Normal"/>
+    <w:basedOn w:val="Standard"/>
+    <w:next w:val="Standard"/>
     <w:rsid w:val="00730FCB"/>
     <w:pPr>
       <w:tabs>
@@ -9156,7 +9086,7 @@
   </w:style>
   <w:style w:type="paragraph" w:customStyle="1" w:styleId="MinutesItem">
     <w:name w:val="MinutesItem"/>
-    <w:basedOn w:val="Normal"/>
+    <w:basedOn w:val="Standard"/>
     <w:rsid w:val="00730FCB"/>
     <w:pPr>
       <w:tabs>
@@ -9167,7 +9097,7 @@
   </w:style>
   <w:style w:type="paragraph" w:customStyle="1" w:styleId="ReturnAddress">
     <w:name w:val="ReturnAddress"/>
-    <w:basedOn w:val="Normal"/>
+    <w:basedOn w:val="Standard"/>
     <w:link w:val="ReturnAddressChar"/>
     <w:rsid w:val="00AB4C00"/>
     <w:pPr>
@@ -9183,7 +9113,7 @@
   </w:style>
   <w:style w:type="paragraph" w:customStyle="1" w:styleId="zOawDeliveryOption">
     <w:name w:val="zOawDeliveryOption"/>
-    <w:basedOn w:val="Normal"/>
+    <w:basedOn w:val="Standard"/>
     <w:rsid w:val="000A67FE"/>
     <w:rPr>
       <w:b/>
@@ -9191,7 +9121,7 @@
   </w:style>
   <w:style w:type="paragraph" w:customStyle="1" w:styleId="zOawDeliverOption2">
     <w:name w:val="zOawDeliverOption2"/>
-    <w:basedOn w:val="Normal"/>
+    <w:basedOn w:val="Standard"/>
     <w:rsid w:val="000A67FE"/>
     <w:rPr>
       <w:b/>
@@ -9199,12 +9129,12 @@
   </w:style>
   <w:style w:type="paragraph" w:customStyle="1" w:styleId="zOawRecipient">
     <w:name w:val="zOawRecipient"/>
-    <w:basedOn w:val="Normal"/>
+    <w:basedOn w:val="Standard"/>
     <w:rsid w:val="000A67FE"/>
   </w:style>
   <w:style w:type="paragraph" w:customStyle="1" w:styleId="ListWithNumbers">
     <w:name w:val="ListWithNumbers"/>
-    <w:basedOn w:val="Normal"/>
+    <w:basedOn w:val="Standard"/>
     <w:rsid w:val="003C3D1F"/>
     <w:pPr>
       <w:numPr>
@@ -9214,7 +9144,7 @@
   </w:style>
   <w:style w:type="paragraph" w:customStyle="1" w:styleId="ListWithSymbols">
     <w:name w:val="ListWithSymbols"/>
-    <w:basedOn w:val="Normal"/>
+    <w:basedOn w:val="Standard"/>
     <w:rsid w:val="00D0740E"/>
     <w:pPr>
       <w:numPr>
@@ -9228,7 +9158,7 @@
   </w:style>
   <w:style w:type="paragraph" w:customStyle="1" w:styleId="ListWithLetters">
     <w:name w:val="ListWithLetters"/>
-    <w:basedOn w:val="Normal"/>
+    <w:basedOn w:val="Standard"/>
     <w:rsid w:val="003C3D1F"/>
     <w:pPr>
       <w:numPr>
@@ -9238,8 +9168,8 @@
   </w:style>
   <w:style w:type="paragraph" w:customStyle="1" w:styleId="DocumentType">
     <w:name w:val="DocumentType"/>
-    <w:basedOn w:val="Normal"/>
-    <w:next w:val="Normal"/>
+    <w:basedOn w:val="Standard"/>
+    <w:next w:val="Standard"/>
     <w:rsid w:val="00407474"/>
     <w:rPr>
       <w:b/>
@@ -9248,7 +9178,7 @@
   </w:style>
   <w:style w:type="paragraph" w:customStyle="1" w:styleId="OutputprofileTitle">
     <w:name w:val="OutputprofileTitle"/>
-    <w:basedOn w:val="Normal"/>
+    <w:basedOn w:val="Standard"/>
     <w:next w:val="OutputprofileText"/>
     <w:rsid w:val="00A424E2"/>
     <w:pPr>
@@ -9261,7 +9191,7 @@
   </w:style>
   <w:style w:type="paragraph" w:customStyle="1" w:styleId="OutputprofileText">
     <w:name w:val="OutputprofileText"/>
-    <w:basedOn w:val="Normal"/>
+    <w:basedOn w:val="Standard"/>
     <w:rsid w:val="002A060F"/>
     <w:pPr>
       <w:keepLines/>
@@ -9272,63 +9202,63 @@
       <w:sz w:val="16"/>
     </w:rPr>
   </w:style>
-  <w:style w:type="paragraph" w:styleId="BlockText">
+  <w:style w:type="paragraph" w:styleId="Blocktext">
     <w:name w:val="Block Text"/>
-    <w:basedOn w:val="Normal"/>
+    <w:basedOn w:val="Standard"/>
     <w:rsid w:val="00CD1555"/>
     <w:pPr>
       <w:spacing w:line="240" w:lineRule="atLeast"/>
     </w:pPr>
   </w:style>
-  <w:style w:type="paragraph" w:styleId="BodyText">
+  <w:style w:type="paragraph" w:styleId="Textkrper">
     <w:name w:val="Body Text"/>
-    <w:basedOn w:val="Normal"/>
+    <w:basedOn w:val="Standard"/>
     <w:rsid w:val="00CD1555"/>
   </w:style>
-  <w:style w:type="paragraph" w:styleId="BodyText2">
+  <w:style w:type="paragraph" w:styleId="Textkrper2">
     <w:name w:val="Body Text 2"/>
-    <w:basedOn w:val="Normal"/>
+    <w:basedOn w:val="Standard"/>
     <w:rsid w:val="00CD1555"/>
   </w:style>
-  <w:style w:type="paragraph" w:styleId="BodyText3">
+  <w:style w:type="paragraph" w:styleId="Textkrper3">
     <w:name w:val="Body Text 3"/>
-    <w:basedOn w:val="Normal"/>
+    <w:basedOn w:val="Standard"/>
     <w:rsid w:val="00CD1555"/>
     <w:rPr>
       <w:szCs w:val="16"/>
     </w:rPr>
   </w:style>
-  <w:style w:type="paragraph" w:styleId="BodyTextFirstIndent">
+  <w:style w:type="paragraph" w:styleId="Textkrper-Erstzeileneinzug">
     <w:name w:val="Body Text First Indent"/>
-    <w:basedOn w:val="BodyText"/>
+    <w:basedOn w:val="Textkrper"/>
     <w:rsid w:val="00CD1555"/>
   </w:style>
-  <w:style w:type="paragraph" w:styleId="BodyTextIndent">
+  <w:style w:type="paragraph" w:styleId="Textkrper-Zeileneinzug">
     <w:name w:val="Body Text Indent"/>
-    <w:basedOn w:val="Normal"/>
+    <w:basedOn w:val="Standard"/>
     <w:rsid w:val="00CD1555"/>
   </w:style>
-  <w:style w:type="paragraph" w:styleId="BodyTextFirstIndent2">
+  <w:style w:type="paragraph" w:styleId="Textkrper-Erstzeileneinzug2">
     <w:name w:val="Body Text First Indent 2"/>
-    <w:basedOn w:val="BodyTextIndent"/>
+    <w:basedOn w:val="Textkrper-Zeileneinzug"/>
     <w:rsid w:val="00CD1555"/>
   </w:style>
-  <w:style w:type="paragraph" w:styleId="BodyTextIndent2">
+  <w:style w:type="paragraph" w:styleId="Textkrper-Einzug2">
     <w:name w:val="Body Text Indent 2"/>
-    <w:basedOn w:val="Normal"/>
+    <w:basedOn w:val="Standard"/>
     <w:rsid w:val="00CD1555"/>
   </w:style>
-  <w:style w:type="paragraph" w:styleId="BodyTextIndent3">
+  <w:style w:type="paragraph" w:styleId="Textkrper-Einzug3">
     <w:name w:val="Body Text Indent 3"/>
-    <w:basedOn w:val="Normal"/>
+    <w:basedOn w:val="Standard"/>
     <w:rsid w:val="00CD1555"/>
     <w:rPr>
       <w:szCs w:val="16"/>
     </w:rPr>
   </w:style>
-  <w:style w:type="paragraph" w:styleId="EnvelopeAddress">
+  <w:style w:type="paragraph" w:styleId="Umschlagadresse">
     <w:name w:val="envelope address"/>
-    <w:basedOn w:val="Normal"/>
+    <w:basedOn w:val="Standard"/>
     <w:rsid w:val="009D48A4"/>
     <w:pPr>
       <w:framePr w:w="4320" w:h="2160" w:hRule="exact" w:hSpace="141" w:wrap="auto" w:hAnchor="page" w:xAlign="center" w:yAlign="bottom"/>
@@ -9338,24 +9268,24 @@
       <w:rFonts w:cs="Arial"/>
     </w:rPr>
   </w:style>
-  <w:style w:type="paragraph" w:styleId="EnvelopeReturn">
+  <w:style w:type="paragraph" w:styleId="Umschlagabsenderadresse">
     <w:name w:val="envelope return"/>
-    <w:basedOn w:val="Normal"/>
+    <w:basedOn w:val="Standard"/>
     <w:rsid w:val="009D48A4"/>
     <w:rPr>
       <w:rFonts w:cs="Arial"/>
       <w:szCs w:val="20"/>
     </w:rPr>
   </w:style>
-  <w:style w:type="paragraph" w:styleId="HTMLAddress">
+  <w:style w:type="paragraph" w:styleId="HTMLAdresse">
     <w:name w:val="HTML Address"/>
-    <w:basedOn w:val="Normal"/>
+    <w:basedOn w:val="Standard"/>
     <w:rsid w:val="00730FCB"/>
     <w:rPr>
       <w:iCs/>
     </w:rPr>
   </w:style>
-  <w:style w:type="character" w:styleId="HTMLCite">
+  <w:style w:type="character" w:styleId="HTMLZitat">
     <w:name w:val="HTML Cite"/>
     <w:rsid w:val="00700F29"/>
     <w:rPr>
@@ -9380,7 +9310,7 @@
       <w:iCs/>
     </w:rPr>
   </w:style>
-  <w:style w:type="character" w:styleId="HTMLKeyboard">
+  <w:style w:type="character" w:styleId="HTMLTastatur">
     <w:name w:val="HTML Keyboard"/>
     <w:rsid w:val="00700F29"/>
     <w:rPr>
@@ -9389,16 +9319,16 @@
       <w:szCs w:val="20"/>
     </w:rPr>
   </w:style>
-  <w:style w:type="paragraph" w:styleId="HTMLPreformatted">
+  <w:style w:type="paragraph" w:styleId="HTMLVorformatiert">
     <w:name w:val="HTML Preformatted"/>
-    <w:basedOn w:val="Normal"/>
+    <w:basedOn w:val="Standard"/>
     <w:rsid w:val="00730FCB"/>
     <w:rPr>
       <w:rFonts w:cs="Courier New"/>
       <w:szCs w:val="20"/>
     </w:rPr>
   </w:style>
-  <w:style w:type="character" w:styleId="HTMLSample">
+  <w:style w:type="character" w:styleId="HTMLBeispiel">
     <w:name w:val="HTML Sample"/>
     <w:rsid w:val="00700F29"/>
     <w:rPr>
@@ -9406,7 +9336,7 @@
       <w:sz w:val="22"/>
     </w:rPr>
   </w:style>
-  <w:style w:type="character" w:styleId="HTMLTypewriter">
+  <w:style w:type="character" w:styleId="HTMLSchreibmaschine">
     <w:name w:val="HTML Typewriter"/>
     <w:rsid w:val="00700F29"/>
     <w:rPr>
@@ -9423,109 +9353,109 @@
       <w:iCs/>
     </w:rPr>
   </w:style>
-  <w:style w:type="character" w:styleId="LineNumber">
+  <w:style w:type="character" w:styleId="Zeilennummer">
     <w:name w:val="line number"/>
     <w:rsid w:val="00700F29"/>
     <w:rPr>
       <w:rFonts w:ascii="Times New Roman" w:hAnsi="Times New Roman"/>
     </w:rPr>
   </w:style>
-  <w:style w:type="paragraph" w:styleId="List">
+  <w:style w:type="paragraph" w:styleId="Liste">
     <w:name w:val="List"/>
-    <w:basedOn w:val="Normal"/>
+    <w:basedOn w:val="Standard"/>
     <w:rsid w:val="00730FCB"/>
     <w:pPr>
       <w:ind w:left="283" w:hanging="283"/>
     </w:pPr>
   </w:style>
-  <w:style w:type="paragraph" w:styleId="List2">
+  <w:style w:type="paragraph" w:styleId="Liste2">
     <w:name w:val="List 2"/>
-    <w:basedOn w:val="Normal"/>
+    <w:basedOn w:val="Standard"/>
     <w:rsid w:val="00730FCB"/>
     <w:pPr>
       <w:ind w:left="566" w:hanging="283"/>
     </w:pPr>
   </w:style>
-  <w:style w:type="paragraph" w:styleId="List3">
+  <w:style w:type="paragraph" w:styleId="Liste3">
     <w:name w:val="List 3"/>
-    <w:basedOn w:val="Normal"/>
+    <w:basedOn w:val="Standard"/>
     <w:rsid w:val="00730FCB"/>
     <w:pPr>
       <w:ind w:left="849" w:hanging="283"/>
     </w:pPr>
   </w:style>
-  <w:style w:type="paragraph" w:styleId="List4">
+  <w:style w:type="paragraph" w:styleId="Liste4">
     <w:name w:val="List 4"/>
-    <w:basedOn w:val="Normal"/>
+    <w:basedOn w:val="Standard"/>
     <w:rsid w:val="00730FCB"/>
     <w:pPr>
       <w:ind w:left="1132" w:hanging="283"/>
     </w:pPr>
   </w:style>
-  <w:style w:type="paragraph" w:styleId="List5">
+  <w:style w:type="paragraph" w:styleId="Liste5">
     <w:name w:val="List 5"/>
-    <w:basedOn w:val="Normal"/>
+    <w:basedOn w:val="Standard"/>
     <w:rsid w:val="00730FCB"/>
     <w:pPr>
       <w:ind w:left="1415" w:hanging="283"/>
     </w:pPr>
   </w:style>
-  <w:style w:type="paragraph" w:styleId="MessageHeader">
+  <w:style w:type="paragraph" w:styleId="Nachrichtenkopf">
     <w:name w:val="Message Header"/>
-    <w:basedOn w:val="Normal"/>
+    <w:basedOn w:val="Standard"/>
     <w:rsid w:val="00730FCB"/>
     <w:rPr>
       <w:rFonts w:cs="Arial"/>
       <w:b/>
     </w:rPr>
   </w:style>
-  <w:style w:type="paragraph" w:styleId="NormalWeb">
+  <w:style w:type="paragraph" w:styleId="StandardWeb">
     <w:name w:val="Normal (Web)"/>
-    <w:basedOn w:val="Normal"/>
+    <w:basedOn w:val="Standard"/>
     <w:rsid w:val="00A02515"/>
   </w:style>
-  <w:style w:type="paragraph" w:styleId="NormalIndent">
+  <w:style w:type="paragraph" w:styleId="Standardeinzug">
     <w:name w:val="Normal Indent"/>
-    <w:basedOn w:val="Normal"/>
+    <w:basedOn w:val="Standard"/>
     <w:rsid w:val="00A02515"/>
     <w:pPr>
       <w:ind w:left="1701"/>
     </w:pPr>
   </w:style>
-  <w:style w:type="paragraph" w:styleId="NoteHeading">
+  <w:style w:type="paragraph" w:styleId="Fu-Endnotenberschrift">
     <w:name w:val="Note Heading"/>
-    <w:basedOn w:val="Normal"/>
-    <w:next w:val="Normal"/>
+    <w:basedOn w:val="Standard"/>
+    <w:next w:val="Standard"/>
     <w:rsid w:val="00A02515"/>
   </w:style>
-  <w:style w:type="character" w:styleId="PageNumber">
+  <w:style w:type="character" w:styleId="Seitenzahl">
     <w:name w:val="page number"/>
     <w:rsid w:val="00700F29"/>
     <w:rPr>
       <w:rFonts w:ascii="Times New Roman" w:hAnsi="Times New Roman"/>
     </w:rPr>
   </w:style>
-  <w:style w:type="paragraph" w:styleId="PlainText">
+  <w:style w:type="paragraph" w:styleId="NurText">
     <w:name w:val="Plain Text"/>
-    <w:basedOn w:val="Normal"/>
+    <w:basedOn w:val="Standard"/>
     <w:rsid w:val="00A02515"/>
     <w:rPr>
       <w:rFonts w:cs="Courier New"/>
       <w:szCs w:val="20"/>
     </w:rPr>
   </w:style>
-  <w:style w:type="paragraph" w:styleId="Salutation">
+  <w:style w:type="paragraph" w:styleId="Anrede">
     <w:name w:val="Salutation"/>
-    <w:basedOn w:val="Normal"/>
-    <w:next w:val="Normal"/>
+    <w:basedOn w:val="Standard"/>
+    <w:next w:val="Standard"/>
     <w:rsid w:val="000F79CA"/>
     <w:pPr>
       <w:keepLines/>
     </w:pPr>
   </w:style>
-  <w:style w:type="table" w:styleId="TableColumns1">
+  <w:style w:type="table" w:styleId="TabelleSpalten1">
     <w:name w:val="Table Columns 1"/>
-    <w:basedOn w:val="TableNormal"/>
+    <w:basedOn w:val="NormaleTabelle"/>
     <w:rsid w:val="005E7E3B"/>
     <w:pPr>
       <w:adjustRightInd w:val="0"/>
@@ -9537,19 +9467,12 @@
     </w:rPr>
     <w:tblPr>
       <w:tblStyleColBandSize w:val="1"/>
-      <w:tblInd w:w="0" w:type="dxa"/>
       <w:tblBorders>
         <w:top w:val="single" w:sz="12" w:space="0" w:color="000000"/>
         <w:left w:val="single" w:sz="12" w:space="0" w:color="000000"/>
         <w:bottom w:val="single" w:sz="12" w:space="0" w:color="000000"/>
         <w:right w:val="single" w:sz="12" w:space="0" w:color="000000"/>
       </w:tblBorders>
-      <w:tblCellMar>
-        <w:top w:w="0" w:type="dxa"/>
-        <w:left w:w="108" w:type="dxa"/>
-        <w:bottom w:w="0" w:type="dxa"/>
-        <w:right w:w="108" w:type="dxa"/>
-      </w:tblCellMar>
     </w:tblPr>
     <w:tblStylePr w:type="firstRow">
       <w:rPr>
@@ -9651,7 +9574,7 @@
   </w:style>
   <w:style w:type="paragraph" w:customStyle="1" w:styleId="CityDate">
     <w:name w:val="CityDate"/>
-    <w:basedOn w:val="Normal"/>
+    <w:basedOn w:val="Standard"/>
     <w:rsid w:val="00CD1555"/>
     <w:pPr>
       <w:spacing w:line="192" w:lineRule="atLeast"/>
@@ -9663,7 +9586,7 @@
   </w:style>
   <w:style w:type="paragraph" w:customStyle="1" w:styleId="ListWithCheckboxes">
     <w:name w:val="ListWithCheckboxes"/>
-    <w:basedOn w:val="Normal"/>
+    <w:basedOn w:val="Standard"/>
     <w:rsid w:val="002F694B"/>
     <w:pPr>
       <w:numPr>
@@ -9673,7 +9596,7 @@
   </w:style>
   <w:style w:type="numbering" w:styleId="111111">
     <w:name w:val="Outline List 2"/>
-    <w:basedOn w:val="NoList"/>
+    <w:basedOn w:val="KeineListe"/>
     <w:rsid w:val="00700F29"/>
     <w:pPr>
       <w:numPr>
@@ -9683,7 +9606,7 @@
   </w:style>
   <w:style w:type="paragraph" w:customStyle="1" w:styleId="TakeTitle">
     <w:name w:val="TakeTitle"/>
-    <w:basedOn w:val="Normal"/>
+    <w:basedOn w:val="Standard"/>
     <w:rsid w:val="00056822"/>
     <w:pPr>
       <w:numPr>
@@ -9694,7 +9617,7 @@
   </w:style>
   <w:style w:type="numbering" w:styleId="1ai">
     <w:name w:val="Outline List 1"/>
-    <w:basedOn w:val="NoList"/>
+    <w:basedOn w:val="KeineListe"/>
     <w:rsid w:val="00700F29"/>
     <w:pPr>
       <w:numPr>
@@ -9702,9 +9625,9 @@
       </w:numPr>
     </w:pPr>
   </w:style>
-  <w:style w:type="numbering" w:styleId="ArticleSection">
+  <w:style w:type="numbering" w:styleId="ArtikelAbschnitt">
     <w:name w:val="Outline List 3"/>
-    <w:basedOn w:val="NoList"/>
+    <w:basedOn w:val="KeineListe"/>
     <w:rsid w:val="00700F29"/>
     <w:pPr>
       <w:numPr>
@@ -9712,21 +9635,21 @@
       </w:numPr>
     </w:pPr>
   </w:style>
-  <w:style w:type="paragraph" w:styleId="E-mailSignature">
+  <w:style w:type="paragraph" w:styleId="E-Mail-Signatur">
     <w:name w:val="E-mail Signature"/>
-    <w:basedOn w:val="Normal"/>
+    <w:basedOn w:val="Standard"/>
     <w:rsid w:val="00700F29"/>
   </w:style>
-  <w:style w:type="character" w:styleId="HTMLAcronym">
+  <w:style w:type="character" w:styleId="HTMLAkronym">
     <w:name w:val="HTML Acronym"/>
     <w:rsid w:val="00700F29"/>
     <w:rPr>
       <w:rFonts w:ascii="Times New Roman" w:hAnsi="Times New Roman"/>
     </w:rPr>
   </w:style>
-  <w:style w:type="paragraph" w:styleId="ListBullet">
+  <w:style w:type="paragraph" w:styleId="Aufzhlungszeichen">
     <w:name w:val="List Bullet"/>
-    <w:basedOn w:val="Normal"/>
+    <w:basedOn w:val="Standard"/>
     <w:rsid w:val="00700F29"/>
     <w:pPr>
       <w:numPr>
@@ -9734,9 +9657,9 @@
       </w:numPr>
     </w:pPr>
   </w:style>
-  <w:style w:type="paragraph" w:styleId="ListBullet2">
+  <w:style w:type="paragraph" w:styleId="Aufzhlungszeichen2">
     <w:name w:val="List Bullet 2"/>
-    <w:basedOn w:val="Normal"/>
+    <w:basedOn w:val="Standard"/>
     <w:rsid w:val="00700F29"/>
     <w:pPr>
       <w:numPr>
@@ -9744,9 +9667,9 @@
       </w:numPr>
     </w:pPr>
   </w:style>
-  <w:style w:type="paragraph" w:styleId="ListBullet3">
+  <w:style w:type="paragraph" w:styleId="Aufzhlungszeichen3">
     <w:name w:val="List Bullet 3"/>
-    <w:basedOn w:val="Normal"/>
+    <w:basedOn w:val="Standard"/>
     <w:rsid w:val="00700F29"/>
     <w:pPr>
       <w:numPr>
@@ -9754,9 +9677,9 @@
       </w:numPr>
     </w:pPr>
   </w:style>
-  <w:style w:type="paragraph" w:styleId="ListBullet4">
+  <w:style w:type="paragraph" w:styleId="Aufzhlungszeichen4">
     <w:name w:val="List Bullet 4"/>
-    <w:basedOn w:val="Normal"/>
+    <w:basedOn w:val="Standard"/>
     <w:rsid w:val="00700F29"/>
     <w:pPr>
       <w:numPr>
@@ -9764,9 +9687,9 @@
       </w:numPr>
     </w:pPr>
   </w:style>
-  <w:style w:type="paragraph" w:styleId="ListBullet5">
+  <w:style w:type="paragraph" w:styleId="Aufzhlungszeichen5">
     <w:name w:val="List Bullet 5"/>
-    <w:basedOn w:val="Normal"/>
+    <w:basedOn w:val="Standard"/>
     <w:rsid w:val="00700F29"/>
     <w:pPr>
       <w:numPr>
@@ -9774,54 +9697,54 @@
       </w:numPr>
     </w:pPr>
   </w:style>
-  <w:style w:type="paragraph" w:styleId="ListContinue">
+  <w:style w:type="paragraph" w:styleId="Listenfortsetzung">
     <w:name w:val="List Continue"/>
-    <w:basedOn w:val="Normal"/>
+    <w:basedOn w:val="Standard"/>
     <w:rsid w:val="00700F29"/>
     <w:pPr>
       <w:spacing w:after="120"/>
       <w:ind w:left="283"/>
     </w:pPr>
   </w:style>
-  <w:style w:type="paragraph" w:styleId="ListContinue2">
+  <w:style w:type="paragraph" w:styleId="Listenfortsetzung2">
     <w:name w:val="List Continue 2"/>
-    <w:basedOn w:val="Normal"/>
+    <w:basedOn w:val="Standard"/>
     <w:rsid w:val="00700F29"/>
     <w:pPr>
       <w:spacing w:after="120"/>
       <w:ind w:left="566"/>
     </w:pPr>
   </w:style>
-  <w:style w:type="paragraph" w:styleId="ListContinue3">
+  <w:style w:type="paragraph" w:styleId="Listenfortsetzung3">
     <w:name w:val="List Continue 3"/>
-    <w:basedOn w:val="Normal"/>
+    <w:basedOn w:val="Standard"/>
     <w:rsid w:val="00700F29"/>
     <w:pPr>
       <w:spacing w:after="120"/>
       <w:ind w:left="849"/>
     </w:pPr>
   </w:style>
-  <w:style w:type="paragraph" w:styleId="ListContinue4">
+  <w:style w:type="paragraph" w:styleId="Listenfortsetzung4">
     <w:name w:val="List Continue 4"/>
-    <w:basedOn w:val="Normal"/>
+    <w:basedOn w:val="Standard"/>
     <w:rsid w:val="00700F29"/>
     <w:pPr>
       <w:spacing w:after="120"/>
       <w:ind w:left="1132"/>
     </w:pPr>
   </w:style>
-  <w:style w:type="paragraph" w:styleId="ListContinue5">
+  <w:style w:type="paragraph" w:styleId="Listenfortsetzung5">
     <w:name w:val="List Continue 5"/>
-    <w:basedOn w:val="Normal"/>
+    <w:basedOn w:val="Standard"/>
     <w:rsid w:val="00700F29"/>
     <w:pPr>
       <w:spacing w:after="120"/>
       <w:ind w:left="1415"/>
     </w:pPr>
   </w:style>
-  <w:style w:type="paragraph" w:styleId="ListNumber">
+  <w:style w:type="paragraph" w:styleId="Listennummer">
     <w:name w:val="List Number"/>
-    <w:basedOn w:val="Normal"/>
+    <w:basedOn w:val="Standard"/>
     <w:rsid w:val="003C3D1F"/>
     <w:pPr>
       <w:numPr>
@@ -9829,9 +9752,9 @@
       </w:numPr>
     </w:pPr>
   </w:style>
-  <w:style w:type="paragraph" w:styleId="ListNumber2">
+  <w:style w:type="paragraph" w:styleId="Listennummer2">
     <w:name w:val="List Number 2"/>
-    <w:basedOn w:val="Normal"/>
+    <w:basedOn w:val="Standard"/>
     <w:rsid w:val="00700F29"/>
     <w:pPr>
       <w:numPr>
@@ -9839,9 +9762,9 @@
       </w:numPr>
     </w:pPr>
   </w:style>
-  <w:style w:type="paragraph" w:styleId="ListNumber3">
+  <w:style w:type="paragraph" w:styleId="Listennummer3">
     <w:name w:val="List Number 3"/>
-    <w:basedOn w:val="Normal"/>
+    <w:basedOn w:val="Standard"/>
     <w:rsid w:val="00700F29"/>
     <w:pPr>
       <w:numPr>
@@ -9849,9 +9772,9 @@
       </w:numPr>
     </w:pPr>
   </w:style>
-  <w:style w:type="paragraph" w:styleId="ListNumber4">
+  <w:style w:type="paragraph" w:styleId="Listennummer4">
     <w:name w:val="List Number 4"/>
-    <w:basedOn w:val="Normal"/>
+    <w:basedOn w:val="Standard"/>
     <w:rsid w:val="00700F29"/>
     <w:pPr>
       <w:numPr>
@@ -9859,9 +9782,9 @@
       </w:numPr>
     </w:pPr>
   </w:style>
-  <w:style w:type="paragraph" w:styleId="ListNumber5">
+  <w:style w:type="paragraph" w:styleId="Listennummer5">
     <w:name w:val="List Number 5"/>
-    <w:basedOn w:val="Normal"/>
+    <w:basedOn w:val="Standard"/>
     <w:rsid w:val="00700F29"/>
     <w:pPr>
       <w:numPr>
@@ -9869,24 +9792,16 @@
       </w:numPr>
     </w:pPr>
   </w:style>
-  <w:style w:type="table" w:styleId="Table3Deffects1">
+  <w:style w:type="table" w:styleId="Tabelle3D-Effekt1">
     <w:name w:val="Table 3D effects 1"/>
-    <w:basedOn w:val="TableNormal"/>
+    <w:basedOn w:val="NormaleTabelle"/>
     <w:rsid w:val="006E4C03"/>
     <w:pPr>
       <w:adjustRightInd w:val="0"/>
       <w:snapToGrid w:val="0"/>
       <w:spacing w:line="255" w:lineRule="atLeast"/>
     </w:pPr>
-    <w:tblPr>
-      <w:tblInd w:w="0" w:type="dxa"/>
-      <w:tblCellMar>
-        <w:top w:w="0" w:type="dxa"/>
-        <w:left w:w="108" w:type="dxa"/>
-        <w:bottom w:w="0" w:type="dxa"/>
-        <w:right w:w="108" w:type="dxa"/>
-      </w:tblCellMar>
-    </w:tblPr>
+    <w:tblPr/>
     <w:tcPr>
       <w:shd w:val="solid" w:color="C0C0C0" w:fill="FFFFFF"/>
     </w:tcPr>
@@ -9987,9 +9902,9 @@
       </w:tcPr>
     </w:tblStylePr>
   </w:style>
-  <w:style w:type="table" w:styleId="Table3Deffects2">
+  <w:style w:type="table" w:styleId="Tabelle3D-Effekt2">
     <w:name w:val="Table 3D effects 2"/>
-    <w:basedOn w:val="TableNormal"/>
+    <w:basedOn w:val="NormaleTabelle"/>
     <w:rsid w:val="006E4C03"/>
     <w:pPr>
       <w:adjustRightInd w:val="0"/>
@@ -9998,13 +9913,6 @@
     </w:pPr>
     <w:tblPr>
       <w:tblStyleRowBandSize w:val="1"/>
-      <w:tblInd w:w="0" w:type="dxa"/>
-      <w:tblCellMar>
-        <w:top w:w="0" w:type="dxa"/>
-        <w:left w:w="108" w:type="dxa"/>
-        <w:bottom w:w="0" w:type="dxa"/>
-        <w:right w:w="108" w:type="dxa"/>
-      </w:tblCellMar>
     </w:tblPr>
     <w:tcPr>
       <w:shd w:val="solid" w:color="C0C0C0" w:fill="FFFFFF"/>
@@ -10069,9 +9977,9 @@
       </w:tcPr>
     </w:tblStylePr>
   </w:style>
-  <w:style w:type="table" w:styleId="Table3Deffects3">
+  <w:style w:type="table" w:styleId="Tabelle3D-Effekt3">
     <w:name w:val="Table 3D effects 3"/>
-    <w:basedOn w:val="TableNormal"/>
+    <w:basedOn w:val="NormaleTabelle"/>
     <w:rsid w:val="006E4C03"/>
     <w:pPr>
       <w:adjustRightInd w:val="0"/>
@@ -10081,13 +9989,6 @@
     <w:tblPr>
       <w:tblStyleRowBandSize w:val="1"/>
       <w:tblStyleColBandSize w:val="1"/>
-      <w:tblInd w:w="0" w:type="dxa"/>
-      <w:tblCellMar>
-        <w:top w:w="0" w:type="dxa"/>
-        <w:left w:w="108" w:type="dxa"/>
-        <w:bottom w:w="0" w:type="dxa"/>
-        <w:right w:w="108" w:type="dxa"/>
-      </w:tblCellMar>
     </w:tblPr>
     <w:tblStylePr w:type="firstRow">
       <w:rPr>
@@ -10167,9 +10068,9 @@
       </w:tcPr>
     </w:tblStylePr>
   </w:style>
-  <w:style w:type="table" w:styleId="TableClassic1">
+  <w:style w:type="table" w:styleId="TabelleKlassisch1">
     <w:name w:val="Table Classic 1"/>
-    <w:basedOn w:val="TableNormal"/>
+    <w:basedOn w:val="NormaleTabelle"/>
     <w:rsid w:val="006E4C03"/>
     <w:pPr>
       <w:adjustRightInd w:val="0"/>
@@ -10177,17 +10078,10 @@
       <w:spacing w:line="255" w:lineRule="atLeast"/>
     </w:pPr>
     <w:tblPr>
-      <w:tblInd w:w="0" w:type="dxa"/>
       <w:tblBorders>
         <w:top w:val="single" w:sz="12" w:space="0" w:color="000000"/>
         <w:bottom w:val="single" w:sz="12" w:space="0" w:color="000000"/>
       </w:tblBorders>
-      <w:tblCellMar>
-        <w:top w:w="0" w:type="dxa"/>
-        <w:left w:w="108" w:type="dxa"/>
-        <w:bottom w:w="0" w:type="dxa"/>
-        <w:right w:w="108" w:type="dxa"/>
-      </w:tblCellMar>
     </w:tblPr>
     <w:tcPr>
       <w:shd w:val="clear" w:color="auto" w:fill="auto"/>
@@ -10258,9 +10152,9 @@
       </w:tcPr>
     </w:tblStylePr>
   </w:style>
-  <w:style w:type="table" w:styleId="TableClassic2">
+  <w:style w:type="table" w:styleId="TabelleKlassisch2">
     <w:name w:val="Table Classic 2"/>
-    <w:basedOn w:val="TableNormal"/>
+    <w:basedOn w:val="NormaleTabelle"/>
     <w:rsid w:val="006E4C03"/>
     <w:pPr>
       <w:adjustRightInd w:val="0"/>
@@ -10268,17 +10162,10 @@
       <w:spacing w:line="255" w:lineRule="atLeast"/>
     </w:pPr>
     <w:tblPr>
-      <w:tblInd w:w="0" w:type="dxa"/>
       <w:tblBorders>
         <w:top w:val="single" w:sz="12" w:space="0" w:color="000000"/>
         <w:bottom w:val="single" w:sz="12" w:space="0" w:color="000000"/>
       </w:tblBorders>
-      <w:tblCellMar>
-        <w:top w:w="0" w:type="dxa"/>
-        <w:left w:w="108" w:type="dxa"/>
-        <w:bottom w:w="0" w:type="dxa"/>
-        <w:right w:w="108" w:type="dxa"/>
-      </w:tblCellMar>
     </w:tblPr>
     <w:tcPr>
       <w:shd w:val="clear" w:color="auto" w:fill="auto"/>
@@ -10357,9 +10244,9 @@
       </w:tcPr>
     </w:tblStylePr>
   </w:style>
-  <w:style w:type="table" w:styleId="TableClassic3">
+  <w:style w:type="table" w:styleId="TabelleKlassisch3">
     <w:name w:val="Table Classic 3"/>
-    <w:basedOn w:val="TableNormal"/>
+    <w:basedOn w:val="NormaleTabelle"/>
     <w:rsid w:val="006E4C03"/>
     <w:pPr>
       <w:adjustRightInd w:val="0"/>
@@ -10370,19 +10257,12 @@
       <w:color w:val="000080"/>
     </w:rPr>
     <w:tblPr>
-      <w:tblInd w:w="0" w:type="dxa"/>
       <w:tblBorders>
         <w:top w:val="single" w:sz="12" w:space="0" w:color="000000"/>
         <w:left w:val="single" w:sz="12" w:space="0" w:color="000000"/>
         <w:bottom w:val="single" w:sz="12" w:space="0" w:color="000000"/>
         <w:right w:val="single" w:sz="12" w:space="0" w:color="000000"/>
       </w:tblBorders>
-      <w:tblCellMar>
-        <w:top w:w="0" w:type="dxa"/>
-        <w:left w:w="108" w:type="dxa"/>
-        <w:bottom w:w="0" w:type="dxa"/>
-        <w:right w:w="108" w:type="dxa"/>
-      </w:tblCellMar>
     </w:tblPr>
     <w:tcPr>
       <w:shd w:val="solid" w:color="C0C0C0" w:fill="FFFFFF"/>
@@ -10434,9 +10314,9 @@
       </w:tcPr>
     </w:tblStylePr>
   </w:style>
-  <w:style w:type="table" w:styleId="TableClassic4">
+  <w:style w:type="table" w:styleId="TabelleKlassisch4">
     <w:name w:val="Table Classic 4"/>
-    <w:basedOn w:val="TableNormal"/>
+    <w:basedOn w:val="NormaleTabelle"/>
     <w:rsid w:val="006E4C03"/>
     <w:pPr>
       <w:adjustRightInd w:val="0"/>
@@ -10444,19 +10324,12 @@
       <w:spacing w:line="255" w:lineRule="atLeast"/>
     </w:pPr>
     <w:tblPr>
-      <w:tblInd w:w="0" w:type="dxa"/>
       <w:tblBorders>
         <w:top w:val="single" w:sz="12" w:space="0" w:color="000000"/>
         <w:left w:val="single" w:sz="6" w:space="0" w:color="000000"/>
         <w:bottom w:val="single" w:sz="12" w:space="0" w:color="000000"/>
         <w:right w:val="single" w:sz="6" w:space="0" w:color="000000"/>
       </w:tblBorders>
-      <w:tblCellMar>
-        <w:top w:w="0" w:type="dxa"/>
-        <w:left w:w="108" w:type="dxa"/>
-        <w:bottom w:w="0" w:type="dxa"/>
-        <w:right w:w="108" w:type="dxa"/>
-      </w:tblCellMar>
     </w:tblPr>
     <w:tcPr>
       <w:shd w:val="clear" w:color="auto" w:fill="auto"/>
@@ -10532,9 +10405,9 @@
       </w:tcPr>
     </w:tblStylePr>
   </w:style>
-  <w:style w:type="table" w:styleId="TableColorful1">
+  <w:style w:type="table" w:styleId="TabelleFarbig1">
     <w:name w:val="Table Colorful 1"/>
-    <w:basedOn w:val="TableNormal"/>
+    <w:basedOn w:val="NormaleTabelle"/>
     <w:rsid w:val="006E4C03"/>
     <w:pPr>
       <w:adjustRightInd w:val="0"/>
@@ -10545,7 +10418,6 @@
       <w:color w:val="FFFFFF"/>
     </w:rPr>
     <w:tblPr>
-      <w:tblInd w:w="0" w:type="dxa"/>
       <w:tblBorders>
         <w:top w:val="single" w:sz="12" w:space="0" w:color="008080"/>
         <w:left w:val="single" w:sz="12" w:space="0" w:color="008080"/>
@@ -10553,12 +10425,6 @@
         <w:right w:val="single" w:sz="12" w:space="0" w:color="008080"/>
         <w:insideH w:val="single" w:sz="6" w:space="0" w:color="00FFFF"/>
       </w:tblBorders>
-      <w:tblCellMar>
-        <w:top w:w="0" w:type="dxa"/>
-        <w:left w:w="108" w:type="dxa"/>
-        <w:bottom w:w="0" w:type="dxa"/>
-        <w:right w:w="108" w:type="dxa"/>
-      </w:tblCellMar>
     </w:tblPr>
     <w:tcPr>
       <w:shd w:val="solid" w:color="008080" w:fill="FFFFFF"/>
@@ -10621,9 +10487,9 @@
       </w:tcPr>
     </w:tblStylePr>
   </w:style>
-  <w:style w:type="table" w:styleId="TableColorful2">
+  <w:style w:type="table" w:styleId="TabelleFarbig2">
     <w:name w:val="Table Colorful 2"/>
-    <w:basedOn w:val="TableNormal"/>
+    <w:basedOn w:val="NormaleTabelle"/>
     <w:rsid w:val="006E4C03"/>
     <w:pPr>
       <w:adjustRightInd w:val="0"/>
@@ -10631,16 +10497,9 @@
       <w:spacing w:line="255" w:lineRule="atLeast"/>
     </w:pPr>
     <w:tblPr>
-      <w:tblInd w:w="0" w:type="dxa"/>
       <w:tblBorders>
         <w:bottom w:val="single" w:sz="12" w:space="0" w:color="000000"/>
       </w:tblBorders>
-      <w:tblCellMar>
-        <w:top w:w="0" w:type="dxa"/>
-        <w:left w:w="108" w:type="dxa"/>
-        <w:bottom w:w="0" w:type="dxa"/>
-        <w:right w:w="108" w:type="dxa"/>
-      </w:tblCellMar>
     </w:tblPr>
     <w:tcPr>
       <w:shd w:val="pct20" w:color="FFFF00" w:fill="FFFFFF"/>
@@ -10704,9 +10563,9 @@
       </w:tcPr>
     </w:tblStylePr>
   </w:style>
-  <w:style w:type="table" w:styleId="TableColumns2">
+  <w:style w:type="table" w:styleId="TabelleSpalten2">
     <w:name w:val="Table Columns 2"/>
-    <w:basedOn w:val="TableNormal"/>
+    <w:basedOn w:val="NormaleTabelle"/>
     <w:rsid w:val="006E4C03"/>
     <w:pPr>
       <w:adjustRightInd w:val="0"/>
@@ -10719,13 +10578,6 @@
     </w:rPr>
     <w:tblPr>
       <w:tblStyleColBandSize w:val="1"/>
-      <w:tblInd w:w="0" w:type="dxa"/>
-      <w:tblCellMar>
-        <w:top w:w="0" w:type="dxa"/>
-        <w:left w:w="108" w:type="dxa"/>
-        <w:bottom w:w="0" w:type="dxa"/>
-        <w:right w:w="108" w:type="dxa"/>
-      </w:tblCellMar>
     </w:tblPr>
     <w:tblStylePr w:type="firstRow">
       <w:rPr>
@@ -10825,9 +10677,9 @@
       </w:tcPr>
     </w:tblStylePr>
   </w:style>
-  <w:style w:type="table" w:styleId="TableColumns3">
+  <w:style w:type="table" w:styleId="TabelleSpalten3">
     <w:name w:val="Table Columns 3"/>
-    <w:basedOn w:val="TableNormal"/>
+    <w:basedOn w:val="NormaleTabelle"/>
     <w:rsid w:val="006E4C03"/>
     <w:pPr>
       <w:adjustRightInd w:val="0"/>
@@ -10840,7 +10692,6 @@
     </w:rPr>
     <w:tblPr>
       <w:tblStyleColBandSize w:val="1"/>
-      <w:tblInd w:w="0" w:type="dxa"/>
       <w:tblBorders>
         <w:top w:val="single" w:sz="6" w:space="0" w:color="000080"/>
         <w:left w:val="single" w:sz="6" w:space="0" w:color="000080"/>
@@ -10848,12 +10699,6 @@
         <w:right w:val="single" w:sz="6" w:space="0" w:color="000080"/>
         <w:insideV w:val="single" w:sz="6" w:space="0" w:color="000080"/>
       </w:tblBorders>
-      <w:tblCellMar>
-        <w:top w:w="0" w:type="dxa"/>
-        <w:left w:w="108" w:type="dxa"/>
-        <w:bottom w:w="0" w:type="dxa"/>
-        <w:right w:w="108" w:type="dxa"/>
-      </w:tblCellMar>
     </w:tblPr>
     <w:tblStylePr w:type="firstRow">
       <w:rPr>
@@ -10940,9 +10785,9 @@
       </w:tcPr>
     </w:tblStylePr>
   </w:style>
-  <w:style w:type="table" w:styleId="TableColumns4">
+  <w:style w:type="table" w:styleId="TabelleSpalten4">
     <w:name w:val="Table Columns 4"/>
-    <w:basedOn w:val="TableNormal"/>
+    <w:basedOn w:val="NormaleTabelle"/>
     <w:rsid w:val="006E4C03"/>
     <w:pPr>
       <w:adjustRightInd w:val="0"/>
@@ -10951,13 +10796,6 @@
     </w:pPr>
     <w:tblPr>
       <w:tblStyleColBandSize w:val="1"/>
-      <w:tblInd w:w="0" w:type="dxa"/>
-      <w:tblCellMar>
-        <w:top w:w="0" w:type="dxa"/>
-        <w:left w:w="108" w:type="dxa"/>
-        <w:bottom w:w="0" w:type="dxa"/>
-        <w:right w:w="108" w:type="dxa"/>
-      </w:tblCellMar>
     </w:tblPr>
     <w:tblStylePr w:type="firstRow">
       <w:rPr>
@@ -11017,9 +10855,9 @@
       </w:tcPr>
     </w:tblStylePr>
   </w:style>
-  <w:style w:type="table" w:styleId="TableColumns5">
+  <w:style w:type="table" w:styleId="TabelleSpalten5">
     <w:name w:val="Table Columns 5"/>
-    <w:basedOn w:val="TableNormal"/>
+    <w:basedOn w:val="NormaleTabelle"/>
     <w:rsid w:val="006E4C03"/>
     <w:pPr>
       <w:adjustRightInd w:val="0"/>
@@ -11028,7 +10866,6 @@
     </w:pPr>
     <w:tblPr>
       <w:tblStyleColBandSize w:val="1"/>
-      <w:tblInd w:w="0" w:type="dxa"/>
       <w:tblBorders>
         <w:top w:val="single" w:sz="12" w:space="0" w:color="808080"/>
         <w:left w:val="single" w:sz="12" w:space="0" w:color="808080"/>
@@ -11036,12 +10873,6 @@
         <w:right w:val="single" w:sz="12" w:space="0" w:color="808080"/>
         <w:insideV w:val="single" w:sz="6" w:space="0" w:color="C0C0C0"/>
       </w:tblBorders>
-      <w:tblCellMar>
-        <w:top w:w="0" w:type="dxa"/>
-        <w:left w:w="108" w:type="dxa"/>
-        <w:bottom w:w="0" w:type="dxa"/>
-        <w:right w:w="108" w:type="dxa"/>
-      </w:tblCellMar>
     </w:tblPr>
     <w:tblStylePr w:type="firstRow">
       <w:rPr>
@@ -11114,9 +10945,9 @@
       </w:rPr>
     </w:tblStylePr>
   </w:style>
-  <w:style w:type="table" w:styleId="TableContemporary">
+  <w:style w:type="table" w:styleId="TabelleAktuell">
     <w:name w:val="Table Contemporary"/>
-    <w:basedOn w:val="TableNormal"/>
+    <w:basedOn w:val="NormaleTabelle"/>
     <w:rsid w:val="006E4C03"/>
     <w:pPr>
       <w:adjustRightInd w:val="0"/>
@@ -11125,17 +10956,10 @@
     </w:pPr>
     <w:tblPr>
       <w:tblStyleRowBandSize w:val="1"/>
-      <w:tblInd w:w="0" w:type="dxa"/>
       <w:tblBorders>
         <w:insideH w:val="single" w:sz="18" w:space="0" w:color="FFFFFF"/>
         <w:insideV w:val="single" w:sz="18" w:space="0" w:color="FFFFFF"/>
       </w:tblBorders>
-      <w:tblCellMar>
-        <w:top w:w="0" w:type="dxa"/>
-        <w:left w:w="108" w:type="dxa"/>
-        <w:bottom w:w="0" w:type="dxa"/>
-        <w:right w:w="108" w:type="dxa"/>
-      </w:tblCellMar>
     </w:tblPr>
     <w:tblStylePr w:type="firstRow">
       <w:rPr>
@@ -11179,9 +11003,9 @@
       </w:tcPr>
     </w:tblStylePr>
   </w:style>
-  <w:style w:type="table" w:styleId="TableElegant">
+  <w:style w:type="table" w:styleId="TabelleElegant">
     <w:name w:val="Table Elegant"/>
-    <w:basedOn w:val="TableNormal"/>
+    <w:basedOn w:val="NormaleTabelle"/>
     <w:rsid w:val="006E4C03"/>
     <w:pPr>
       <w:adjustRightInd w:val="0"/>
@@ -11189,7 +11013,6 @@
       <w:spacing w:line="240" w:lineRule="atLeast"/>
     </w:pPr>
     <w:tblPr>
-      <w:tblInd w:w="0" w:type="dxa"/>
       <w:tblBorders>
         <w:top w:val="double" w:sz="6" w:space="0" w:color="000000"/>
         <w:left w:val="double" w:sz="6" w:space="0" w:color="000000"/>
@@ -11198,12 +11021,6 @@
         <w:insideH w:val="single" w:sz="6" w:space="0" w:color="000000"/>
         <w:insideV w:val="single" w:sz="6" w:space="0" w:color="000000"/>
       </w:tblBorders>
-      <w:tblCellMar>
-        <w:top w:w="0" w:type="dxa"/>
-        <w:left w:w="108" w:type="dxa"/>
-        <w:bottom w:w="0" w:type="dxa"/>
-        <w:right w:w="108" w:type="dxa"/>
-      </w:tblCellMar>
     </w:tblPr>
     <w:tcPr>
       <w:shd w:val="clear" w:color="auto" w:fill="auto"/>
@@ -11222,9 +11039,9 @@
       </w:tcPr>
     </w:tblStylePr>
   </w:style>
-  <w:style w:type="table" w:styleId="TableGrid5">
+  <w:style w:type="table" w:styleId="TabelleRaster5">
     <w:name w:val="Table Grid 5"/>
-    <w:basedOn w:val="TableNormal"/>
+    <w:basedOn w:val="NormaleTabelle"/>
     <w:rsid w:val="006E4C03"/>
     <w:pPr>
       <w:adjustRightInd w:val="0"/>
@@ -11232,7 +11049,6 @@
       <w:spacing w:line="255" w:lineRule="atLeast"/>
     </w:pPr>
     <w:tblPr>
-      <w:tblInd w:w="0" w:type="dxa"/>
       <w:tblBorders>
         <w:top w:val="single" w:sz="12" w:space="0" w:color="000000"/>
         <w:left w:val="single" w:sz="12" w:space="0" w:color="000000"/>
@@ -11241,12 +11057,6 @@
         <w:insideH w:val="single" w:sz="6" w:space="0" w:color="000000"/>
         <w:insideV w:val="single" w:sz="6" w:space="0" w:color="000000"/>
       </w:tblBorders>
-      <w:tblCellMar>
-        <w:top w:w="0" w:type="dxa"/>
-        <w:left w:w="108" w:type="dxa"/>
-        <w:bottom w:w="0" w:type="dxa"/>
-        <w:right w:w="108" w:type="dxa"/>
-      </w:tblCellMar>
     </w:tblPr>
     <w:tcPr>
       <w:shd w:val="clear" w:color="auto" w:fill="auto"/>
@@ -11297,9 +11107,9 @@
       </w:tcPr>
     </w:tblStylePr>
   </w:style>
-  <w:style w:type="table" w:styleId="TableGrid6">
+  <w:style w:type="table" w:styleId="TabelleRaster6">
     <w:name w:val="Table Grid 6"/>
-    <w:basedOn w:val="TableNormal"/>
+    <w:basedOn w:val="NormaleTabelle"/>
     <w:rsid w:val="006E4C03"/>
     <w:pPr>
       <w:adjustRightInd w:val="0"/>
@@ -11307,7 +11117,6 @@
       <w:spacing w:line="255" w:lineRule="atLeast"/>
     </w:pPr>
     <w:tblPr>
-      <w:tblInd w:w="0" w:type="dxa"/>
       <w:tblBorders>
         <w:top w:val="single" w:sz="12" w:space="0" w:color="000000"/>
         <w:left w:val="single" w:sz="12" w:space="0" w:color="000000"/>
@@ -11315,12 +11124,6 @@
         <w:right w:val="single" w:sz="12" w:space="0" w:color="000000"/>
         <w:insideV w:val="single" w:sz="6" w:space="0" w:color="000000"/>
       </w:tblBorders>
-      <w:tblCellMar>
-        <w:top w:w="0" w:type="dxa"/>
-        <w:left w:w="108" w:type="dxa"/>
-        <w:bottom w:w="0" w:type="dxa"/>
-        <w:right w:w="108" w:type="dxa"/>
-      </w:tblCellMar>
     </w:tblPr>
     <w:tcPr>
       <w:shd w:val="clear" w:color="auto" w:fill="auto"/>
@@ -11375,9 +11178,9 @@
       </w:tcPr>
     </w:tblStylePr>
   </w:style>
-  <w:style w:type="table" w:styleId="TableGrid7">
+  <w:style w:type="table" w:styleId="TabelleRaster7">
     <w:name w:val="Table Grid 7"/>
-    <w:basedOn w:val="TableNormal"/>
+    <w:basedOn w:val="NormaleTabelle"/>
     <w:rsid w:val="006E4C03"/>
     <w:pPr>
       <w:adjustRightInd w:val="0"/>
@@ -11389,7 +11192,6 @@
       <w:bCs/>
     </w:rPr>
     <w:tblPr>
-      <w:tblInd w:w="0" w:type="dxa"/>
       <w:tblBorders>
         <w:top w:val="single" w:sz="12" w:space="0" w:color="000000"/>
         <w:left w:val="single" w:sz="12" w:space="0" w:color="000000"/>
@@ -11398,12 +11200,6 @@
         <w:insideH w:val="single" w:sz="6" w:space="0" w:color="000000"/>
         <w:insideV w:val="single" w:sz="6" w:space="0" w:color="000000"/>
       </w:tblBorders>
-      <w:tblCellMar>
-        <w:top w:w="0" w:type="dxa"/>
-        <w:left w:w="108" w:type="dxa"/>
-        <w:bottom w:w="0" w:type="dxa"/>
-        <w:right w:w="108" w:type="dxa"/>
-      </w:tblCellMar>
     </w:tblPr>
     <w:tcPr>
       <w:shd w:val="clear" w:color="auto" w:fill="auto"/>
@@ -11472,9 +11268,9 @@
       </w:tcPr>
     </w:tblStylePr>
   </w:style>
-  <w:style w:type="table" w:styleId="TableGrid8">
+  <w:style w:type="table" w:styleId="TabelleRaster8">
     <w:name w:val="Table Grid 8"/>
-    <w:basedOn w:val="TableNormal"/>
+    <w:basedOn w:val="NormaleTabelle"/>
     <w:rsid w:val="006E4C03"/>
     <w:pPr>
       <w:adjustRightInd w:val="0"/>
@@ -11482,7 +11278,6 @@
       <w:spacing w:line="255" w:lineRule="atLeast"/>
     </w:pPr>
     <w:tblPr>
-      <w:tblInd w:w="0" w:type="dxa"/>
       <w:tblBorders>
         <w:top w:val="single" w:sz="6" w:space="0" w:color="000080"/>
         <w:left w:val="single" w:sz="6" w:space="0" w:color="000080"/>
@@ -11491,12 +11286,6 @@
         <w:insideH w:val="single" w:sz="6" w:space="0" w:color="000080"/>
         <w:insideV w:val="single" w:sz="6" w:space="0" w:color="000080"/>
       </w:tblBorders>
-      <w:tblCellMar>
-        <w:top w:w="0" w:type="dxa"/>
-        <w:left w:w="108" w:type="dxa"/>
-        <w:bottom w:w="0" w:type="dxa"/>
-        <w:right w:w="108" w:type="dxa"/>
-      </w:tblCellMar>
     </w:tblPr>
     <w:tcPr>
       <w:shd w:val="clear" w:color="auto" w:fill="auto"/>
@@ -11545,9 +11334,9 @@
       </w:tcPr>
     </w:tblStylePr>
   </w:style>
-  <w:style w:type="table" w:styleId="TableList1">
+  <w:style w:type="table" w:styleId="TabelleListe1">
     <w:name w:val="Table List 1"/>
-    <w:basedOn w:val="TableNormal"/>
+    <w:basedOn w:val="NormaleTabelle"/>
     <w:rsid w:val="006E4C03"/>
     <w:pPr>
       <w:adjustRightInd w:val="0"/>
@@ -11556,19 +11345,12 @@
     </w:pPr>
     <w:tblPr>
       <w:tblStyleRowBandSize w:val="1"/>
-      <w:tblInd w:w="0" w:type="dxa"/>
       <w:tblBorders>
         <w:top w:val="single" w:sz="12" w:space="0" w:color="008080"/>
         <w:left w:val="single" w:sz="6" w:space="0" w:color="008080"/>
         <w:bottom w:val="single" w:sz="12" w:space="0" w:color="008080"/>
         <w:right w:val="single" w:sz="6" w:space="0" w:color="008080"/>
       </w:tblBorders>
-      <w:tblCellMar>
-        <w:top w:w="0" w:type="dxa"/>
-        <w:left w:w="108" w:type="dxa"/>
-        <w:bottom w:w="0" w:type="dxa"/>
-        <w:right w:w="108" w:type="dxa"/>
-      </w:tblCellMar>
     </w:tblPr>
     <w:tblStylePr w:type="firstRow">
       <w:rPr>
@@ -11637,9 +11419,9 @@
       </w:tcPr>
     </w:tblStylePr>
   </w:style>
-  <w:style w:type="table" w:styleId="TableList2">
+  <w:style w:type="table" w:styleId="TabelleListe2">
     <w:name w:val="Table List 2"/>
-    <w:basedOn w:val="TableNormal"/>
+    <w:basedOn w:val="NormaleTabelle"/>
     <w:rsid w:val="006E4C03"/>
     <w:pPr>
       <w:adjustRightInd w:val="0"/>
@@ -11648,16 +11430,9 @@
     </w:pPr>
     <w:tblPr>
       <w:tblStyleRowBandSize w:val="2"/>
-      <w:tblInd w:w="0" w:type="dxa"/>
       <w:tblBorders>
         <w:bottom w:val="single" w:sz="12" w:space="0" w:color="808080"/>
       </w:tblBorders>
-      <w:tblCellMar>
-        <w:top w:w="0" w:type="dxa"/>
-        <w:left w:w="108" w:type="dxa"/>
-        <w:bottom w:w="0" w:type="dxa"/>
-        <w:right w:w="108" w:type="dxa"/>
-      </w:tblCellMar>
     </w:tblPr>
     <w:tblStylePr w:type="firstRow">
       <w:rPr>
@@ -11724,9 +11499,9 @@
       </w:tcPr>
     </w:tblStylePr>
   </w:style>
-  <w:style w:type="table" w:styleId="TableList3">
+  <w:style w:type="table" w:styleId="TabelleListe3">
     <w:name w:val="Table List 3"/>
-    <w:basedOn w:val="TableNormal"/>
+    <w:basedOn w:val="NormaleTabelle"/>
     <w:rsid w:val="006E4C03"/>
     <w:pPr>
       <w:adjustRightInd w:val="0"/>
@@ -11734,18 +11509,11 @@
       <w:spacing w:line="255" w:lineRule="atLeast"/>
     </w:pPr>
     <w:tblPr>
-      <w:tblInd w:w="0" w:type="dxa"/>
       <w:tblBorders>
         <w:top w:val="single" w:sz="12" w:space="0" w:color="000000"/>
         <w:bottom w:val="single" w:sz="12" w:space="0" w:color="000000"/>
         <w:insideH w:val="single" w:sz="6" w:space="0" w:color="000000"/>
       </w:tblBorders>
-      <w:tblCellMar>
-        <w:top w:w="0" w:type="dxa"/>
-        <w:left w:w="108" w:type="dxa"/>
-        <w:bottom w:w="0" w:type="dxa"/>
-        <w:right w:w="108" w:type="dxa"/>
-      </w:tblCellMar>
     </w:tblPr>
     <w:tcPr>
       <w:shd w:val="clear" w:color="auto" w:fill="auto"/>
@@ -11790,9 +11558,9 @@
       </w:tcPr>
     </w:tblStylePr>
   </w:style>
-  <w:style w:type="table" w:styleId="TableList4">
+  <w:style w:type="table" w:styleId="TabelleListe4">
     <w:name w:val="Table List 4"/>
-    <w:basedOn w:val="TableNormal"/>
+    <w:basedOn w:val="NormaleTabelle"/>
     <w:rsid w:val="006E4C03"/>
     <w:pPr>
       <w:adjustRightInd w:val="0"/>
@@ -11800,7 +11568,6 @@
       <w:spacing w:line="255" w:lineRule="atLeast"/>
     </w:pPr>
     <w:tblPr>
-      <w:tblInd w:w="0" w:type="dxa"/>
       <w:tblBorders>
         <w:top w:val="single" w:sz="12" w:space="0" w:color="000000"/>
         <w:left w:val="single" w:sz="12" w:space="0" w:color="000000"/>
@@ -11808,12 +11575,6 @@
         <w:right w:val="single" w:sz="12" w:space="0" w:color="000000"/>
         <w:insideH w:val="single" w:sz="6" w:space="0" w:color="000000"/>
       </w:tblBorders>
-      <w:tblCellMar>
-        <w:top w:w="0" w:type="dxa"/>
-        <w:left w:w="108" w:type="dxa"/>
-        <w:bottom w:w="0" w:type="dxa"/>
-        <w:right w:w="108" w:type="dxa"/>
-      </w:tblCellMar>
     </w:tblPr>
     <w:tcPr>
       <w:shd w:val="clear" w:color="auto" w:fill="auto"/>
@@ -11835,9 +11596,9 @@
       </w:tcPr>
     </w:tblStylePr>
   </w:style>
-  <w:style w:type="table" w:styleId="TableList5">
+  <w:style w:type="table" w:styleId="TabelleListe5">
     <w:name w:val="Table List 5"/>
-    <w:basedOn w:val="TableNormal"/>
+    <w:basedOn w:val="NormaleTabelle"/>
     <w:rsid w:val="006E4C03"/>
     <w:pPr>
       <w:adjustRightInd w:val="0"/>
@@ -11845,7 +11606,6 @@
       <w:spacing w:line="255" w:lineRule="atLeast"/>
     </w:pPr>
     <w:tblPr>
-      <w:tblInd w:w="0" w:type="dxa"/>
       <w:tblBorders>
         <w:top w:val="single" w:sz="6" w:space="0" w:color="000000"/>
         <w:left w:val="single" w:sz="6" w:space="0" w:color="000000"/>
@@ -11853,12 +11613,6 @@
         <w:right w:val="single" w:sz="6" w:space="0" w:color="000000"/>
         <w:insideH w:val="single" w:sz="6" w:space="0" w:color="000000"/>
       </w:tblBorders>
-      <w:tblCellMar>
-        <w:top w:w="0" w:type="dxa"/>
-        <w:left w:w="108" w:type="dxa"/>
-        <w:bottom w:w="0" w:type="dxa"/>
-        <w:right w:w="108" w:type="dxa"/>
-      </w:tblCellMar>
     </w:tblPr>
     <w:tcPr>
       <w:shd w:val="clear" w:color="auto" w:fill="auto"/>
@@ -11891,9 +11645,9 @@
       </w:tcPr>
     </w:tblStylePr>
   </w:style>
-  <w:style w:type="table" w:styleId="TableList7">
+  <w:style w:type="table" w:styleId="TabelleListe7">
     <w:name w:val="Table List 7"/>
-    <w:basedOn w:val="TableNormal"/>
+    <w:basedOn w:val="NormaleTabelle"/>
     <w:rsid w:val="006E4C03"/>
     <w:pPr>
       <w:adjustRightInd w:val="0"/>
@@ -11902,7 +11656,6 @@
     </w:pPr>
     <w:tblPr>
       <w:tblStyleRowBandSize w:val="1"/>
-      <w:tblInd w:w="0" w:type="dxa"/>
       <w:tblBorders>
         <w:top w:val="single" w:sz="12" w:space="0" w:color="008000"/>
         <w:left w:val="single" w:sz="6" w:space="0" w:color="008000"/>
@@ -11910,12 +11663,6 @@
         <w:right w:val="single" w:sz="6" w:space="0" w:color="008000"/>
         <w:insideH w:val="single" w:sz="6" w:space="0" w:color="000000"/>
       </w:tblBorders>
-      <w:tblCellMar>
-        <w:top w:w="0" w:type="dxa"/>
-        <w:left w:w="108" w:type="dxa"/>
-        <w:bottom w:w="0" w:type="dxa"/>
-        <w:right w:w="108" w:type="dxa"/>
-      </w:tblCellMar>
     </w:tblPr>
     <w:tblStylePr w:type="firstRow">
       <w:rPr>
@@ -11996,9 +11743,9 @@
       </w:tcPr>
     </w:tblStylePr>
   </w:style>
-  <w:style w:type="table" w:styleId="TableList8">
+  <w:style w:type="table" w:styleId="TabelleListe8">
     <w:name w:val="Table List 8"/>
-    <w:basedOn w:val="TableNormal"/>
+    <w:basedOn w:val="NormaleTabelle"/>
     <w:rsid w:val="006E4C03"/>
     <w:pPr>
       <w:adjustRightInd w:val="0"/>
@@ -12007,7 +11754,6 @@
     </w:pPr>
     <w:tblPr>
       <w:tblStyleRowBandSize w:val="1"/>
-      <w:tblInd w:w="0" w:type="dxa"/>
       <w:tblBorders>
         <w:top w:val="single" w:sz="6" w:space="0" w:color="000000"/>
         <w:left w:val="single" w:sz="6" w:space="0" w:color="000000"/>
@@ -12015,12 +11761,6 @@
         <w:right w:val="single" w:sz="6" w:space="0" w:color="000000"/>
         <w:insideV w:val="single" w:sz="6" w:space="0" w:color="000000"/>
       </w:tblBorders>
-      <w:tblCellMar>
-        <w:top w:w="0" w:type="dxa"/>
-        <w:left w:w="108" w:type="dxa"/>
-        <w:bottom w:w="0" w:type="dxa"/>
-        <w:right w:w="108" w:type="dxa"/>
-      </w:tblCellMar>
     </w:tblPr>
     <w:tblStylePr w:type="firstRow">
       <w:rPr>
@@ -12103,9 +11843,9 @@
       </w:tcPr>
     </w:tblStylePr>
   </w:style>
-  <w:style w:type="table" w:styleId="TableProfessional">
+  <w:style w:type="table" w:styleId="TabelleProfessionell">
     <w:name w:val="Table Professional"/>
-    <w:basedOn w:val="TableNormal"/>
+    <w:basedOn w:val="NormaleTabelle"/>
     <w:rsid w:val="006E4C03"/>
     <w:pPr>
       <w:adjustRightInd w:val="0"/>
@@ -12113,7 +11853,6 @@
       <w:spacing w:line="255" w:lineRule="atLeast"/>
     </w:pPr>
     <w:tblPr>
-      <w:tblInd w:w="0" w:type="dxa"/>
       <w:tblBorders>
         <w:top w:val="single" w:sz="6" w:space="0" w:color="000000"/>
         <w:left w:val="single" w:sz="6" w:space="0" w:color="000000"/>
@@ -12122,12 +11861,6 @@
         <w:insideH w:val="single" w:sz="6" w:space="0" w:color="000000"/>
         <w:insideV w:val="single" w:sz="6" w:space="0" w:color="000000"/>
       </w:tblBorders>
-      <w:tblCellMar>
-        <w:top w:w="0" w:type="dxa"/>
-        <w:left w:w="108" w:type="dxa"/>
-        <w:bottom w:w="0" w:type="dxa"/>
-        <w:right w:w="108" w:type="dxa"/>
-      </w:tblCellMar>
     </w:tblPr>
     <w:tcPr>
       <w:shd w:val="clear" w:color="auto" w:fill="auto"/>
@@ -12148,9 +11881,9 @@
       </w:tcPr>
     </w:tblStylePr>
   </w:style>
-  <w:style w:type="table" w:styleId="TableSimple1">
+  <w:style w:type="table" w:styleId="TabelleEinfach1">
     <w:name w:val="Table Simple 1"/>
-    <w:basedOn w:val="TableNormal"/>
+    <w:basedOn w:val="NormaleTabelle"/>
     <w:rsid w:val="006E4C03"/>
     <w:pPr>
       <w:adjustRightInd w:val="0"/>
@@ -12158,17 +11891,10 @@
       <w:spacing w:line="255" w:lineRule="atLeast"/>
     </w:pPr>
     <w:tblPr>
-      <w:tblInd w:w="0" w:type="dxa"/>
       <w:tblBorders>
         <w:top w:val="single" w:sz="12" w:space="0" w:color="008000"/>
         <w:bottom w:val="single" w:sz="12" w:space="0" w:color="008000"/>
       </w:tblBorders>
-      <w:tblCellMar>
-        <w:top w:w="0" w:type="dxa"/>
-        <w:left w:w="108" w:type="dxa"/>
-        <w:bottom w:w="0" w:type="dxa"/>
-        <w:right w:w="108" w:type="dxa"/>
-      </w:tblCellMar>
     </w:tblPr>
     <w:tcPr>
       <w:shd w:val="clear" w:color="auto" w:fill="auto"/>
@@ -12194,24 +11920,16 @@
       </w:tcPr>
     </w:tblStylePr>
   </w:style>
-  <w:style w:type="table" w:styleId="TableSimple2">
+  <w:style w:type="table" w:styleId="TabelleEinfach2">
     <w:name w:val="Table Simple 2"/>
-    <w:basedOn w:val="TableNormal"/>
+    <w:basedOn w:val="NormaleTabelle"/>
     <w:rsid w:val="006E4C03"/>
     <w:pPr>
       <w:adjustRightInd w:val="0"/>
       <w:snapToGrid w:val="0"/>
       <w:spacing w:line="255" w:lineRule="atLeast"/>
     </w:pPr>
-    <w:tblPr>
-      <w:tblInd w:w="0" w:type="dxa"/>
-      <w:tblCellMar>
-        <w:top w:w="0" w:type="dxa"/>
-        <w:left w:w="108" w:type="dxa"/>
-        <w:bottom w:w="0" w:type="dxa"/>
-        <w:right w:w="108" w:type="dxa"/>
-      </w:tblCellMar>
-    </w:tblPr>
+    <w:tblPr/>
     <w:tblStylePr w:type="firstRow">
       <w:rPr>
         <w:b/>
@@ -12298,9 +12016,9 @@
       </w:tcPr>
     </w:tblStylePr>
   </w:style>
-  <w:style w:type="table" w:styleId="TableSimple3">
+  <w:style w:type="table" w:styleId="TabelleEinfach3">
     <w:name w:val="Table Simple 3"/>
-    <w:basedOn w:val="TableNormal"/>
+    <w:basedOn w:val="NormaleTabelle"/>
     <w:rsid w:val="006E4C03"/>
     <w:pPr>
       <w:adjustRightInd w:val="0"/>
@@ -12308,19 +12026,12 @@
       <w:spacing w:line="255" w:lineRule="atLeast"/>
     </w:pPr>
     <w:tblPr>
-      <w:tblInd w:w="0" w:type="dxa"/>
       <w:tblBorders>
         <w:top w:val="single" w:sz="12" w:space="0" w:color="000000"/>
         <w:left w:val="single" w:sz="12" w:space="0" w:color="000000"/>
         <w:bottom w:val="single" w:sz="12" w:space="0" w:color="000000"/>
         <w:right w:val="single" w:sz="12" w:space="0" w:color="000000"/>
       </w:tblBorders>
-      <w:tblCellMar>
-        <w:top w:w="0" w:type="dxa"/>
-        <w:left w:w="108" w:type="dxa"/>
-        <w:bottom w:w="0" w:type="dxa"/>
-        <w:right w:w="108" w:type="dxa"/>
-      </w:tblCellMar>
     </w:tblPr>
     <w:tcPr>
       <w:shd w:val="clear" w:color="auto" w:fill="auto"/>
@@ -12341,9 +12052,9 @@
       </w:tcPr>
     </w:tblStylePr>
   </w:style>
-  <w:style w:type="table" w:styleId="TableSubtle1">
+  <w:style w:type="table" w:styleId="TabelleSpezial1">
     <w:name w:val="Table Subtle 1"/>
-    <w:basedOn w:val="TableNormal"/>
+    <w:basedOn w:val="NormaleTabelle"/>
     <w:rsid w:val="006E4C03"/>
     <w:pPr>
       <w:adjustRightInd w:val="0"/>
@@ -12352,13 +12063,6 @@
     </w:pPr>
     <w:tblPr>
       <w:tblStyleRowBandSize w:val="1"/>
-      <w:tblInd w:w="0" w:type="dxa"/>
-      <w:tblCellMar>
-        <w:top w:w="0" w:type="dxa"/>
-        <w:left w:w="108" w:type="dxa"/>
-        <w:bottom w:w="0" w:type="dxa"/>
-        <w:right w:w="108" w:type="dxa"/>
-      </w:tblCellMar>
     </w:tblPr>
     <w:tblStylePr w:type="firstRow">
       <w:tblPr/>
@@ -12440,9 +12144,9 @@
       </w:tcPr>
     </w:tblStylePr>
   </w:style>
-  <w:style w:type="table" w:styleId="TableSubtle2">
+  <w:style w:type="table" w:styleId="TabelleSpezial2">
     <w:name w:val="Table Subtle 2"/>
-    <w:basedOn w:val="TableNormal"/>
+    <w:basedOn w:val="NormaleTabelle"/>
     <w:rsid w:val="006E4C03"/>
     <w:pPr>
       <w:adjustRightInd w:val="0"/>
@@ -12450,17 +12154,10 @@
       <w:spacing w:line="255" w:lineRule="atLeast"/>
     </w:pPr>
     <w:tblPr>
-      <w:tblInd w:w="0" w:type="dxa"/>
       <w:tblBorders>
         <w:left w:val="single" w:sz="6" w:space="0" w:color="000000"/>
         <w:right w:val="single" w:sz="6" w:space="0" w:color="000000"/>
       </w:tblBorders>
-      <w:tblCellMar>
-        <w:top w:w="0" w:type="dxa"/>
-        <w:left w:w="108" w:type="dxa"/>
-        <w:bottom w:w="0" w:type="dxa"/>
-        <w:right w:w="108" w:type="dxa"/>
-      </w:tblCellMar>
     </w:tblPr>
     <w:tblStylePr w:type="firstRow">
       <w:tblPr/>
@@ -12531,9 +12228,9 @@
       </w:tcPr>
     </w:tblStylePr>
   </w:style>
-  <w:style w:type="table" w:styleId="TableTheme">
+  <w:style w:type="table" w:styleId="Tabellendesign">
     <w:name w:val="Table Theme"/>
-    <w:basedOn w:val="TableNormal"/>
+    <w:basedOn w:val="NormaleTabelle"/>
     <w:rsid w:val="006E4C03"/>
     <w:pPr>
       <w:adjustRightInd w:val="0"/>
@@ -12541,7 +12238,6 @@
       <w:spacing w:line="255" w:lineRule="atLeast"/>
     </w:pPr>
     <w:tblPr>
-      <w:tblInd w:w="0" w:type="dxa"/>
       <w:tblBorders>
         <w:top w:val="single" w:sz="4" w:space="0" w:color="auto"/>
         <w:left w:val="single" w:sz="4" w:space="0" w:color="auto"/>
@@ -12550,17 +12246,11 @@
         <w:insideH w:val="single" w:sz="4" w:space="0" w:color="auto"/>
         <w:insideV w:val="single" w:sz="4" w:space="0" w:color="auto"/>
       </w:tblBorders>
-      <w:tblCellMar>
-        <w:top w:w="0" w:type="dxa"/>
-        <w:left w:w="108" w:type="dxa"/>
-        <w:bottom w:w="0" w:type="dxa"/>
-        <w:right w:w="108" w:type="dxa"/>
-      </w:tblCellMar>
     </w:tblPr>
   </w:style>
-  <w:style w:type="table" w:styleId="TableWeb1">
+  <w:style w:type="table" w:styleId="TabelleWeb1">
     <w:name w:val="Table Web 1"/>
-    <w:basedOn w:val="TableNormal"/>
+    <w:basedOn w:val="NormaleTabelle"/>
     <w:rsid w:val="006E4C03"/>
     <w:pPr>
       <w:adjustRightInd w:val="0"/>
@@ -12569,7 +12259,6 @@
     </w:pPr>
     <w:tblPr>
       <w:tblCellSpacing w:w="20" w:type="dxa"/>
-      <w:tblInd w:w="0" w:type="dxa"/>
       <w:tblBorders>
         <w:top w:val="outset" w:sz="6" w:space="0" w:color="auto"/>
         <w:left w:val="outset" w:sz="6" w:space="0" w:color="auto"/>
@@ -12578,12 +12267,6 @@
         <w:insideH w:val="outset" w:sz="6" w:space="0" w:color="auto"/>
         <w:insideV w:val="outset" w:sz="6" w:space="0" w:color="auto"/>
       </w:tblBorders>
-      <w:tblCellMar>
-        <w:top w:w="0" w:type="dxa"/>
-        <w:left w:w="108" w:type="dxa"/>
-        <w:bottom w:w="0" w:type="dxa"/>
-        <w:right w:w="108" w:type="dxa"/>
-      </w:tblCellMar>
     </w:tblPr>
     <w:trPr>
       <w:tblCellSpacing w:w="20" w:type="dxa"/>
@@ -12604,9 +12287,9 @@
       </w:tcPr>
     </w:tblStylePr>
   </w:style>
-  <w:style w:type="table" w:styleId="TableWeb2">
+  <w:style w:type="table" w:styleId="TabelleWeb2">
     <w:name w:val="Table Web 2"/>
-    <w:basedOn w:val="TableNormal"/>
+    <w:basedOn w:val="NormaleTabelle"/>
     <w:rsid w:val="006E4C03"/>
     <w:pPr>
       <w:adjustRightInd w:val="0"/>
@@ -12615,7 +12298,6 @@
     </w:pPr>
     <w:tblPr>
       <w:tblCellSpacing w:w="20" w:type="dxa"/>
-      <w:tblInd w:w="0" w:type="dxa"/>
       <w:tblBorders>
         <w:top w:val="inset" w:sz="6" w:space="0" w:color="auto"/>
         <w:left w:val="inset" w:sz="6" w:space="0" w:color="auto"/>
@@ -12624,12 +12306,6 @@
         <w:insideH w:val="inset" w:sz="6" w:space="0" w:color="auto"/>
         <w:insideV w:val="inset" w:sz="6" w:space="0" w:color="auto"/>
       </w:tblBorders>
-      <w:tblCellMar>
-        <w:top w:w="0" w:type="dxa"/>
-        <w:left w:w="108" w:type="dxa"/>
-        <w:bottom w:w="0" w:type="dxa"/>
-        <w:right w:w="108" w:type="dxa"/>
-      </w:tblCellMar>
     </w:tblPr>
     <w:trPr>
       <w:tblCellSpacing w:w="20" w:type="dxa"/>
@@ -12650,9 +12326,9 @@
       </w:tcPr>
     </w:tblStylePr>
   </w:style>
-  <w:style w:type="table" w:styleId="TableWeb3">
+  <w:style w:type="table" w:styleId="TabelleWeb3">
     <w:name w:val="Table Web 3"/>
-    <w:basedOn w:val="TableNormal"/>
+    <w:basedOn w:val="NormaleTabelle"/>
     <w:rsid w:val="006E4C03"/>
     <w:pPr>
       <w:adjustRightInd w:val="0"/>
@@ -12661,7 +12337,6 @@
     </w:pPr>
     <w:tblPr>
       <w:tblCellSpacing w:w="20" w:type="dxa"/>
-      <w:tblInd w:w="0" w:type="dxa"/>
       <w:tblBorders>
         <w:top w:val="outset" w:sz="24" w:space="0" w:color="auto"/>
         <w:left w:val="outset" w:sz="24" w:space="0" w:color="auto"/>
@@ -12670,12 +12345,6 @@
         <w:insideH w:val="outset" w:sz="6" w:space="0" w:color="auto"/>
         <w:insideV w:val="outset" w:sz="6" w:space="0" w:color="auto"/>
       </w:tblBorders>
-      <w:tblCellMar>
-        <w:top w:w="0" w:type="dxa"/>
-        <w:left w:w="108" w:type="dxa"/>
-        <w:bottom w:w="0" w:type="dxa"/>
-        <w:right w:w="108" w:type="dxa"/>
-      </w:tblCellMar>
     </w:tblPr>
     <w:trPr>
       <w:tblCellSpacing w:w="20" w:type="dxa"/>
@@ -12698,7 +12367,7 @@
   </w:style>
   <w:style w:type="paragraph" w:customStyle="1" w:styleId="ReferenceBlock">
     <w:name w:val="ReferenceBlock"/>
-    <w:basedOn w:val="Normal"/>
+    <w:basedOn w:val="Standard"/>
     <w:rsid w:val="0032754B"/>
     <w:pPr>
       <w:spacing w:line="190" w:lineRule="atLeast"/>
@@ -12709,7 +12378,7 @@
   </w:style>
   <w:style w:type="paragraph" w:customStyle="1" w:styleId="Copyright">
     <w:name w:val="Copyright"/>
-    <w:basedOn w:val="Normal"/>
+    <w:basedOn w:val="Standard"/>
     <w:rsid w:val="00CD1555"/>
     <w:rPr>
       <w:sz w:val="16"/>
@@ -12718,8 +12387,8 @@
   </w:style>
   <w:style w:type="paragraph" w:customStyle="1" w:styleId="TitelCertificate">
     <w:name w:val="Titel Certificate"/>
-    <w:basedOn w:val="Normal"/>
-    <w:next w:val="Normal"/>
+    <w:basedOn w:val="Standard"/>
+    <w:next w:val="Standard"/>
     <w:rsid w:val="006E4C03"/>
     <w:pPr>
       <w:spacing w:line="510" w:lineRule="atLeast"/>
@@ -12744,7 +12413,7 @@
   </w:style>
   <w:style w:type="paragraph" w:customStyle="1" w:styleId="Page">
     <w:name w:val="Page"/>
-    <w:basedOn w:val="Normal"/>
+    <w:basedOn w:val="Standard"/>
     <w:link w:val="PageChar"/>
     <w:rsid w:val="0032754B"/>
     <w:pPr>
@@ -12768,7 +12437,7 @@
   </w:style>
   <w:style w:type="paragraph" w:customStyle="1" w:styleId="CityDateSecondPage">
     <w:name w:val="CityDateSecondPage"/>
-    <w:basedOn w:val="Normal"/>
+    <w:basedOn w:val="Standard"/>
     <w:rsid w:val="00CD1555"/>
     <w:pPr>
       <w:spacing w:before="480"/>
@@ -12780,7 +12449,7 @@
   </w:style>
   <w:style w:type="paragraph" w:customStyle="1" w:styleId="DocType">
     <w:name w:val="DocType"/>
-    <w:basedOn w:val="Normal"/>
+    <w:basedOn w:val="Standard"/>
     <w:rsid w:val="00CD1555"/>
     <w:pPr>
       <w:spacing w:line="192" w:lineRule="atLeast"/>
@@ -12797,9 +12466,9 @@
       <w:i/>
     </w:rPr>
   </w:style>
-  <w:style w:type="table" w:styleId="TableColorful3">
+  <w:style w:type="table" w:styleId="TabelleFarbig3">
     <w:name w:val="Table Colorful 3"/>
-    <w:basedOn w:val="TableNormal"/>
+    <w:basedOn w:val="NormaleTabelle"/>
     <w:rsid w:val="006E4C03"/>
     <w:pPr>
       <w:adjustRightInd w:val="0"/>
@@ -12807,7 +12476,6 @@
       <w:spacing w:line="255" w:lineRule="atLeast"/>
     </w:pPr>
     <w:tblPr>
-      <w:tblInd w:w="0" w:type="dxa"/>
       <w:tblBorders>
         <w:top w:val="single" w:sz="18" w:space="0" w:color="000000"/>
         <w:left w:val="single" w:sz="18" w:space="0" w:color="000000"/>
@@ -12815,12 +12483,6 @@
         <w:right w:val="single" w:sz="18" w:space="0" w:color="000000"/>
         <w:insideH w:val="single" w:sz="6" w:space="0" w:color="C0C0C0"/>
       </w:tblBorders>
-      <w:tblCellMar>
-        <w:top w:w="0" w:type="dxa"/>
-        <w:left w:w="108" w:type="dxa"/>
-        <w:bottom w:w="0" w:type="dxa"/>
-        <w:right w:w="108" w:type="dxa"/>
-      </w:tblCellMar>
     </w:tblPr>
     <w:tcPr>
       <w:shd w:val="pct25" w:color="008080" w:fill="FFFFFF"/>
@@ -12864,9 +12526,9 @@
       </w:tcPr>
     </w:tblStylePr>
   </w:style>
-  <w:style w:type="table" w:styleId="TableGrid1">
+  <w:style w:type="table" w:styleId="TabelleRaster1">
     <w:name w:val="Table Grid 1"/>
-    <w:basedOn w:val="TableNormal"/>
+    <w:basedOn w:val="NormaleTabelle"/>
     <w:rsid w:val="006E4C03"/>
     <w:pPr>
       <w:adjustRightInd w:val="0"/>
@@ -12874,7 +12536,6 @@
       <w:spacing w:line="255" w:lineRule="atLeast"/>
     </w:pPr>
     <w:tblPr>
-      <w:tblInd w:w="0" w:type="dxa"/>
       <w:tblBorders>
         <w:top w:val="single" w:sz="6" w:space="0" w:color="000000"/>
         <w:left w:val="single" w:sz="6" w:space="0" w:color="000000"/>
@@ -12883,12 +12544,6 @@
         <w:insideH w:val="single" w:sz="6" w:space="0" w:color="000000"/>
         <w:insideV w:val="single" w:sz="6" w:space="0" w:color="000000"/>
       </w:tblBorders>
-      <w:tblCellMar>
-        <w:top w:w="0" w:type="dxa"/>
-        <w:left w:w="108" w:type="dxa"/>
-        <w:bottom w:w="0" w:type="dxa"/>
-        <w:right w:w="108" w:type="dxa"/>
-      </w:tblCellMar>
     </w:tblPr>
     <w:tcPr>
       <w:shd w:val="clear" w:color="auto" w:fill="auto"/>
@@ -12920,9 +12575,9 @@
       </w:tcPr>
     </w:tblStylePr>
   </w:style>
-  <w:style w:type="table" w:styleId="TableList6">
+  <w:style w:type="table" w:styleId="TabelleListe6">
     <w:name w:val="Table List 6"/>
-    <w:basedOn w:val="TableNormal"/>
+    <w:basedOn w:val="NormaleTabelle"/>
     <w:rsid w:val="006E4C03"/>
     <w:pPr>
       <w:adjustRightInd w:val="0"/>
@@ -12931,19 +12586,12 @@
     </w:pPr>
     <w:tblPr>
       <w:tblStyleRowBandSize w:val="1"/>
-      <w:tblInd w:w="0" w:type="dxa"/>
       <w:tblBorders>
         <w:top w:val="single" w:sz="6" w:space="0" w:color="000000"/>
         <w:left w:val="single" w:sz="6" w:space="0" w:color="000000"/>
         <w:bottom w:val="single" w:sz="6" w:space="0" w:color="000000"/>
         <w:right w:val="single" w:sz="6" w:space="0" w:color="000000"/>
       </w:tblBorders>
-      <w:tblCellMar>
-        <w:top w:w="0" w:type="dxa"/>
-        <w:left w:w="108" w:type="dxa"/>
-        <w:bottom w:w="0" w:type="dxa"/>
-        <w:right w:w="108" w:type="dxa"/>
-      </w:tblCellMar>
     </w:tblPr>
     <w:tcPr>
       <w:shd w:val="pct50" w:color="000000" w:fill="FFFFFF"/>
@@ -13000,7 +12648,7 @@
   </w:style>
   <w:style w:type="paragraph" w:customStyle="1" w:styleId="Formatvorlageberschrift1Verdana11pt">
     <w:name w:val="Formatvorlage Überschrift 1 + Verdana 11 pt"/>
-    <w:basedOn w:val="Heading1"/>
+    <w:basedOn w:val="berschrift1"/>
     <w:rsid w:val="004A18E7"/>
     <w:pPr>
       <w:numPr>
@@ -14207,13 +13855,6 @@
         </dgm:presLayoutVars>
       </dgm:prSet>
       <dgm:spPr/>
-      <dgm:t>
-        <a:bodyPr/>
-        <a:lstStyle/>
-        <a:p>
-          <a:endParaRPr lang="en-GB"/>
-        </a:p>
-      </dgm:t>
     </dgm:pt>
     <dgm:pt modelId="{2A137B0A-8926-4B63-B173-B7F9362164E9}" type="pres">
       <dgm:prSet presAssocID="{0934AF1F-BE93-4B11-886F-90323E61482A}" presName="hierRoot1" presStyleCnt="0">
@@ -14234,24 +13875,10 @@
         </dgm:presLayoutVars>
       </dgm:prSet>
       <dgm:spPr/>
-      <dgm:t>
-        <a:bodyPr/>
-        <a:lstStyle/>
-        <a:p>
-          <a:endParaRPr lang="en-GB"/>
-        </a:p>
-      </dgm:t>
     </dgm:pt>
     <dgm:pt modelId="{E020C0CF-C9EE-4FBF-99F5-D1C55F39C0E7}" type="pres">
       <dgm:prSet presAssocID="{0934AF1F-BE93-4B11-886F-90323E61482A}" presName="rootConnector1" presStyleLbl="node1" presStyleIdx="0" presStyleCnt="0"/>
       <dgm:spPr/>
-      <dgm:t>
-        <a:bodyPr/>
-        <a:lstStyle/>
-        <a:p>
-          <a:endParaRPr lang="en-GB"/>
-        </a:p>
-      </dgm:t>
     </dgm:pt>
     <dgm:pt modelId="{0ED4066E-AE1C-4380-9FAC-D19EAAFC5261}" type="pres">
       <dgm:prSet presAssocID="{0934AF1F-BE93-4B11-886F-90323E61482A}" presName="hierChild2" presStyleCnt="0"/>
@@ -14260,13 +13887,6 @@
     <dgm:pt modelId="{6B87950A-0E95-4189-9037-7FF158B76362}" type="pres">
       <dgm:prSet presAssocID="{73622E04-0C51-4F4B-9D31-ED781E6B73E7}" presName="Name37" presStyleLbl="parChTrans1D2" presStyleIdx="0" presStyleCnt="2"/>
       <dgm:spPr/>
-      <dgm:t>
-        <a:bodyPr/>
-        <a:lstStyle/>
-        <a:p>
-          <a:endParaRPr lang="en-GB"/>
-        </a:p>
-      </dgm:t>
     </dgm:pt>
     <dgm:pt modelId="{DBC0A142-355E-4F38-AA89-AD23A68A343E}" type="pres">
       <dgm:prSet presAssocID="{34272042-0873-432F-A2B8-1F0F21F14FB9}" presName="hierRoot2" presStyleCnt="0">
@@ -14287,24 +13907,10 @@
         </dgm:presLayoutVars>
       </dgm:prSet>
       <dgm:spPr/>
-      <dgm:t>
-        <a:bodyPr/>
-        <a:lstStyle/>
-        <a:p>
-          <a:endParaRPr lang="en-GB"/>
-        </a:p>
-      </dgm:t>
     </dgm:pt>
     <dgm:pt modelId="{D6D594CD-E4EC-4AC7-AECC-EF610DEF322C}" type="pres">
       <dgm:prSet presAssocID="{34272042-0873-432F-A2B8-1F0F21F14FB9}" presName="rootConnector" presStyleLbl="node2" presStyleIdx="0" presStyleCnt="2"/>
       <dgm:spPr/>
-      <dgm:t>
-        <a:bodyPr/>
-        <a:lstStyle/>
-        <a:p>
-          <a:endParaRPr lang="en-GB"/>
-        </a:p>
-      </dgm:t>
     </dgm:pt>
     <dgm:pt modelId="{53DC528D-18F8-4201-A928-89287085E321}" type="pres">
       <dgm:prSet presAssocID="{34272042-0873-432F-A2B8-1F0F21F14FB9}" presName="hierChild4" presStyleCnt="0"/>
@@ -14313,13 +13919,6 @@
     <dgm:pt modelId="{0647F18D-FE01-47B2-9A59-B759E8A71C4C}" type="pres">
       <dgm:prSet presAssocID="{53151B7A-93CA-41E9-9609-258643114350}" presName="Name37" presStyleLbl="parChTrans1D3" presStyleIdx="0" presStyleCnt="6"/>
       <dgm:spPr/>
-      <dgm:t>
-        <a:bodyPr/>
-        <a:lstStyle/>
-        <a:p>
-          <a:endParaRPr lang="en-GB"/>
-        </a:p>
-      </dgm:t>
     </dgm:pt>
     <dgm:pt modelId="{1E608F28-8088-40DA-B973-613960974D1E}" type="pres">
       <dgm:prSet presAssocID="{ABF89DEA-58D3-4C64-A0DA-68CD17F97399}" presName="hierRoot2" presStyleCnt="0">
@@ -14340,24 +13939,10 @@
         </dgm:presLayoutVars>
       </dgm:prSet>
       <dgm:spPr/>
-      <dgm:t>
-        <a:bodyPr/>
-        <a:lstStyle/>
-        <a:p>
-          <a:endParaRPr lang="en-GB"/>
-        </a:p>
-      </dgm:t>
     </dgm:pt>
     <dgm:pt modelId="{F303AAF7-96FE-46F8-AE30-7EA2820FA437}" type="pres">
       <dgm:prSet presAssocID="{ABF89DEA-58D3-4C64-A0DA-68CD17F97399}" presName="rootConnector" presStyleLbl="node3" presStyleIdx="0" presStyleCnt="6"/>
       <dgm:spPr/>
-      <dgm:t>
-        <a:bodyPr/>
-        <a:lstStyle/>
-        <a:p>
-          <a:endParaRPr lang="en-GB"/>
-        </a:p>
-      </dgm:t>
     </dgm:pt>
     <dgm:pt modelId="{BCD881D0-2705-4319-B956-C1F3EFE015C4}" type="pres">
       <dgm:prSet presAssocID="{ABF89DEA-58D3-4C64-A0DA-68CD17F97399}" presName="hierChild4" presStyleCnt="0"/>
@@ -14370,13 +13955,6 @@
     <dgm:pt modelId="{B49CE564-343F-4D7E-80E4-96F326A2980B}" type="pres">
       <dgm:prSet presAssocID="{22A3DB68-2174-404D-BA46-7C589143062B}" presName="Name37" presStyleLbl="parChTrans1D3" presStyleIdx="1" presStyleCnt="6"/>
       <dgm:spPr/>
-      <dgm:t>
-        <a:bodyPr/>
-        <a:lstStyle/>
-        <a:p>
-          <a:endParaRPr lang="en-GB"/>
-        </a:p>
-      </dgm:t>
     </dgm:pt>
     <dgm:pt modelId="{59292561-092B-44FA-A33C-B2E08E061B3B}" type="pres">
       <dgm:prSet presAssocID="{EE6959AA-DC1A-48C3-8F9E-C868C49FEEF0}" presName="hierRoot2" presStyleCnt="0">
@@ -14397,24 +13975,10 @@
         </dgm:presLayoutVars>
       </dgm:prSet>
       <dgm:spPr/>
-      <dgm:t>
-        <a:bodyPr/>
-        <a:lstStyle/>
-        <a:p>
-          <a:endParaRPr lang="en-GB"/>
-        </a:p>
-      </dgm:t>
     </dgm:pt>
     <dgm:pt modelId="{FFBAD0D4-C5EA-4EB5-A103-66D8D2962166}" type="pres">
       <dgm:prSet presAssocID="{EE6959AA-DC1A-48C3-8F9E-C868C49FEEF0}" presName="rootConnector" presStyleLbl="node3" presStyleIdx="1" presStyleCnt="6"/>
       <dgm:spPr/>
-      <dgm:t>
-        <a:bodyPr/>
-        <a:lstStyle/>
-        <a:p>
-          <a:endParaRPr lang="en-GB"/>
-        </a:p>
-      </dgm:t>
     </dgm:pt>
     <dgm:pt modelId="{6B85916D-105F-4E61-A1FF-DE66773F6A3E}" type="pres">
       <dgm:prSet presAssocID="{EE6959AA-DC1A-48C3-8F9E-C868C49FEEF0}" presName="hierChild4" presStyleCnt="0"/>
@@ -14427,13 +13991,6 @@
     <dgm:pt modelId="{F83FDABB-EC93-4DF7-9321-481C3BB01AC7}" type="pres">
       <dgm:prSet presAssocID="{ADBBCD21-6969-4975-9389-50E7AA87F7FE}" presName="Name37" presStyleLbl="parChTrans1D3" presStyleIdx="2" presStyleCnt="6"/>
       <dgm:spPr/>
-      <dgm:t>
-        <a:bodyPr/>
-        <a:lstStyle/>
-        <a:p>
-          <a:endParaRPr lang="en-GB"/>
-        </a:p>
-      </dgm:t>
     </dgm:pt>
     <dgm:pt modelId="{E8C1C356-8C5C-46D3-AAE6-A81680AEBAC6}" type="pres">
       <dgm:prSet presAssocID="{0EB51EAB-7423-4DF5-89EF-BA6B255783C0}" presName="hierRoot2" presStyleCnt="0">
@@ -14454,24 +14011,10 @@
         </dgm:presLayoutVars>
       </dgm:prSet>
       <dgm:spPr/>
-      <dgm:t>
-        <a:bodyPr/>
-        <a:lstStyle/>
-        <a:p>
-          <a:endParaRPr lang="en-GB"/>
-        </a:p>
-      </dgm:t>
     </dgm:pt>
     <dgm:pt modelId="{249DFB9C-AC48-4C78-BA90-9E39E0EA2964}" type="pres">
       <dgm:prSet presAssocID="{0EB51EAB-7423-4DF5-89EF-BA6B255783C0}" presName="rootConnector" presStyleLbl="node3" presStyleIdx="2" presStyleCnt="6"/>
       <dgm:spPr/>
-      <dgm:t>
-        <a:bodyPr/>
-        <a:lstStyle/>
-        <a:p>
-          <a:endParaRPr lang="en-GB"/>
-        </a:p>
-      </dgm:t>
     </dgm:pt>
     <dgm:pt modelId="{DEA84747-FFD3-4E82-84FA-7FF2C1A44054}" type="pres">
       <dgm:prSet presAssocID="{0EB51EAB-7423-4DF5-89EF-BA6B255783C0}" presName="hierChild4" presStyleCnt="0"/>
@@ -14488,13 +14031,6 @@
     <dgm:pt modelId="{8F518717-7BC7-4F66-AA85-DA216D684B31}" type="pres">
       <dgm:prSet presAssocID="{8B434466-6EC7-435A-9120-2445011B3CF6}" presName="Name37" presStyleLbl="parChTrans1D2" presStyleIdx="1" presStyleCnt="2"/>
       <dgm:spPr/>
-      <dgm:t>
-        <a:bodyPr/>
-        <a:lstStyle/>
-        <a:p>
-          <a:endParaRPr lang="en-GB"/>
-        </a:p>
-      </dgm:t>
     </dgm:pt>
     <dgm:pt modelId="{377001D1-A999-4658-8028-9FFCBC44248B}" type="pres">
       <dgm:prSet presAssocID="{FF4DEB76-75E1-41E0-B55E-3A51044397D0}" presName="hierRoot2" presStyleCnt="0">
@@ -14515,24 +14051,10 @@
         </dgm:presLayoutVars>
       </dgm:prSet>
       <dgm:spPr/>
-      <dgm:t>
-        <a:bodyPr/>
-        <a:lstStyle/>
-        <a:p>
-          <a:endParaRPr lang="en-GB"/>
-        </a:p>
-      </dgm:t>
     </dgm:pt>
     <dgm:pt modelId="{40E03DB1-0B72-4DCF-9A06-2253149EF29F}" type="pres">
       <dgm:prSet presAssocID="{FF4DEB76-75E1-41E0-B55E-3A51044397D0}" presName="rootConnector" presStyleLbl="node2" presStyleIdx="1" presStyleCnt="2"/>
       <dgm:spPr/>
-      <dgm:t>
-        <a:bodyPr/>
-        <a:lstStyle/>
-        <a:p>
-          <a:endParaRPr lang="en-GB"/>
-        </a:p>
-      </dgm:t>
     </dgm:pt>
     <dgm:pt modelId="{68919722-4BC7-46B0-BA14-9B42C52841D2}" type="pres">
       <dgm:prSet presAssocID="{FF4DEB76-75E1-41E0-B55E-3A51044397D0}" presName="hierChild4" presStyleCnt="0"/>
@@ -14541,13 +14063,6 @@
     <dgm:pt modelId="{CB6729E2-12AE-4BC4-89E0-B8D06B6E6299}" type="pres">
       <dgm:prSet presAssocID="{9791FBAA-0FEC-4B08-B41E-7A4C8ECA9D0C}" presName="Name37" presStyleLbl="parChTrans1D3" presStyleIdx="3" presStyleCnt="6"/>
       <dgm:spPr/>
-      <dgm:t>
-        <a:bodyPr/>
-        <a:lstStyle/>
-        <a:p>
-          <a:endParaRPr lang="en-GB"/>
-        </a:p>
-      </dgm:t>
     </dgm:pt>
     <dgm:pt modelId="{8C6CCD4C-2628-4B86-A115-B07886537207}" type="pres">
       <dgm:prSet presAssocID="{E8F550BE-B535-418A-B36B-44921F2F1B2B}" presName="hierRoot2" presStyleCnt="0">
@@ -14568,24 +14083,10 @@
         </dgm:presLayoutVars>
       </dgm:prSet>
       <dgm:spPr/>
-      <dgm:t>
-        <a:bodyPr/>
-        <a:lstStyle/>
-        <a:p>
-          <a:endParaRPr lang="en-GB"/>
-        </a:p>
-      </dgm:t>
     </dgm:pt>
     <dgm:pt modelId="{73FACE6B-D5B9-4E7E-B4B7-4929A5987511}" type="pres">
       <dgm:prSet presAssocID="{E8F550BE-B535-418A-B36B-44921F2F1B2B}" presName="rootConnector" presStyleLbl="node3" presStyleIdx="3" presStyleCnt="6"/>
       <dgm:spPr/>
-      <dgm:t>
-        <a:bodyPr/>
-        <a:lstStyle/>
-        <a:p>
-          <a:endParaRPr lang="en-GB"/>
-        </a:p>
-      </dgm:t>
     </dgm:pt>
     <dgm:pt modelId="{10BFE9B4-DD0A-4D4E-805B-56950F55EEA2}" type="pres">
       <dgm:prSet presAssocID="{E8F550BE-B535-418A-B36B-44921F2F1B2B}" presName="hierChild4" presStyleCnt="0"/>
@@ -14598,13 +14099,6 @@
     <dgm:pt modelId="{398098D1-1B05-41FC-80DC-C2AF74632878}" type="pres">
       <dgm:prSet presAssocID="{0282BB86-EB18-4B26-B80A-50A409D76D36}" presName="Name37" presStyleLbl="parChTrans1D3" presStyleIdx="4" presStyleCnt="6"/>
       <dgm:spPr/>
-      <dgm:t>
-        <a:bodyPr/>
-        <a:lstStyle/>
-        <a:p>
-          <a:endParaRPr lang="en-GB"/>
-        </a:p>
-      </dgm:t>
     </dgm:pt>
     <dgm:pt modelId="{8CCE7FC7-90EC-4C04-91E4-0A43F5C4CCD7}" type="pres">
       <dgm:prSet presAssocID="{0847D759-422F-435E-949F-7FFFCCF7DF9B}" presName="hierRoot2" presStyleCnt="0">
@@ -14625,24 +14119,10 @@
         </dgm:presLayoutVars>
       </dgm:prSet>
       <dgm:spPr/>
-      <dgm:t>
-        <a:bodyPr/>
-        <a:lstStyle/>
-        <a:p>
-          <a:endParaRPr lang="en-GB"/>
-        </a:p>
-      </dgm:t>
     </dgm:pt>
     <dgm:pt modelId="{1C787416-9CFE-4878-8811-E69520FAE1C0}" type="pres">
       <dgm:prSet presAssocID="{0847D759-422F-435E-949F-7FFFCCF7DF9B}" presName="rootConnector" presStyleLbl="node3" presStyleIdx="4" presStyleCnt="6"/>
       <dgm:spPr/>
-      <dgm:t>
-        <a:bodyPr/>
-        <a:lstStyle/>
-        <a:p>
-          <a:endParaRPr lang="en-GB"/>
-        </a:p>
-      </dgm:t>
     </dgm:pt>
     <dgm:pt modelId="{9002AF4A-81ED-457C-BB7D-72EE226937F9}" type="pres">
       <dgm:prSet presAssocID="{0847D759-422F-435E-949F-7FFFCCF7DF9B}" presName="hierChild4" presStyleCnt="0"/>
@@ -14655,13 +14135,6 @@
     <dgm:pt modelId="{86E05583-0F39-477E-BAC7-D4FFB2373E95}" type="pres">
       <dgm:prSet presAssocID="{5A9B6601-D900-479E-87B5-F2C421682CCC}" presName="Name37" presStyleLbl="parChTrans1D3" presStyleIdx="5" presStyleCnt="6"/>
       <dgm:spPr/>
-      <dgm:t>
-        <a:bodyPr/>
-        <a:lstStyle/>
-        <a:p>
-          <a:endParaRPr lang="en-GB"/>
-        </a:p>
-      </dgm:t>
     </dgm:pt>
     <dgm:pt modelId="{F6ED0194-258C-4DEA-B835-FEF2083E9D31}" type="pres">
       <dgm:prSet presAssocID="{A1032CD6-046B-4D19-A77F-51DBDAD8A06E}" presName="hierRoot2" presStyleCnt="0">
@@ -14682,24 +14155,10 @@
         </dgm:presLayoutVars>
       </dgm:prSet>
       <dgm:spPr/>
-      <dgm:t>
-        <a:bodyPr/>
-        <a:lstStyle/>
-        <a:p>
-          <a:endParaRPr lang="en-GB"/>
-        </a:p>
-      </dgm:t>
     </dgm:pt>
     <dgm:pt modelId="{30DD9962-4D91-4AC7-95A2-41499EEB2C66}" type="pres">
       <dgm:prSet presAssocID="{A1032CD6-046B-4D19-A77F-51DBDAD8A06E}" presName="rootConnector" presStyleLbl="node3" presStyleIdx="5" presStyleCnt="6"/>
       <dgm:spPr/>
-      <dgm:t>
-        <a:bodyPr/>
-        <a:lstStyle/>
-        <a:p>
-          <a:endParaRPr lang="en-GB"/>
-        </a:p>
-      </dgm:t>
     </dgm:pt>
     <dgm:pt modelId="{0C7272EF-E359-47A5-B80F-1093B6DAC822}" type="pres">
       <dgm:prSet presAssocID="{A1032CD6-046B-4D19-A77F-51DBDAD8A06E}" presName="hierChild4" presStyleCnt="0"/>
@@ -14719,42 +14178,42 @@
     </dgm:pt>
   </dgm:ptLst>
   <dgm:cxnLst>
+    <dgm:cxn modelId="{60F01007-233C-4449-A030-EAD976B98786}" srcId="{0934AF1F-BE93-4B11-886F-90323E61482A}" destId="{FF4DEB76-75E1-41E0-B55E-3A51044397D0}" srcOrd="1" destOrd="0" parTransId="{8B434466-6EC7-435A-9120-2445011B3CF6}" sibTransId="{A52F0ABB-3210-4D4A-A117-DA631E41C4D9}"/>
+    <dgm:cxn modelId="{A653800C-FAF0-4F41-B212-E4B146E798C6}" type="presOf" srcId="{FF4DEB76-75E1-41E0-B55E-3A51044397D0}" destId="{40E03DB1-0B72-4DCF-9A06-2253149EF29F}" srcOrd="1" destOrd="0" presId="urn:microsoft.com/office/officeart/2005/8/layout/orgChart1"/>
+    <dgm:cxn modelId="{4EA4F527-49CC-407E-B195-132ABFF1034C}" srcId="{34272042-0873-432F-A2B8-1F0F21F14FB9}" destId="{ABF89DEA-58D3-4C64-A0DA-68CD17F97399}" srcOrd="0" destOrd="0" parTransId="{53151B7A-93CA-41E9-9609-258643114350}" sibTransId="{7C149B83-E3CE-465E-A15A-902DAA04B422}"/>
+    <dgm:cxn modelId="{B270D829-D050-804D-B38A-8AF5E34CD05D}" type="presOf" srcId="{ABF89DEA-58D3-4C64-A0DA-68CD17F97399}" destId="{F303AAF7-96FE-46F8-AE30-7EA2820FA437}" srcOrd="1" destOrd="0" presId="urn:microsoft.com/office/officeart/2005/8/layout/orgChart1"/>
+    <dgm:cxn modelId="{723A192E-B47F-924F-A402-3EFDEC6AFEEA}" type="presOf" srcId="{ADBBCD21-6969-4975-9389-50E7AA87F7FE}" destId="{F83FDABB-EC93-4DF7-9321-481C3BB01AC7}" srcOrd="0" destOrd="0" presId="urn:microsoft.com/office/officeart/2005/8/layout/orgChart1"/>
+    <dgm:cxn modelId="{3FD4A92F-FC86-A74C-A9B9-26E063B34641}" type="presOf" srcId="{E8F550BE-B535-418A-B36B-44921F2F1B2B}" destId="{73FACE6B-D5B9-4E7E-B4B7-4929A5987511}" srcOrd="1" destOrd="0" presId="urn:microsoft.com/office/officeart/2005/8/layout/orgChart1"/>
+    <dgm:cxn modelId="{59B40E3D-E503-7842-A7B9-4F3245517287}" type="presOf" srcId="{0EB51EAB-7423-4DF5-89EF-BA6B255783C0}" destId="{14AEECE6-A6C6-4213-B06C-9264EF203F5C}" srcOrd="0" destOrd="0" presId="urn:microsoft.com/office/officeart/2005/8/layout/orgChart1"/>
+    <dgm:cxn modelId="{3F356E5D-36E4-D341-9267-266E6C8C838E}" type="presOf" srcId="{0934AF1F-BE93-4B11-886F-90323E61482A}" destId="{E020C0CF-C9EE-4FBF-99F5-D1C55F39C0E7}" srcOrd="1" destOrd="0" presId="urn:microsoft.com/office/officeart/2005/8/layout/orgChart1"/>
+    <dgm:cxn modelId="{29483442-3ADA-F243-ADBE-DBFEE330A7BD}" type="presOf" srcId="{ABF89DEA-58D3-4C64-A0DA-68CD17F97399}" destId="{AF16C961-8C02-4C11-86BD-6517BE2B3E16}" srcOrd="0" destOrd="0" presId="urn:microsoft.com/office/officeart/2005/8/layout/orgChart1"/>
+    <dgm:cxn modelId="{241C8F42-8287-DA47-B716-6722E66E5102}" type="presOf" srcId="{A1032CD6-046B-4D19-A77F-51DBDAD8A06E}" destId="{30DD9962-4D91-4AC7-95A2-41499EEB2C66}" srcOrd="1" destOrd="0" presId="urn:microsoft.com/office/officeart/2005/8/layout/orgChart1"/>
+    <dgm:cxn modelId="{21BCA742-1417-0946-970D-90D73986DEE7}" type="presOf" srcId="{73622E04-0C51-4F4B-9D31-ED781E6B73E7}" destId="{6B87950A-0E95-4189-9037-7FF158B76362}" srcOrd="0" destOrd="0" presId="urn:microsoft.com/office/officeart/2005/8/layout/orgChart1"/>
+    <dgm:cxn modelId="{3708CD64-63BF-534F-B146-A6D7AF7CE340}" type="presOf" srcId="{9791FBAA-0FEC-4B08-B41E-7A4C8ECA9D0C}" destId="{CB6729E2-12AE-4BC4-89E0-B8D06B6E6299}" srcOrd="0" destOrd="0" presId="urn:microsoft.com/office/officeart/2005/8/layout/orgChart1"/>
+    <dgm:cxn modelId="{03D85F45-7062-C849-AB88-D6365FDE4D06}" type="presOf" srcId="{0934AF1F-BE93-4B11-886F-90323E61482A}" destId="{9A3E7B27-18AF-44BB-8A95-63A5390A51A0}" srcOrd="0" destOrd="0" presId="urn:microsoft.com/office/officeart/2005/8/layout/orgChart1"/>
+    <dgm:cxn modelId="{815CC74D-2530-C54A-8287-0A8BD290110F}" type="presOf" srcId="{3CCEFAAA-75B5-4A5E-8509-F2A0CBA85780}" destId="{E6777229-31BD-4723-94B0-1D90BEC3737B}" srcOrd="0" destOrd="0" presId="urn:microsoft.com/office/officeart/2005/8/layout/orgChart1"/>
+    <dgm:cxn modelId="{CE965550-3685-2340-AA6B-D2BED4DB7B50}" type="presOf" srcId="{0847D759-422F-435E-949F-7FFFCCF7DF9B}" destId="{71E200DB-8309-4224-9A65-F68724F6DAE5}" srcOrd="0" destOrd="0" presId="urn:microsoft.com/office/officeart/2005/8/layout/orgChart1"/>
+    <dgm:cxn modelId="{BF911678-B7FB-49E6-879F-695E67C96F1F}" srcId="{FF4DEB76-75E1-41E0-B55E-3A51044397D0}" destId="{A1032CD6-046B-4D19-A77F-51DBDAD8A06E}" srcOrd="2" destOrd="0" parTransId="{5A9B6601-D900-479E-87B5-F2C421682CCC}" sibTransId="{8C1B690E-74B9-4330-9B2F-E1A1FC7ECBAA}"/>
+    <dgm:cxn modelId="{45234E59-E64F-884C-AA7F-8205B6F1E1CB}" type="presOf" srcId="{5A9B6601-D900-479E-87B5-F2C421682CCC}" destId="{86E05583-0F39-477E-BAC7-D4FFB2373E95}" srcOrd="0" destOrd="0" presId="urn:microsoft.com/office/officeart/2005/8/layout/orgChart1"/>
+    <dgm:cxn modelId="{CDAED279-70C3-EF46-A49C-4D74EF00B172}" type="presOf" srcId="{8B434466-6EC7-435A-9120-2445011B3CF6}" destId="{8F518717-7BC7-4F66-AA85-DA216D684B31}" srcOrd="0" destOrd="0" presId="urn:microsoft.com/office/officeart/2005/8/layout/orgChart1"/>
+    <dgm:cxn modelId="{2C01667A-7330-45E4-89F6-87CFFDF07C5F}" srcId="{34272042-0873-432F-A2B8-1F0F21F14FB9}" destId="{0EB51EAB-7423-4DF5-89EF-BA6B255783C0}" srcOrd="2" destOrd="0" parTransId="{ADBBCD21-6969-4975-9389-50E7AA87F7FE}" sibTransId="{0A653E13-B6A7-448C-8C4A-8E637D183F95}"/>
+    <dgm:cxn modelId="{0F10F87F-6BD9-3E4B-B6AA-92E3A9D328F9}" type="presOf" srcId="{0EB51EAB-7423-4DF5-89EF-BA6B255783C0}" destId="{249DFB9C-AC48-4C78-BA90-9E39E0EA2964}" srcOrd="1" destOrd="0" presId="urn:microsoft.com/office/officeart/2005/8/layout/orgChart1"/>
     <dgm:cxn modelId="{5D2D5B81-FE8F-514F-A12D-B1B57C35ED41}" type="presOf" srcId="{34272042-0873-432F-A2B8-1F0F21F14FB9}" destId="{68D2B525-AF7C-4FB2-A176-9282D3B8886A}" srcOrd="0" destOrd="0" presId="urn:microsoft.com/office/officeart/2005/8/layout/orgChart1"/>
+    <dgm:cxn modelId="{9C764C81-3CCC-4348-8FC3-8985545885A5}" type="presOf" srcId="{EE6959AA-DC1A-48C3-8F9E-C868C49FEEF0}" destId="{8AA2E1D3-C7A1-44D3-849F-DD46DC1C7C8B}" srcOrd="0" destOrd="0" presId="urn:microsoft.com/office/officeart/2005/8/layout/orgChart1"/>
+    <dgm:cxn modelId="{E20F1088-414E-364D-80B4-EEBBDBC5C1CD}" type="presOf" srcId="{A1032CD6-046B-4D19-A77F-51DBDAD8A06E}" destId="{1789DB6E-B93F-4039-8E2C-9B9F4A341149}" srcOrd="0" destOrd="0" presId="urn:microsoft.com/office/officeart/2005/8/layout/orgChart1"/>
+    <dgm:cxn modelId="{DAF2F999-C4C3-A544-8D69-A921A5AD4480}" type="presOf" srcId="{34272042-0873-432F-A2B8-1F0F21F14FB9}" destId="{D6D594CD-E4EC-4AC7-AECC-EF610DEF322C}" srcOrd="1" destOrd="0" presId="urn:microsoft.com/office/officeart/2005/8/layout/orgChart1"/>
+    <dgm:cxn modelId="{3D3024A6-6BC7-364B-B445-32B565FA5BA6}" type="presOf" srcId="{EE6959AA-DC1A-48C3-8F9E-C868C49FEEF0}" destId="{FFBAD0D4-C5EA-4EB5-A103-66D8D2962166}" srcOrd="1" destOrd="0" presId="urn:microsoft.com/office/officeart/2005/8/layout/orgChart1"/>
+    <dgm:cxn modelId="{05E3D1B0-2272-449F-9162-34E3B9D98033}" srcId="{FF4DEB76-75E1-41E0-B55E-3A51044397D0}" destId="{E8F550BE-B535-418A-B36B-44921F2F1B2B}" srcOrd="0" destOrd="0" parTransId="{9791FBAA-0FEC-4B08-B41E-7A4C8ECA9D0C}" sibTransId="{81E9F335-4060-493B-A06B-7EA7A9F2B209}"/>
+    <dgm:cxn modelId="{08B982BB-01BC-9A4B-9237-A6E3C2D3FEC3}" type="presOf" srcId="{FF4DEB76-75E1-41E0-B55E-3A51044397D0}" destId="{9FD9C661-288B-496B-A0AC-3431280FF34D}" srcOrd="0" destOrd="0" presId="urn:microsoft.com/office/officeart/2005/8/layout/orgChart1"/>
+    <dgm:cxn modelId="{DED0CEC6-5742-1941-B86C-D98C3C167FF0}" type="presOf" srcId="{22A3DB68-2174-404D-BA46-7C589143062B}" destId="{B49CE564-343F-4D7E-80E4-96F326A2980B}" srcOrd="0" destOrd="0" presId="urn:microsoft.com/office/officeart/2005/8/layout/orgChart1"/>
+    <dgm:cxn modelId="{9B2DE5CD-584B-9F4A-8BF2-CCC1C1C0E08E}" type="presOf" srcId="{53151B7A-93CA-41E9-9609-258643114350}" destId="{0647F18D-FE01-47B2-9A59-B759E8A71C4C}" srcOrd="0" destOrd="0" presId="urn:microsoft.com/office/officeart/2005/8/layout/orgChart1"/>
     <dgm:cxn modelId="{95042BD1-2C27-1B4F-8076-E9F426DA0C2A}" type="presOf" srcId="{0282BB86-EB18-4B26-B80A-50A409D76D36}" destId="{398098D1-1B05-41FC-80DC-C2AF74632878}" srcOrd="0" destOrd="0" presId="urn:microsoft.com/office/officeart/2005/8/layout/orgChart1"/>
-    <dgm:cxn modelId="{05E3D1B0-2272-449F-9162-34E3B9D98033}" srcId="{FF4DEB76-75E1-41E0-B55E-3A51044397D0}" destId="{E8F550BE-B535-418A-B36B-44921F2F1B2B}" srcOrd="0" destOrd="0" parTransId="{9791FBAA-0FEC-4B08-B41E-7A4C8ECA9D0C}" sibTransId="{81E9F335-4060-493B-A06B-7EA7A9F2B209}"/>
+    <dgm:cxn modelId="{48D849D4-E05C-C648-8063-5410D7A4E4E3}" type="presOf" srcId="{E8F550BE-B535-418A-B36B-44921F2F1B2B}" destId="{9EB58533-95E7-4998-B2C8-995FBEF0A516}" srcOrd="0" destOrd="0" presId="urn:microsoft.com/office/officeart/2005/8/layout/orgChart1"/>
+    <dgm:cxn modelId="{A228AEE2-7307-442F-A694-886F5E98D83D}" srcId="{34272042-0873-432F-A2B8-1F0F21F14FB9}" destId="{EE6959AA-DC1A-48C3-8F9E-C868C49FEEF0}" srcOrd="1" destOrd="0" parTransId="{22A3DB68-2174-404D-BA46-7C589143062B}" sibTransId="{55BABB05-C2B3-4023-BA17-C691D2FAB874}"/>
+    <dgm:cxn modelId="{D7BB60EE-C519-41ED-AEA8-493FB42DEB03}" srcId="{0934AF1F-BE93-4B11-886F-90323E61482A}" destId="{34272042-0873-432F-A2B8-1F0F21F14FB9}" srcOrd="0" destOrd="0" parTransId="{73622E04-0C51-4F4B-9D31-ED781E6B73E7}" sibTransId="{69287048-0052-4F63-BF50-DCEC8BBEA6AC}"/>
+    <dgm:cxn modelId="{58C66AEE-828C-4DF1-8FD0-F6E9B37E0A21}" srcId="{FF4DEB76-75E1-41E0-B55E-3A51044397D0}" destId="{0847D759-422F-435E-949F-7FFFCCF7DF9B}" srcOrd="1" destOrd="0" parTransId="{0282BB86-EB18-4B26-B80A-50A409D76D36}" sibTransId="{9192923E-B955-4005-A54A-C12B7031D935}"/>
     <dgm:cxn modelId="{E5337FF4-0C46-4985-A4FA-646672BCA879}" srcId="{3CCEFAAA-75B5-4A5E-8509-F2A0CBA85780}" destId="{0934AF1F-BE93-4B11-886F-90323E61482A}" srcOrd="0" destOrd="0" parTransId="{A319C6B2-FE75-4837-9502-207BDBDFF261}" sibTransId="{229B0626-DF9F-4CD0-B4EC-D23071652347}"/>
-    <dgm:cxn modelId="{DED0CEC6-5742-1941-B86C-D98C3C167FF0}" type="presOf" srcId="{22A3DB68-2174-404D-BA46-7C589143062B}" destId="{B49CE564-343F-4D7E-80E4-96F326A2980B}" srcOrd="0" destOrd="0" presId="urn:microsoft.com/office/officeart/2005/8/layout/orgChart1"/>
-    <dgm:cxn modelId="{3D3024A6-6BC7-364B-B445-32B565FA5BA6}" type="presOf" srcId="{EE6959AA-DC1A-48C3-8F9E-C868C49FEEF0}" destId="{FFBAD0D4-C5EA-4EB5-A103-66D8D2962166}" srcOrd="1" destOrd="0" presId="urn:microsoft.com/office/officeart/2005/8/layout/orgChart1"/>
-    <dgm:cxn modelId="{21BCA742-1417-0946-970D-90D73986DEE7}" type="presOf" srcId="{73622E04-0C51-4F4B-9D31-ED781E6B73E7}" destId="{6B87950A-0E95-4189-9037-7FF158B76362}" srcOrd="0" destOrd="0" presId="urn:microsoft.com/office/officeart/2005/8/layout/orgChart1"/>
-    <dgm:cxn modelId="{03D85F45-7062-C849-AB88-D6365FDE4D06}" type="presOf" srcId="{0934AF1F-BE93-4B11-886F-90323E61482A}" destId="{9A3E7B27-18AF-44BB-8A95-63A5390A51A0}" srcOrd="0" destOrd="0" presId="urn:microsoft.com/office/officeart/2005/8/layout/orgChart1"/>
-    <dgm:cxn modelId="{59B40E3D-E503-7842-A7B9-4F3245517287}" type="presOf" srcId="{0EB51EAB-7423-4DF5-89EF-BA6B255783C0}" destId="{14AEECE6-A6C6-4213-B06C-9264EF203F5C}" srcOrd="0" destOrd="0" presId="urn:microsoft.com/office/officeart/2005/8/layout/orgChart1"/>
-    <dgm:cxn modelId="{241C8F42-8287-DA47-B716-6722E66E5102}" type="presOf" srcId="{A1032CD6-046B-4D19-A77F-51DBDAD8A06E}" destId="{30DD9962-4D91-4AC7-95A2-41499EEB2C66}" srcOrd="1" destOrd="0" presId="urn:microsoft.com/office/officeart/2005/8/layout/orgChart1"/>
-    <dgm:cxn modelId="{D7BB60EE-C519-41ED-AEA8-493FB42DEB03}" srcId="{0934AF1F-BE93-4B11-886F-90323E61482A}" destId="{34272042-0873-432F-A2B8-1F0F21F14FB9}" srcOrd="0" destOrd="0" parTransId="{73622E04-0C51-4F4B-9D31-ED781E6B73E7}" sibTransId="{69287048-0052-4F63-BF50-DCEC8BBEA6AC}"/>
-    <dgm:cxn modelId="{48D849D4-E05C-C648-8063-5410D7A4E4E3}" type="presOf" srcId="{E8F550BE-B535-418A-B36B-44921F2F1B2B}" destId="{9EB58533-95E7-4998-B2C8-995FBEF0A516}" srcOrd="0" destOrd="0" presId="urn:microsoft.com/office/officeart/2005/8/layout/orgChart1"/>
-    <dgm:cxn modelId="{58C66AEE-828C-4DF1-8FD0-F6E9B37E0A21}" srcId="{FF4DEB76-75E1-41E0-B55E-3A51044397D0}" destId="{0847D759-422F-435E-949F-7FFFCCF7DF9B}" srcOrd="1" destOrd="0" parTransId="{0282BB86-EB18-4B26-B80A-50A409D76D36}" sibTransId="{9192923E-B955-4005-A54A-C12B7031D935}"/>
-    <dgm:cxn modelId="{723A192E-B47F-924F-A402-3EFDEC6AFEEA}" type="presOf" srcId="{ADBBCD21-6969-4975-9389-50E7AA87F7FE}" destId="{F83FDABB-EC93-4DF7-9321-481C3BB01AC7}" srcOrd="0" destOrd="0" presId="urn:microsoft.com/office/officeart/2005/8/layout/orgChart1"/>
-    <dgm:cxn modelId="{4EA4F527-49CC-407E-B195-132ABFF1034C}" srcId="{34272042-0873-432F-A2B8-1F0F21F14FB9}" destId="{ABF89DEA-58D3-4C64-A0DA-68CD17F97399}" srcOrd="0" destOrd="0" parTransId="{53151B7A-93CA-41E9-9609-258643114350}" sibTransId="{7C149B83-E3CE-465E-A15A-902DAA04B422}"/>
-    <dgm:cxn modelId="{9B2DE5CD-584B-9F4A-8BF2-CCC1C1C0E08E}" type="presOf" srcId="{53151B7A-93CA-41E9-9609-258643114350}" destId="{0647F18D-FE01-47B2-9A59-B759E8A71C4C}" srcOrd="0" destOrd="0" presId="urn:microsoft.com/office/officeart/2005/8/layout/orgChart1"/>
-    <dgm:cxn modelId="{DAF2F999-C4C3-A544-8D69-A921A5AD4480}" type="presOf" srcId="{34272042-0873-432F-A2B8-1F0F21F14FB9}" destId="{D6D594CD-E4EC-4AC7-AECC-EF610DEF322C}" srcOrd="1" destOrd="0" presId="urn:microsoft.com/office/officeart/2005/8/layout/orgChart1"/>
-    <dgm:cxn modelId="{CDAED279-70C3-EF46-A49C-4D74EF00B172}" type="presOf" srcId="{8B434466-6EC7-435A-9120-2445011B3CF6}" destId="{8F518717-7BC7-4F66-AA85-DA216D684B31}" srcOrd="0" destOrd="0" presId="urn:microsoft.com/office/officeart/2005/8/layout/orgChart1"/>
-    <dgm:cxn modelId="{60F01007-233C-4449-A030-EAD976B98786}" srcId="{0934AF1F-BE93-4B11-886F-90323E61482A}" destId="{FF4DEB76-75E1-41E0-B55E-3A51044397D0}" srcOrd="1" destOrd="0" parTransId="{8B434466-6EC7-435A-9120-2445011B3CF6}" sibTransId="{A52F0ABB-3210-4D4A-A117-DA631E41C4D9}"/>
-    <dgm:cxn modelId="{A228AEE2-7307-442F-A694-886F5E98D83D}" srcId="{34272042-0873-432F-A2B8-1F0F21F14FB9}" destId="{EE6959AA-DC1A-48C3-8F9E-C868C49FEEF0}" srcOrd="1" destOrd="0" parTransId="{22A3DB68-2174-404D-BA46-7C589143062B}" sibTransId="{55BABB05-C2B3-4023-BA17-C691D2FAB874}"/>
-    <dgm:cxn modelId="{0F10F87F-6BD9-3E4B-B6AA-92E3A9D328F9}" type="presOf" srcId="{0EB51EAB-7423-4DF5-89EF-BA6B255783C0}" destId="{249DFB9C-AC48-4C78-BA90-9E39E0EA2964}" srcOrd="1" destOrd="0" presId="urn:microsoft.com/office/officeart/2005/8/layout/orgChart1"/>
-    <dgm:cxn modelId="{9C764C81-3CCC-4348-8FC3-8985545885A5}" type="presOf" srcId="{EE6959AA-DC1A-48C3-8F9E-C868C49FEEF0}" destId="{8AA2E1D3-C7A1-44D3-849F-DD46DC1C7C8B}" srcOrd="0" destOrd="0" presId="urn:microsoft.com/office/officeart/2005/8/layout/orgChart1"/>
-    <dgm:cxn modelId="{815CC74D-2530-C54A-8287-0A8BD290110F}" type="presOf" srcId="{3CCEFAAA-75B5-4A5E-8509-F2A0CBA85780}" destId="{E6777229-31BD-4723-94B0-1D90BEC3737B}" srcOrd="0" destOrd="0" presId="urn:microsoft.com/office/officeart/2005/8/layout/orgChart1"/>
-    <dgm:cxn modelId="{3F356E5D-36E4-D341-9267-266E6C8C838E}" type="presOf" srcId="{0934AF1F-BE93-4B11-886F-90323E61482A}" destId="{E020C0CF-C9EE-4FBF-99F5-D1C55F39C0E7}" srcOrd="1" destOrd="0" presId="urn:microsoft.com/office/officeart/2005/8/layout/orgChart1"/>
-    <dgm:cxn modelId="{3FD4A92F-FC86-A74C-A9B9-26E063B34641}" type="presOf" srcId="{E8F550BE-B535-418A-B36B-44921F2F1B2B}" destId="{73FACE6B-D5B9-4E7E-B4B7-4929A5987511}" srcOrd="1" destOrd="0" presId="urn:microsoft.com/office/officeart/2005/8/layout/orgChart1"/>
-    <dgm:cxn modelId="{CE965550-3685-2340-AA6B-D2BED4DB7B50}" type="presOf" srcId="{0847D759-422F-435E-949F-7FFFCCF7DF9B}" destId="{71E200DB-8309-4224-9A65-F68724F6DAE5}" srcOrd="0" destOrd="0" presId="urn:microsoft.com/office/officeart/2005/8/layout/orgChart1"/>
-    <dgm:cxn modelId="{2C01667A-7330-45E4-89F6-87CFFDF07C5F}" srcId="{34272042-0873-432F-A2B8-1F0F21F14FB9}" destId="{0EB51EAB-7423-4DF5-89EF-BA6B255783C0}" srcOrd="2" destOrd="0" parTransId="{ADBBCD21-6969-4975-9389-50E7AA87F7FE}" sibTransId="{0A653E13-B6A7-448C-8C4A-8E637D183F95}"/>
-    <dgm:cxn modelId="{BF911678-B7FB-49E6-879F-695E67C96F1F}" srcId="{FF4DEB76-75E1-41E0-B55E-3A51044397D0}" destId="{A1032CD6-046B-4D19-A77F-51DBDAD8A06E}" srcOrd="2" destOrd="0" parTransId="{5A9B6601-D900-479E-87B5-F2C421682CCC}" sibTransId="{8C1B690E-74B9-4330-9B2F-E1A1FC7ECBAA}"/>
-    <dgm:cxn modelId="{E20F1088-414E-364D-80B4-EEBBDBC5C1CD}" type="presOf" srcId="{A1032CD6-046B-4D19-A77F-51DBDAD8A06E}" destId="{1789DB6E-B93F-4039-8E2C-9B9F4A341149}" srcOrd="0" destOrd="0" presId="urn:microsoft.com/office/officeart/2005/8/layout/orgChart1"/>
-    <dgm:cxn modelId="{B270D829-D050-804D-B38A-8AF5E34CD05D}" type="presOf" srcId="{ABF89DEA-58D3-4C64-A0DA-68CD17F97399}" destId="{F303AAF7-96FE-46F8-AE30-7EA2820FA437}" srcOrd="1" destOrd="0" presId="urn:microsoft.com/office/officeart/2005/8/layout/orgChart1"/>
-    <dgm:cxn modelId="{45234E59-E64F-884C-AA7F-8205B6F1E1CB}" type="presOf" srcId="{5A9B6601-D900-479E-87B5-F2C421682CCC}" destId="{86E05583-0F39-477E-BAC7-D4FFB2373E95}" srcOrd="0" destOrd="0" presId="urn:microsoft.com/office/officeart/2005/8/layout/orgChart1"/>
     <dgm:cxn modelId="{294969F7-7C9A-114B-8A7C-528E15D2766D}" type="presOf" srcId="{0847D759-422F-435E-949F-7FFFCCF7DF9B}" destId="{1C787416-9CFE-4878-8811-E69520FAE1C0}" srcOrd="1" destOrd="0" presId="urn:microsoft.com/office/officeart/2005/8/layout/orgChart1"/>
-    <dgm:cxn modelId="{29483442-3ADA-F243-ADBE-DBFEE330A7BD}" type="presOf" srcId="{ABF89DEA-58D3-4C64-A0DA-68CD17F97399}" destId="{AF16C961-8C02-4C11-86BD-6517BE2B3E16}" srcOrd="0" destOrd="0" presId="urn:microsoft.com/office/officeart/2005/8/layout/orgChart1"/>
-    <dgm:cxn modelId="{3708CD64-63BF-534F-B146-A6D7AF7CE340}" type="presOf" srcId="{9791FBAA-0FEC-4B08-B41E-7A4C8ECA9D0C}" destId="{CB6729E2-12AE-4BC4-89E0-B8D06B6E6299}" srcOrd="0" destOrd="0" presId="urn:microsoft.com/office/officeart/2005/8/layout/orgChart1"/>
-    <dgm:cxn modelId="{A653800C-FAF0-4F41-B212-E4B146E798C6}" type="presOf" srcId="{FF4DEB76-75E1-41E0-B55E-3A51044397D0}" destId="{40E03DB1-0B72-4DCF-9A06-2253149EF29F}" srcOrd="1" destOrd="0" presId="urn:microsoft.com/office/officeart/2005/8/layout/orgChart1"/>
-    <dgm:cxn modelId="{08B982BB-01BC-9A4B-9237-A6E3C2D3FEC3}" type="presOf" srcId="{FF4DEB76-75E1-41E0-B55E-3A51044397D0}" destId="{9FD9C661-288B-496B-A0AC-3431280FF34D}" srcOrd="0" destOrd="0" presId="urn:microsoft.com/office/officeart/2005/8/layout/orgChart1"/>
     <dgm:cxn modelId="{99207498-0EBF-FE4B-ACE9-AEC0F3055AF3}" type="presParOf" srcId="{E6777229-31BD-4723-94B0-1D90BEC3737B}" destId="{2A137B0A-8926-4B63-B173-B7F9362164E9}" srcOrd="0" destOrd="0" presId="urn:microsoft.com/office/officeart/2005/8/layout/orgChart1"/>
     <dgm:cxn modelId="{BD40DD55-F4AB-BA4A-80CF-C235DCDB0474}" type="presParOf" srcId="{2A137B0A-8926-4B63-B173-B7F9362164E9}" destId="{613D2152-C0D7-4D6B-8D9D-614B9226C071}" srcOrd="0" destOrd="0" presId="urn:microsoft.com/office/officeart/2005/8/layout/orgChart1"/>
     <dgm:cxn modelId="{EB82C3AD-F817-864D-A1C2-DFCEB2897A53}" type="presParOf" srcId="{613D2152-C0D7-4D6B-8D9D-614B9226C071}" destId="{9A3E7B27-18AF-44BB-8A95-63A5390A51A0}" srcOrd="0" destOrd="0" presId="urn:microsoft.com/office/officeart/2005/8/layout/orgChart1"/>
@@ -14822,7 +14281,7 @@
   <dgm:whole/>
   <dgm:extLst>
     <a:ext uri="http://schemas.microsoft.com/office/drawing/2008/diagram">
-      <dsp:dataModelExt xmlns:dsp="http://schemas.microsoft.com/office/drawing/2008/diagram" relId="rId16" minVer="http://schemas.openxmlformats.org/drawingml/2006/diagram"/>
+      <dsp:dataModelExt xmlns:dsp="http://schemas.microsoft.com/office/drawing/2008/diagram" relId="rId15" minVer="http://schemas.openxmlformats.org/drawingml/2006/diagram"/>
     </a:ext>
   </dgm:extLst>
 </dgm:dataModel>
@@ -15361,7 +14820,7 @@
         </a:bodyPr>
         <a:lstStyle/>
         <a:p>
-          <a:pPr lvl="0" algn="ctr" defTabSz="444500">
+          <a:pPr marL="0" lvl="0" indent="0" algn="ctr" defTabSz="444500">
             <a:lnSpc>
               <a:spcPct val="90000"/>
             </a:lnSpc>
@@ -15371,6 +14830,7 @@
             <a:spcAft>
               <a:spcPct val="35000"/>
             </a:spcAft>
+            <a:buNone/>
           </a:pPr>
           <a:r>
             <a:rPr lang="de-DE" sz="1000" kern="1200"/>
@@ -15438,7 +14898,7 @@
         </a:bodyPr>
         <a:lstStyle/>
         <a:p>
-          <a:pPr lvl="0" algn="ctr" defTabSz="444500">
+          <a:pPr marL="0" lvl="0" indent="0" algn="ctr" defTabSz="444500">
             <a:lnSpc>
               <a:spcPct val="90000"/>
             </a:lnSpc>
@@ -15448,6 +14908,7 @@
             <a:spcAft>
               <a:spcPct val="35000"/>
             </a:spcAft>
+            <a:buNone/>
           </a:pPr>
           <a:r>
             <a:rPr lang="de-DE" sz="1000" kern="1200"/>
@@ -15516,7 +14977,7 @@
         </a:bodyPr>
         <a:lstStyle/>
         <a:p>
-          <a:pPr lvl="0" algn="ctr" defTabSz="444500">
+          <a:pPr marL="0" lvl="0" indent="0" algn="ctr" defTabSz="444500">
             <a:lnSpc>
               <a:spcPct val="90000"/>
             </a:lnSpc>
@@ -15526,6 +14987,7 @@
             <a:spcAft>
               <a:spcPct val="35000"/>
             </a:spcAft>
+            <a:buNone/>
           </a:pPr>
           <a:r>
             <a:rPr lang="de-DE" sz="1000" b="0" kern="1200"/>
@@ -15593,7 +15055,7 @@
         </a:bodyPr>
         <a:lstStyle/>
         <a:p>
-          <a:pPr lvl="0" algn="ctr" defTabSz="444500">
+          <a:pPr marL="0" lvl="0" indent="0" algn="ctr" defTabSz="444500">
             <a:lnSpc>
               <a:spcPct val="90000"/>
             </a:lnSpc>
@@ -15603,6 +15065,7 @@
             <a:spcAft>
               <a:spcPct val="35000"/>
             </a:spcAft>
+            <a:buNone/>
           </a:pPr>
           <a:r>
             <a:rPr lang="de-DE" sz="1000" b="0" kern="1200"/>
@@ -15670,7 +15133,7 @@
         </a:bodyPr>
         <a:lstStyle/>
         <a:p>
-          <a:pPr lvl="0" algn="ctr" defTabSz="444500">
+          <a:pPr marL="0" lvl="0" indent="0" algn="ctr" defTabSz="444500">
             <a:lnSpc>
               <a:spcPct val="90000"/>
             </a:lnSpc>
@@ -15680,6 +15143,7 @@
             <a:spcAft>
               <a:spcPct val="35000"/>
             </a:spcAft>
+            <a:buNone/>
           </a:pPr>
           <a:r>
             <a:rPr lang="de-DE" sz="1000" b="0" kern="1200"/>
@@ -15747,7 +15211,7 @@
         </a:bodyPr>
         <a:lstStyle/>
         <a:p>
-          <a:pPr lvl="0" algn="ctr" defTabSz="444500">
+          <a:pPr marL="0" lvl="0" indent="0" algn="ctr" defTabSz="444500">
             <a:lnSpc>
               <a:spcPct val="90000"/>
             </a:lnSpc>
@@ -15757,6 +15221,7 @@
             <a:spcAft>
               <a:spcPct val="35000"/>
             </a:spcAft>
+            <a:buNone/>
           </a:pPr>
           <a:r>
             <a:rPr lang="de-DE" sz="1000" kern="1200"/>
@@ -15824,7 +15289,7 @@
         </a:bodyPr>
         <a:lstStyle/>
         <a:p>
-          <a:pPr lvl="0" algn="ctr" defTabSz="444500">
+          <a:pPr marL="0" lvl="0" indent="0" algn="ctr" defTabSz="444500">
             <a:lnSpc>
               <a:spcPct val="90000"/>
             </a:lnSpc>
@@ -15834,6 +15299,7 @@
             <a:spcAft>
               <a:spcPct val="35000"/>
             </a:spcAft>
+            <a:buNone/>
           </a:pPr>
           <a:r>
             <a:rPr lang="de-DE" sz="1000" kern="1200"/>
@@ -15901,7 +15367,7 @@
         </a:bodyPr>
         <a:lstStyle/>
         <a:p>
-          <a:pPr lvl="0" algn="ctr" defTabSz="444500">
+          <a:pPr marL="0" lvl="0" indent="0" algn="ctr" defTabSz="444500">
             <a:lnSpc>
               <a:spcPct val="90000"/>
             </a:lnSpc>
@@ -15911,6 +15377,7 @@
             <a:spcAft>
               <a:spcPct val="35000"/>
             </a:spcAft>
+            <a:buNone/>
           </a:pPr>
           <a:r>
             <a:rPr lang="de-DE" sz="1000" kern="1200"/>
@@ -15978,7 +15445,7 @@
         </a:bodyPr>
         <a:lstStyle/>
         <a:p>
-          <a:pPr lvl="0" algn="ctr" defTabSz="444500">
+          <a:pPr marL="0" lvl="0" indent="0" algn="ctr" defTabSz="444500">
             <a:lnSpc>
               <a:spcPct val="90000"/>
             </a:lnSpc>
@@ -15988,6 +15455,7 @@
             <a:spcAft>
               <a:spcPct val="35000"/>
             </a:spcAft>
+            <a:buNone/>
           </a:pPr>
           <a:r>
             <a:rPr lang="de-DE" sz="1000" kern="1200"/>
@@ -18470,25 +17938,25 @@
 </file>
 
 <file path=customXml/item1.xml><?xml version="1.0" encoding="utf-8"?>
+<officeatwork xmlns="http://schemas.officeatwork.com/Document">eNp7v3u/jUt+cmlual6JnY1PYl56aWJ6qp2RgampjT6ca6MPVwMA6D4SQg==</officeatwork>
+</file>
+
+<file path=customXml/item2.xml><?xml version="1.0" encoding="utf-8"?>
 <officeatwork xmlns="http://schemas.officeatwork.com/MasterProperties">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</officeatwork>
 </file>
 
-<file path=customXml/item2.xml><?xml version="1.0" encoding="utf-8"?>
-<officeatwork xmlns="http://schemas.officeatwork.com/Document">eNp7v3u/jUt+cmlual6JnY1PYl56aWJ6qp2RgampjT6ca6MPVwMA6D4SQg==</officeatwork>
+<file path=customXml/itemProps1.xml><?xml version="1.0" encoding="utf-8"?>
+<ds:datastoreItem xmlns:ds="http://schemas.openxmlformats.org/officeDocument/2006/customXml" ds:itemID="{22DB5E17-BD85-49C5-A820-1F7E488E6EFB}">
+  <ds:schemaRefs>
+    <ds:schemaRef ds:uri="http://schemas.officeatwork.com/Document"/>
+  </ds:schemaRefs>
+</ds:datastoreItem>
 </file>
 
-<file path=customXml/itemProps1.xml><?xml version="1.0" encoding="utf-8"?>
+<file path=customXml/itemProps2.xml><?xml version="1.0" encoding="utf-8"?>
 <ds:datastoreItem xmlns:ds="http://schemas.openxmlformats.org/officeDocument/2006/customXml" ds:itemID="{6F3542FF-9389-4C11-84FD-FF5951BB8EE6}">
   <ds:schemaRefs>
     <ds:schemaRef ds:uri="http://schemas.officeatwork.com/MasterProperties"/>
   </ds:schemaRefs>
 </ds:datastoreItem>
-</file>
-
-<file path=customXml/itemProps2.xml><?xml version="1.0" encoding="utf-8"?>
-<ds:datastoreItem xmlns:ds="http://schemas.openxmlformats.org/officeDocument/2006/customXml" ds:itemID="{22DB5E17-BD85-49C5-A820-1F7E488E6EFB}">
-  <ds:schemaRefs>
-    <ds:schemaRef ds:uri="http://schemas.officeatwork.com/Document"/>
-  </ds:schemaRefs>
-</ds:datastoreItem>
 </file>
</xml_diff>